<commit_message>
New site fixes - Mon Apr 20 09:38:21 UTC 2020
</commit_message>
<xml_diff>
--- a/web/index.docx
+++ b/web/index.docx
@@ -131,7 +131,7 @@
         <w:rPr>
           <w:i/>
         </w:rPr>
-        <w:t xml:space="preserve">Energy and Performance Implications for Software Development Practices</w:t>
+        <w:t xml:space="preserve">Energy and Performance Implications in Software Engineering</w:t>
       </w:r>
     </w:p>
     <w:p>
@@ -1622,7 +1622,7 @@
     </w:lvl>
   </w:abstractNum>
   <w:abstractNum w:abstractNumId="990">
-    <w:nsid w:val="3e21217e"/>
+    <w:nsid w:val="d2db9adc"/>
     <w:multiLevelType w:val="multilevel"/>
     <w:lvl w:ilvl="0">
       <w:numFmt w:val="bullet"/>
@@ -1703,7 +1703,7 @@
     </w:lvl>
   </w:abstractNum>
   <w:abstractNum w:abstractNumId="991">
-    <w:nsid w:val="4b0c05af"/>
+    <w:nsid w:val="418b16b0"/>
     <w:multiLevelType w:val="multilevel"/>
     <w:lvl w:ilvl="0">
       <w:numFmt w:val="bullet"/>

</xml_diff>

<commit_message>
Add unix tools cert
</commit_message>
<xml_diff>
--- a/web/index.docx
+++ b/web/index.docx
@@ -17,20 +17,6 @@
         <w:pict>
           <v:rect style="width:0;height:1.5pt" o:hralign="center" o:hrstd="t" o:hr="t"/>
         </w:pict>
-      </w:r>
-    </w:p>
-    <w:p>
-      <w:pPr>
-        <w:pStyle w:val="BlockText"/>
-      </w:pPr>
-      <w:r>
-        <w:rPr>
-          <w:b/>
-        </w:rPr>
-        <w:t xml:space="preserve">Note</w:t>
-      </w:r>
-      <w:r>
-        <w:t xml:space="preserve">: Please consider using the following link for this CV since some fonts and diagrams are not visible in this PDF https://stefanos1316.github.io/my_curriculum_vitae/index.html</w:t>
       </w:r>
     </w:p>
     <w:p>
@@ -1726,7 +1712,7 @@
     </w:lvl>
   </w:abstractNum>
   <w:abstractNum w:abstractNumId="990">
-    <w:nsid w:val="b8438a41"/>
+    <w:nsid w:val="1be99892"/>
     <w:multiLevelType w:val="multilevel"/>
     <w:lvl w:ilvl="0">
       <w:numFmt w:val="bullet"/>
@@ -1807,7 +1793,7 @@
     </w:lvl>
   </w:abstractNum>
   <w:abstractNum w:abstractNumId="991">
-    <w:nsid w:val="943a8a85"/>
+    <w:nsid w:val="cbf0ca49"/>
     <w:multiLevelType w:val="multilevel"/>
     <w:lvl w:ilvl="0">
       <w:numFmt w:val="bullet"/>

</xml_diff>

<commit_message>
Add more links to CV
</commit_message>
<xml_diff>
--- a/web/index.docx
+++ b/web/index.docx
@@ -375,8 +375,936 @@
       <w:pPr>
         <w:pStyle w:val="Heading2"/>
       </w:pPr>
-      <w:bookmarkStart w:id="33" w:name="research-publications"/>
+      <w:bookmarkStart w:id="33" w:name="industrial-experience"/>
       <w:bookmarkEnd w:id="33"/>
+      <w:r>
+        <w:t xml:space="preserve">Industrial Experience</w:t>
+      </w:r>
+    </w:p>
+    <w:p>
+      <w:pPr>
+        <w:pStyle w:val="DefinitionTerm"/>
+      </w:pPr>
+      <w:r>
+        <w:t xml:space="preserve">Sep 2020-current</w:t>
+      </w:r>
+    </w:p>
+    <w:p>
+      <w:pPr>
+        <w:pStyle w:val="Definition"/>
+      </w:pPr>
+      <w:r>
+        <w:rPr>
+          <w:b/>
+        </w:rPr>
+        <w:t xml:space="preserve">Software Developer</w:t>
+      </w:r>
+      <w:r>
+        <w:t xml:space="preserve"> </w:t>
+      </w:r>
+      <w:hyperlink r:id="rId34">
+        <w:r>
+          <w:rPr>
+            <w:rStyle w:val="Hyperlink"/>
+          </w:rPr>
+          <w:t xml:space="preserve">Greek Free, Open Source Software</w:t>
+        </w:r>
+      </w:hyperlink>
+    </w:p>
+    <w:p>
+      <w:pPr>
+        <w:pStyle w:val="Definition"/>
+      </w:pPr>
+      <w:r>
+        <w:t xml:space="preserve">Developing a privacy-preserving epidemic dosimeter based on contact tracing.</w:t>
+      </w:r>
+      <w:r>
+        <w:t xml:space="preserve"> </w:t>
+      </w:r>
+      <w:hyperlink r:id="rId35">
+        <w:r>
+          <w:rPr>
+            <w:rStyle w:val="Hyperlink"/>
+          </w:rPr>
+          <w:t xml:space="preserve">Proof</w:t>
+        </w:r>
+      </w:hyperlink>
+      <w:r>
+        <w:t xml:space="preserve"> </w:t>
+      </w:r>
+      <w:hyperlink r:id="rId36">
+        <w:r>
+          <w:rPr>
+            <w:rStyle w:val="Hyperlink"/>
+          </w:rPr>
+          <w:t xml:space="preserve">Repository</w:t>
+        </w:r>
+      </w:hyperlink>
+    </w:p>
+    <w:p>
+      <w:pPr>
+        <w:pStyle w:val="DefinitionTerm"/>
+        <w:pStyle w:val="Definition"/>
+      </w:pPr>
+      <w:r>
+        <w:rPr>
+          <w:i/>
+        </w:rPr>
+        <w:t xml:space="preserve">Responsibilities</w:t>
+      </w:r>
+    </w:p>
+    <w:p>
+      <w:pPr>
+        <w:pStyle w:val="Definition"/>
+        <w:pStyle w:val="Definition"/>
+      </w:pPr>
+      <w:r>
+        <w:t xml:space="preserve">Developing</w:t>
+      </w:r>
+      <w:r>
+        <w:t xml:space="preserve"> </w:t>
+      </w:r>
+      <w:hyperlink r:id="rId37">
+        <w:r>
+          <w:rPr>
+            <w:rStyle w:val="Hyperlink"/>
+          </w:rPr>
+          <w:t xml:space="preserve">Python</w:t>
+        </w:r>
+      </w:hyperlink>
+      <w:r>
+        <w:t xml:space="preserve">,</w:t>
+      </w:r>
+      <w:r>
+        <w:t xml:space="preserve"> </w:t>
+      </w:r>
+      <w:hyperlink r:id="rId38">
+        <w:r>
+          <w:rPr>
+            <w:rStyle w:val="Hyperlink"/>
+          </w:rPr>
+          <w:t xml:space="preserve">Shell</w:t>
+        </w:r>
+      </w:hyperlink>
+      <w:r>
+        <w:t xml:space="preserve">, and</w:t>
+      </w:r>
+      <w:r>
+        <w:t xml:space="preserve"> </w:t>
+      </w:r>
+      <w:hyperlink r:id="rId39">
+        <w:r>
+          <w:rPr>
+            <w:rStyle w:val="Hyperlink"/>
+          </w:rPr>
+          <w:t xml:space="preserve">Ansible</w:t>
+        </w:r>
+      </w:hyperlink>
+      <w:r>
+        <w:t xml:space="preserve"> </w:t>
+      </w:r>
+      <w:r>
+        <w:t xml:space="preserve">scripts on a Raspberry Pi Zero</w:t>
+      </w:r>
+    </w:p>
+    <w:p>
+      <w:pPr>
+        <w:pStyle w:val="Definition"/>
+        <w:pStyle w:val="Definition"/>
+      </w:pPr>
+      <w:r>
+        <w:t xml:space="preserve">Extented testing for the correct functionality of the device</w:t>
+      </w:r>
+    </w:p>
+    <w:p>
+      <w:pPr>
+        <w:pStyle w:val="DefinitionTerm"/>
+      </w:pPr>
+      <w:r>
+        <w:t xml:space="preserve">Jan 2019-Apr 2020</w:t>
+      </w:r>
+    </w:p>
+    <w:p>
+      <w:pPr>
+        <w:pStyle w:val="Definition"/>
+      </w:pPr>
+      <w:r>
+        <w:rPr>
+          <w:b/>
+        </w:rPr>
+        <w:t xml:space="preserve">Back-end developer, DevOps, and Integrations:</w:t>
+      </w:r>
+      <w:r>
+        <w:t xml:space="preserve"> </w:t>
+      </w:r>
+      <w:hyperlink r:id="rId40">
+        <w:r>
+          <w:rPr>
+            <w:rStyle w:val="Hyperlink"/>
+          </w:rPr>
+          <w:t xml:space="preserve">AllCanCode Inc. Greek Branch</w:t>
+        </w:r>
+      </w:hyperlink>
+    </w:p>
+    <w:p>
+      <w:pPr>
+        <w:pStyle w:val="Definition"/>
+      </w:pPr>
+      <w:r>
+        <w:t xml:space="preserve">Supported the product development that facilitates fast web-sites development (by using</w:t>
+      </w:r>
+      <w:r>
+        <w:t xml:space="preserve"> </w:t>
+      </w:r>
+      <w:hyperlink r:id="rId41">
+        <w:r>
+          <w:rPr>
+            <w:rStyle w:val="Hyperlink"/>
+          </w:rPr>
+          <w:t xml:space="preserve">Blockly</w:t>
+        </w:r>
+      </w:hyperlink>
+      <w:r>
+        <w:t xml:space="preserve">) on Desktop that can be exported in smart-phones as well.</w:t>
+      </w:r>
+    </w:p>
+    <w:p>
+      <w:pPr>
+        <w:pStyle w:val="DefinitionTerm"/>
+        <w:pStyle w:val="Definition"/>
+      </w:pPr>
+      <w:r>
+        <w:rPr>
+          <w:i/>
+        </w:rPr>
+        <w:t xml:space="preserve">Responsibilities</w:t>
+      </w:r>
+    </w:p>
+    <w:p>
+      <w:pPr>
+        <w:pStyle w:val="Definition"/>
+        <w:pStyle w:val="Definition"/>
+      </w:pPr>
+      <w:r>
+        <w:t xml:space="preserve">Development of API end-points in JavaScript (</w:t>
+      </w:r>
+      <w:hyperlink r:id="rId42">
+        <w:r>
+          <w:rPr>
+            <w:rStyle w:val="Hyperlink"/>
+          </w:rPr>
+          <w:t xml:space="preserve">Node.JS</w:t>
+        </w:r>
+      </w:hyperlink>
+      <w:r>
+        <w:t xml:space="preserve">) and</w:t>
+      </w:r>
+      <w:r>
+        <w:t xml:space="preserve"> </w:t>
+      </w:r>
+      <w:hyperlink r:id="rId43">
+        <w:r>
+          <w:rPr>
+            <w:rStyle w:val="Hyperlink"/>
+          </w:rPr>
+          <w:t xml:space="preserve">MongoDB</w:t>
+        </w:r>
+      </w:hyperlink>
+      <w:r>
+        <w:t xml:space="preserve"> </w:t>
+      </w:r>
+      <w:r>
+        <w:t xml:space="preserve">for the server platform (product) and customer products</w:t>
+      </w:r>
+    </w:p>
+    <w:p>
+      <w:pPr>
+        <w:pStyle w:val="Definition"/>
+        <w:pStyle w:val="Definition"/>
+      </w:pPr>
+      <w:r>
+        <w:t xml:space="preserve">Creation of the CI system for the product (in GitLab) to perform back-end and front-end testing (through</w:t>
+      </w:r>
+      <w:r>
+        <w:t xml:space="preserve"> </w:t>
+      </w:r>
+      <w:hyperlink r:id="rId44">
+        <w:r>
+          <w:rPr>
+            <w:rStyle w:val="Hyperlink"/>
+          </w:rPr>
+          <w:t xml:space="preserve">Mocha</w:t>
+        </w:r>
+      </w:hyperlink>
+      <w:r>
+        <w:t xml:space="preserve"> </w:t>
+      </w:r>
+      <w:r>
+        <w:t xml:space="preserve">and</w:t>
+      </w:r>
+      <w:r>
+        <w:t xml:space="preserve"> </w:t>
+      </w:r>
+      <w:hyperlink r:id="rId45">
+        <w:r>
+          <w:rPr>
+            <w:rStyle w:val="Hyperlink"/>
+          </w:rPr>
+          <w:t xml:space="preserve">Cypress</w:t>
+        </w:r>
+      </w:hyperlink>
+      <w:r>
+        <w:t xml:space="preserve"> </w:t>
+      </w:r>
+      <w:r>
+        <w:t xml:space="preserve">frameworks, respectively) and CD to auto-deploy product (for specific push branches) on Google's App Engine (Aurora, Beta, and Production) using the</w:t>
+      </w:r>
+      <w:r>
+        <w:t xml:space="preserve"> </w:t>
+      </w:r>
+      <w:hyperlink r:id="rId46">
+        <w:r>
+          <w:rPr>
+            <w:rStyle w:val="Hyperlink"/>
+          </w:rPr>
+          <w:t xml:space="preserve">Flex environment</w:t>
+        </w:r>
+      </w:hyperlink>
+    </w:p>
+    <w:p>
+      <w:pPr>
+        <w:pStyle w:val="Definition"/>
+        <w:pStyle w:val="Definition"/>
+      </w:pPr>
+      <w:r>
+        <w:t xml:space="preserve">Migration of monolithic product to micro-services using</w:t>
+      </w:r>
+      <w:r>
+        <w:t xml:space="preserve"> </w:t>
+      </w:r>
+      <w:hyperlink r:id="rId47">
+        <w:r>
+          <w:rPr>
+            <w:rStyle w:val="Hyperlink"/>
+          </w:rPr>
+          <w:t xml:space="preserve">Firebase hosting</w:t>
+        </w:r>
+      </w:hyperlink>
+      <w:r>
+        <w:t xml:space="preserve">,</w:t>
+      </w:r>
+      <w:r>
+        <w:t xml:space="preserve"> </w:t>
+      </w:r>
+      <w:hyperlink r:id="rId48">
+        <w:r>
+          <w:rPr>
+            <w:rStyle w:val="Hyperlink"/>
+          </w:rPr>
+          <w:t xml:space="preserve">Cloud Functions</w:t>
+        </w:r>
+      </w:hyperlink>
+      <w:r>
+        <w:t xml:space="preserve">, and</w:t>
+      </w:r>
+      <w:r>
+        <w:t xml:space="preserve"> </w:t>
+      </w:r>
+      <w:hyperlink r:id="rId49">
+        <w:r>
+          <w:rPr>
+            <w:rStyle w:val="Hyperlink"/>
+          </w:rPr>
+          <w:t xml:space="preserve">Cloud Run</w:t>
+        </w:r>
+      </w:hyperlink>
+    </w:p>
+    <w:p>
+      <w:pPr>
+        <w:pStyle w:val="Definition"/>
+        <w:pStyle w:val="Definition"/>
+      </w:pPr>
+      <w:r>
+        <w:t xml:space="preserve">Integration of</w:t>
+      </w:r>
+      <w:r>
+        <w:t xml:space="preserve"> </w:t>
+      </w:r>
+      <w:hyperlink r:id="rId50">
+        <w:r>
+          <w:rPr>
+            <w:rStyle w:val="Hyperlink"/>
+          </w:rPr>
+          <w:t xml:space="preserve">Bitrise</w:t>
+        </w:r>
+      </w:hyperlink>
+      <w:r>
+        <w:t xml:space="preserve"> </w:t>
+      </w:r>
+      <w:r>
+        <w:t xml:space="preserve">system in the product to allow platform users in exporting their Desktop applications to Android and iOS smart-phones through the</w:t>
+      </w:r>
+      <w:r>
+        <w:t xml:space="preserve"> </w:t>
+      </w:r>
+      <w:hyperlink r:id="rId51">
+        <w:r>
+          <w:rPr>
+            <w:rStyle w:val="Hyperlink"/>
+          </w:rPr>
+          <w:t xml:space="preserve">Cordova</w:t>
+        </w:r>
+      </w:hyperlink>
+      <w:r>
+        <w:t xml:space="preserve"> </w:t>
+      </w:r>
+      <w:r>
+        <w:t xml:space="preserve">wrapper</w:t>
+      </w:r>
+    </w:p>
+    <w:p>
+      <w:pPr>
+        <w:pStyle w:val="DefinitionTerm"/>
+      </w:pPr>
+      <w:r>
+        <w:t xml:space="preserve">Jan 2016-2019</w:t>
+      </w:r>
+    </w:p>
+    <w:p>
+      <w:pPr>
+        <w:pStyle w:val="Definition"/>
+      </w:pPr>
+      <w:r>
+        <w:rPr>
+          <w:b/>
+        </w:rPr>
+        <w:t xml:space="preserve">Proposals writing:</w:t>
+      </w:r>
+      <w:r>
+        <w:t xml:space="preserve"> </w:t>
+      </w:r>
+      <w:hyperlink r:id="rId52">
+        <w:r>
+          <w:rPr>
+            <w:rStyle w:val="Hyperlink"/>
+          </w:rPr>
+          <w:t xml:space="preserve">Singular Logic S.A.</w:t>
+        </w:r>
+      </w:hyperlink>
+    </w:p>
+    <w:p>
+      <w:pPr>
+        <w:pStyle w:val="Definition"/>
+      </w:pPr>
+      <w:r>
+        <w:t xml:space="preserve">Proposals writing for the European Projects Department.</w:t>
+      </w:r>
+      <w:r>
+        <w:t xml:space="preserve"> </w:t>
+      </w:r>
+      <w:hyperlink r:id="rId53">
+        <w:r>
+          <w:rPr>
+            <w:rStyle w:val="Hyperlink"/>
+          </w:rPr>
+          <w:t xml:space="preserve">Proof</w:t>
+        </w:r>
+      </w:hyperlink>
+    </w:p>
+    <w:p>
+      <w:pPr>
+        <w:pStyle w:val="DefinitionTerm"/>
+        <w:pStyle w:val="Definition"/>
+      </w:pPr>
+      <w:r>
+        <w:rPr>
+          <w:i/>
+        </w:rPr>
+        <w:t xml:space="preserve">Responsibilities</w:t>
+      </w:r>
+    </w:p>
+    <w:p>
+      <w:pPr>
+        <w:pStyle w:val="Definition"/>
+        <w:pStyle w:val="Definition"/>
+      </w:pPr>
+      <w:r>
+        <w:t xml:space="preserve">Writing research proposals for Horizon 2020</w:t>
+      </w:r>
+    </w:p>
+    <w:p>
+      <w:pPr>
+        <w:pStyle w:val="Heading2"/>
+      </w:pPr>
+      <w:bookmarkStart w:id="54" w:name="technical-experience"/>
+      <w:bookmarkEnd w:id="54"/>
+      <w:r>
+        <w:t xml:space="preserve">Technical Experience</w:t>
+      </w:r>
+    </w:p>
+    <w:p>
+      <w:pPr>
+        <w:pStyle w:val="DefinitionTerm"/>
+      </w:pPr>
+      <w:r>
+        <w:rPr>
+          <w:i/>
+        </w:rPr>
+        <w:t xml:space="preserve">Back-End</w:t>
+      </w:r>
+    </w:p>
+    <w:p>
+      <w:pPr>
+        <w:pStyle w:val="Compact"/>
+        <w:pStyle w:val="Definition"/>
+      </w:pPr>
+      <w:r>
+        <w:t xml:space="preserve">BASH (Often automating cumbersome and time consuming tasks)</w:t>
+      </w:r>
+    </w:p>
+    <w:p>
+      <w:pPr>
+        <w:pStyle w:val="Compact"/>
+        <w:pStyle w:val="Definition"/>
+      </w:pPr>
+      <w:r>
+        <w:t xml:space="preserve">NodeJS (Fan of KOA, prefer Mocha-Chai, like to use Native Addons for performance)</w:t>
+      </w:r>
+    </w:p>
+    <w:p>
+      <w:pPr>
+        <w:pStyle w:val="Compact"/>
+        <w:pStyle w:val="Definition"/>
+      </w:pPr>
+      <w:r>
+        <w:t xml:space="preserve">Java (First real love, I was also teaching it at the Athes University of Economics and Business)</w:t>
+      </w:r>
+    </w:p>
+    <w:p>
+      <w:pPr>
+        <w:pStyle w:val="Compact"/>
+        <w:pStyle w:val="Definition"/>
+      </w:pPr>
+      <w:r>
+        <w:t xml:space="preserve">Python (No need to read tutorials, feeling confy to code anytime)</w:t>
+      </w:r>
+    </w:p>
+    <w:p>
+      <w:pPr>
+        <w:pStyle w:val="Compact"/>
+        <w:pStyle w:val="Definition"/>
+      </w:pPr>
+      <w:r>
+        <w:t xml:space="preserve">C (First ever learned, in love with Makefiles, and impressed by its performance)</w:t>
+      </w:r>
+    </w:p>
+    <w:p>
+      <w:pPr>
+        <w:pStyle w:val="Compact"/>
+        <w:pStyle w:val="Definition"/>
+      </w:pPr>
+      <w:r>
+        <w:t xml:space="preserve">C++ (Second to learn after C, but as soon as I learned Java I stopped using it)</w:t>
+      </w:r>
+    </w:p>
+    <w:p>
+      <w:pPr>
+        <w:pStyle w:val="Compact"/>
+        <w:pStyle w:val="Definition"/>
+      </w:pPr>
+      <w:r>
+        <w:t xml:space="preserve">MongoDB (</w:t>
+      </w:r>
+      <w:hyperlink r:id="rId55">
+        <w:r>
+          <w:rPr>
+            <w:rStyle w:val="Hyperlink"/>
+          </w:rPr>
+          <w:t xml:space="preserve">Basics</w:t>
+        </w:r>
+      </w:hyperlink>
+      <w:r>
+        <w:t xml:space="preserve">,</w:t>
+      </w:r>
+      <w:r>
+        <w:t xml:space="preserve"> </w:t>
+      </w:r>
+      <w:hyperlink r:id="rId56">
+        <w:r>
+          <w:rPr>
+            <w:rStyle w:val="Hyperlink"/>
+          </w:rPr>
+          <w:t xml:space="preserve">Aggregations</w:t>
+        </w:r>
+      </w:hyperlink>
+      <w:r>
+        <w:t xml:space="preserve">,</w:t>
+      </w:r>
+      <w:r>
+        <w:t xml:space="preserve"> </w:t>
+      </w:r>
+      <w:hyperlink r:id="rId57">
+        <w:r>
+          <w:rPr>
+            <w:rStyle w:val="Hyperlink"/>
+          </w:rPr>
+          <w:t xml:space="preserve">JavaScript</w:t>
+        </w:r>
+      </w:hyperlink>
+      <w:r>
+        <w:t xml:space="preserve">, and</w:t>
+      </w:r>
+      <w:r>
+        <w:t xml:space="preserve"> </w:t>
+      </w:r>
+      <w:hyperlink r:id="rId58">
+        <w:r>
+          <w:rPr>
+            <w:rStyle w:val="Hyperlink"/>
+          </w:rPr>
+          <w:t xml:space="preserve">Performance</w:t>
+        </w:r>
+      </w:hyperlink>
+      <w:r>
+        <w:t xml:space="preserve">)</w:t>
+      </w:r>
+    </w:p>
+    <w:p>
+      <w:pPr>
+        <w:pStyle w:val="DefinitionTerm"/>
+      </w:pPr>
+      <w:r>
+        <w:rPr>
+          <w:i/>
+        </w:rPr>
+        <w:t xml:space="preserve">DevOps</w:t>
+      </w:r>
+    </w:p>
+    <w:p>
+      <w:pPr>
+        <w:pStyle w:val="Compact"/>
+        <w:pStyle w:val="Definition"/>
+      </w:pPr>
+      <w:r>
+        <w:t xml:space="preserve">Continuous Integration and Deployment (Big fan of CI/CD Travis, GitLab, and Actions)</w:t>
+      </w:r>
+    </w:p>
+    <w:p>
+      <w:pPr>
+        <w:pStyle w:val="Compact"/>
+        <w:pStyle w:val="Definition"/>
+      </w:pPr>
+      <w:r>
+        <w:t xml:space="preserve">Code Quality (Coveralls, maven-plugins, Style-Checkers, Reports. pre-commit hooks)</w:t>
+      </w:r>
+    </w:p>
+    <w:p>
+      <w:pPr>
+        <w:pStyle w:val="Compact"/>
+        <w:pStyle w:val="Definition"/>
+      </w:pPr>
+      <w:r>
+        <w:t xml:space="preserve">Hosting (Firbase, Docker and Google App Engine)</w:t>
+      </w:r>
+    </w:p>
+    <w:p>
+      <w:pPr>
+        <w:pStyle w:val="Compact"/>
+        <w:pStyle w:val="Definition"/>
+      </w:pPr>
+      <w:r>
+        <w:t xml:space="preserve">Mobile CI/CD (Bitrise with Cordova wrapper for mobile apps)</w:t>
+      </w:r>
+    </w:p>
+    <w:p>
+      <w:pPr>
+        <w:pStyle w:val="Compact"/>
+        <w:pStyle w:val="Definition"/>
+      </w:pPr>
+      <w:r>
+        <w:t xml:space="preserve">Configuration Management (Ansible because it uses YAML)</w:t>
+      </w:r>
+    </w:p>
+    <w:p>
+      <w:pPr>
+        <w:pStyle w:val="DefinitionTerm"/>
+      </w:pPr>
+      <w:r>
+        <w:rPr>
+          <w:i/>
+        </w:rPr>
+        <w:t xml:space="preserve">Projects</w:t>
+      </w:r>
+    </w:p>
+    <w:p>
+      <w:pPr>
+        <w:pStyle w:val="Compact"/>
+        <w:pStyle w:val="Definition"/>
+      </w:pPr>
+      <w:r>
+        <w:t xml:space="preserve">Epidose: A privacy-preserving epidemic dosimeter based on contact tracing</w:t>
+      </w:r>
+      <w:r>
+        <w:t xml:space="preserve"> </w:t>
+      </w:r>
+      <w:hyperlink r:id="rId59">
+        <w:r>
+          <w:rPr>
+            <w:rStyle w:val="Hyperlink"/>
+          </w:rPr>
+          <w:t xml:space="preserve">Repository</w:t>
+        </w:r>
+      </w:hyperlink>
+    </w:p>
+    <w:p>
+      <w:pPr>
+        <w:pStyle w:val="Compact"/>
+        <w:pStyle w:val="Definition"/>
+      </w:pPr>
+      <w:r>
+        <w:t xml:space="preserve">Exam Questionnaire Scanner:</w:t>
+      </w:r>
+      <w:r>
+        <w:t xml:space="preserve"> </w:t>
+      </w:r>
+      <w:hyperlink r:id="rId60">
+        <w:r>
+          <w:rPr>
+            <w:rStyle w:val="Hyperlink"/>
+          </w:rPr>
+          <w:t xml:space="preserve">Repository</w:t>
+        </w:r>
+      </w:hyperlink>
+    </w:p>
+    <w:p>
+      <w:pPr>
+        <w:pStyle w:val="Compact"/>
+        <w:pStyle w:val="Definition"/>
+      </w:pPr>
+      <w:r>
+        <w:t xml:space="preserve">Measuring Energy Consumption:</w:t>
+      </w:r>
+      <w:r>
+        <w:t xml:space="preserve"> </w:t>
+      </w:r>
+      <w:hyperlink r:id="rId61">
+        <w:r>
+          <w:rPr>
+            <w:rStyle w:val="Hyperlink"/>
+          </w:rPr>
+          <w:t xml:space="preserve">Software</w:t>
+        </w:r>
+      </w:hyperlink>
+      <w:r>
+        <w:t xml:space="preserve"> </w:t>
+      </w:r>
+      <w:r>
+        <w:t xml:space="preserve">and</w:t>
+      </w:r>
+      <w:r>
+        <w:t xml:space="preserve"> </w:t>
+      </w:r>
+      <w:hyperlink r:id="rId62">
+        <w:r>
+          <w:rPr>
+            <w:rStyle w:val="Hyperlink"/>
+          </w:rPr>
+          <w:t xml:space="preserve">Hardware</w:t>
+        </w:r>
+      </w:hyperlink>
+      <w:r>
+        <w:t xml:space="preserve"> </w:t>
+      </w:r>
+      <w:r>
+        <w:t xml:space="preserve">tools</w:t>
+      </w:r>
+    </w:p>
+    <w:p>
+      <w:pPr>
+        <w:pStyle w:val="Compact"/>
+        <w:pStyle w:val="Definition"/>
+      </w:pPr>
+      <w:r>
+        <w:t xml:space="preserve">Programming II website:</w:t>
+      </w:r>
+      <w:r>
+        <w:t xml:space="preserve"> </w:t>
+      </w:r>
+      <w:hyperlink r:id="rId63">
+        <w:r>
+          <w:rPr>
+            <w:rStyle w:val="Hyperlink"/>
+          </w:rPr>
+          <w:t xml:space="preserve">Repository</w:t>
+        </w:r>
+      </w:hyperlink>
+    </w:p>
+    <w:p>
+      <w:pPr>
+        <w:pStyle w:val="Compact"/>
+        <w:pStyle w:val="Definition"/>
+      </w:pPr>
+      <w:r>
+        <w:t xml:space="preserve">Rosetta Code Experiement:</w:t>
+      </w:r>
+      <w:r>
+        <w:t xml:space="preserve"> </w:t>
+      </w:r>
+      <w:hyperlink r:id="rId64">
+        <w:r>
+          <w:rPr>
+            <w:rStyle w:val="Hyperlink"/>
+          </w:rPr>
+          <w:t xml:space="preserve">Repository</w:t>
+        </w:r>
+      </w:hyperlink>
+    </w:p>
+    <w:p>
+      <w:pPr>
+        <w:pStyle w:val="Compact"/>
+        <w:pStyle w:val="Definition"/>
+      </w:pPr>
+      <w:r>
+        <w:t xml:space="preserve">Validate Links:</w:t>
+      </w:r>
+      <w:r>
+        <w:t xml:space="preserve"> </w:t>
+      </w:r>
+      <w:hyperlink r:id="rId65">
+        <w:r>
+          <w:rPr>
+            <w:rStyle w:val="Hyperlink"/>
+          </w:rPr>
+          <w:t xml:space="preserve">Repository</w:t>
+        </w:r>
+      </w:hyperlink>
+    </w:p>
+    <w:p>
+      <w:pPr>
+        <w:pStyle w:val="DefinitionTerm"/>
+      </w:pPr>
+      <w:r>
+        <w:rPr>
+          <w:i/>
+        </w:rPr>
+        <w:t xml:space="preserve">Certificates</w:t>
+      </w:r>
+    </w:p>
+    <w:p>
+      <w:pPr>
+        <w:pStyle w:val="Compact"/>
+        <w:pStyle w:val="Definition"/>
+      </w:pPr>
+      <w:r>
+        <w:t xml:space="preserve">Unix Tools:</w:t>
+      </w:r>
+      <w:r>
+        <w:t xml:space="preserve"> </w:t>
+      </w:r>
+      <w:hyperlink r:id="rId66">
+        <w:r>
+          <w:rPr>
+            <w:rStyle w:val="Hyperlink"/>
+          </w:rPr>
+          <w:t xml:space="preserve">Data, Software, and Production Engineering</w:t>
+        </w:r>
+      </w:hyperlink>
+    </w:p>
+    <w:p>
+      <w:pPr>
+        <w:pStyle w:val="DefinitionTerm"/>
+      </w:pPr>
+      <w:r>
+        <w:rPr>
+          <w:i/>
+        </w:rPr>
+        <w:t xml:space="preserve">Course Completion</w:t>
+      </w:r>
+    </w:p>
+    <w:p>
+      <w:pPr>
+        <w:pStyle w:val="Compact"/>
+        <w:pStyle w:val="Definition"/>
+      </w:pPr>
+      <w:r>
+        <w:t xml:space="preserve">MongoDB:</w:t>
+      </w:r>
+      <w:r>
+        <w:t xml:space="preserve"> </w:t>
+      </w:r>
+      <w:hyperlink r:id="rId67">
+        <w:r>
+          <w:rPr>
+            <w:rStyle w:val="Hyperlink"/>
+          </w:rPr>
+          <w:t xml:space="preserve">Basics</w:t>
+        </w:r>
+      </w:hyperlink>
+      <w:r>
+        <w:t xml:space="preserve">,</w:t>
+      </w:r>
+      <w:r>
+        <w:t xml:space="preserve"> </w:t>
+      </w:r>
+      <w:hyperlink r:id="rId56">
+        <w:r>
+          <w:rPr>
+            <w:rStyle w:val="Hyperlink"/>
+          </w:rPr>
+          <w:t xml:space="preserve">Aggregation</w:t>
+        </w:r>
+      </w:hyperlink>
+      <w:r>
+        <w:t xml:space="preserve">,</w:t>
+      </w:r>
+      <w:r>
+        <w:t xml:space="preserve"> </w:t>
+      </w:r>
+      <w:hyperlink r:id="rId57">
+        <w:r>
+          <w:rPr>
+            <w:rStyle w:val="Hyperlink"/>
+          </w:rPr>
+          <w:t xml:space="preserve">JavaScript</w:t>
+        </w:r>
+      </w:hyperlink>
+      <w:r>
+        <w:t xml:space="preserve">,</w:t>
+      </w:r>
+      <w:r>
+        <w:t xml:space="preserve"> </w:t>
+      </w:r>
+      <w:hyperlink r:id="rId58">
+        <w:r>
+          <w:rPr>
+            <w:rStyle w:val="Hyperlink"/>
+          </w:rPr>
+          <w:t xml:space="preserve">Performance</w:t>
+        </w:r>
+      </w:hyperlink>
+    </w:p>
+    <w:p>
+      <w:pPr>
+        <w:pStyle w:val="FirstParagraph"/>
+      </w:pPr>
+    </w:p>
+    <w:p>
+      <w:pPr>
+        <w:pStyle w:val="SourceCode"/>
+      </w:pPr>
+      <w:r>
+        <w:rPr>
+          <w:rStyle w:val="VerbatimChar"/>
+        </w:rPr>
+        <w:t xml:space="preserve">Loading the data just for you.</w:t>
+      </w:r>
+    </w:p>
+    <w:p>
+      <w:pPr>
+        <w:pStyle w:val="Heading2"/>
+      </w:pPr>
+      <w:bookmarkStart w:id="68" w:name="research-publications"/>
+      <w:bookmarkEnd w:id="68"/>
       <w:r>
         <w:t xml:space="preserve">Research Publications</w:t>
       </w:r>
@@ -419,7 +1347,7 @@
       <w:r>
         <w:t xml:space="preserve">[</w:t>
       </w:r>
-      <w:hyperlink r:id="rId34">
+      <w:hyperlink r:id="rId69">
         <w:r>
           <w:rPr>
             <w:rStyle w:val="Hyperlink"/>
@@ -430,7 +1358,7 @@
       <w:r>
         <w:t xml:space="preserve">] [</w:t>
       </w:r>
-      <w:hyperlink r:id="rId35">
+      <w:hyperlink r:id="rId70">
         <w:r>
           <w:rPr>
             <w:rStyle w:val="Hyperlink"/>
@@ -441,7 +1369,7 @@
       <w:r>
         <w:t xml:space="preserve">] [</w:t>
       </w:r>
-      <w:hyperlink r:id="rId36">
+      <w:hyperlink r:id="rId71">
         <w:r>
           <w:rPr>
             <w:rStyle w:val="Hyperlink"/>
@@ -452,7 +1380,7 @@
       <w:r>
         <w:t xml:space="preserve">] [</w:t>
       </w:r>
-      <w:hyperlink r:id="rId37">
+      <w:hyperlink r:id="rId72">
         <w:r>
           <w:rPr>
             <w:rStyle w:val="Hyperlink"/>
@@ -490,7 +1418,7 @@
       <w:r>
         <w:t xml:space="preserve">[</w:t>
       </w:r>
-      <w:hyperlink r:id="rId38">
+      <w:hyperlink r:id="rId73">
         <w:r>
           <w:rPr>
             <w:rStyle w:val="Hyperlink"/>
@@ -501,7 +1429,7 @@
       <w:r>
         <w:t xml:space="preserve">] [</w:t>
       </w:r>
-      <w:hyperlink r:id="rId39">
+      <w:hyperlink r:id="rId74">
         <w:r>
           <w:rPr>
             <w:rStyle w:val="Hyperlink"/>
@@ -512,7 +1440,7 @@
       <w:r>
         <w:t xml:space="preserve">] [</w:t>
       </w:r>
-      <w:hyperlink r:id="rId40">
+      <w:hyperlink r:id="rId75">
         <w:r>
           <w:rPr>
             <w:rStyle w:val="Hyperlink"/>
@@ -523,7 +1451,7 @@
       <w:r>
         <w:t xml:space="preserve">] [</w:t>
       </w:r>
-      <w:hyperlink r:id="rId37">
+      <w:hyperlink r:id="rId72">
         <w:r>
           <w:rPr>
             <w:rStyle w:val="Hyperlink"/>
@@ -594,7 +1522,7 @@
       <w:r>
         <w:t xml:space="preserve">[</w:t>
       </w:r>
-      <w:hyperlink r:id="rId41">
+      <w:hyperlink r:id="rId76">
         <w:r>
           <w:rPr>
             <w:rStyle w:val="Hyperlink"/>
@@ -605,7 +1533,7 @@
       <w:r>
         <w:t xml:space="preserve">] [</w:t>
       </w:r>
-      <w:hyperlink r:id="rId42">
+      <w:hyperlink r:id="rId77">
         <w:r>
           <w:rPr>
             <w:rStyle w:val="Hyperlink"/>
@@ -643,7 +1571,7 @@
       <w:r>
         <w:t xml:space="preserve">[</w:t>
       </w:r>
-      <w:hyperlink r:id="rId43">
+      <w:hyperlink r:id="rId78">
         <w:r>
           <w:rPr>
             <w:rStyle w:val="Hyperlink"/>
@@ -654,7 +1582,7 @@
       <w:r>
         <w:t xml:space="preserve">] [</w:t>
       </w:r>
-      <w:hyperlink r:id="rId44">
+      <w:hyperlink r:id="rId79">
         <w:r>
           <w:rPr>
             <w:rStyle w:val="Hyperlink"/>
@@ -670,8 +1598,8 @@
       <w:pPr>
         <w:pStyle w:val="Heading2"/>
       </w:pPr>
-      <w:bookmarkStart w:id="45" w:name="invited-talks"/>
-      <w:bookmarkEnd w:id="45"/>
+      <w:bookmarkStart w:id="80" w:name="invited-talks"/>
+      <w:bookmarkEnd w:id="80"/>
       <w:r>
         <w:t xml:space="preserve">Invited Talks</w:t>
       </w:r>
@@ -704,7 +1632,7 @@
       <w:r>
         <w:t xml:space="preserve"> </w:t>
       </w:r>
-      <w:hyperlink r:id="rId46">
+      <w:hyperlink r:id="rId81">
         <w:r>
           <w:rPr>
             <w:rStyle w:val="Hyperlink"/>
@@ -733,7 +1661,7 @@
       <w:r>
         <w:t xml:space="preserve"> </w:t>
       </w:r>
-      <w:hyperlink r:id="rId47">
+      <w:hyperlink r:id="rId82">
         <w:r>
           <w:rPr>
             <w:rStyle w:val="Hyperlink"/>
@@ -770,7 +1698,7 @@
       <w:r>
         <w:t xml:space="preserve"> </w:t>
       </w:r>
-      <w:hyperlink r:id="rId48">
+      <w:hyperlink r:id="rId83">
         <w:r>
           <w:rPr>
             <w:rStyle w:val="Hyperlink"/>
@@ -783,8 +1711,76 @@
       <w:pPr>
         <w:pStyle w:val="Heading2"/>
       </w:pPr>
-      <w:bookmarkStart w:id="49" w:name="organization-services"/>
-      <w:bookmarkEnd w:id="49"/>
+      <w:bookmarkStart w:id="84" w:name="teaching-experience"/>
+      <w:bookmarkEnd w:id="84"/>
+      <w:r>
+        <w:t xml:space="preserve">Teaching Experience</w:t>
+      </w:r>
+    </w:p>
+    <w:p>
+      <w:pPr>
+        <w:pStyle w:val="FirstParagraph"/>
+      </w:pPr>
+      <w:r>
+        <w:t xml:space="preserve">Assisting my PhD advisor at Programming II course (Winter Semester of 2016, 2017, and 2018) by giving tutorial and Lab sessions in Java [</w:t>
+      </w:r>
+      <w:hyperlink r:id="rId85">
+        <w:r>
+          <w:rPr>
+            <w:rStyle w:val="Hyperlink"/>
+          </w:rPr>
+          <w:t xml:space="preserve">Repository</w:t>
+        </w:r>
+      </w:hyperlink>
+      <w:r>
+        <w:t xml:space="preserve">]</w:t>
+      </w:r>
+    </w:p>
+    <w:p>
+      <w:pPr>
+        <w:pStyle w:val="BodyText"/>
+      </w:pPr>
+      <w:r>
+        <w:t xml:space="preserve">Gave Java lectures and tutorials for the 1st and 2nd Coding Boot Camp in Athens, Greece (Oct. 2017 - May 2018)</w:t>
+      </w:r>
+      <w:r>
+        <w:t xml:space="preserve"> </w:t>
+      </w:r>
+      <w:r>
+        <w:t xml:space="preserve"> </w:t>
+      </w:r>
+      <w:r>
+        <w:t xml:space="preserve">[</w:t>
+      </w:r>
+      <w:hyperlink r:id="rId86">
+        <w:r>
+          <w:rPr>
+            <w:rStyle w:val="Hyperlink"/>
+          </w:rPr>
+          <w:t xml:space="preserve">Repository</w:t>
+        </w:r>
+      </w:hyperlink>
+      <w:r>
+        <w:t xml:space="preserve">] [</w:t>
+      </w:r>
+      <w:hyperlink r:id="rId87">
+        <w:r>
+          <w:rPr>
+            <w:rStyle w:val="Hyperlink"/>
+          </w:rPr>
+          <w:t xml:space="preserve">Proof</w:t>
+        </w:r>
+      </w:hyperlink>
+      <w:r>
+        <w:t xml:space="preserve">]</w:t>
+      </w:r>
+    </w:p>
+    <w:p>
+      <w:pPr>
+        <w:pStyle w:val="Heading2"/>
+      </w:pPr>
+      <w:bookmarkStart w:id="88" w:name="organization-services"/>
+      <w:bookmarkEnd w:id="88"/>
       <w:r>
         <w:t xml:space="preserve">Organization Services</w:t>
       </w:r>
@@ -853,574 +1849,8 @@
       <w:pPr>
         <w:pStyle w:val="Heading2"/>
       </w:pPr>
-      <w:bookmarkStart w:id="50" w:name="teaching-experience"/>
-      <w:bookmarkEnd w:id="50"/>
-      <w:r>
-        <w:t xml:space="preserve">Teaching Experience</w:t>
-      </w:r>
-    </w:p>
-    <w:p>
-      <w:pPr>
-        <w:pStyle w:val="FirstParagraph"/>
-      </w:pPr>
-      <w:r>
-        <w:t xml:space="preserve">Assisting my PhD advisor at Programming II course (Winter Semester of 2016, 2017, and 2018) by giving tutorial and Lab sessions in Java [</w:t>
-      </w:r>
-      <w:hyperlink r:id="rId51">
-        <w:r>
-          <w:rPr>
-            <w:rStyle w:val="Hyperlink"/>
-          </w:rPr>
-          <w:t xml:space="preserve">Repository</w:t>
-        </w:r>
-      </w:hyperlink>
-      <w:r>
-        <w:t xml:space="preserve">]</w:t>
-      </w:r>
-    </w:p>
-    <w:p>
-      <w:pPr>
-        <w:pStyle w:val="BodyText"/>
-      </w:pPr>
-      <w:r>
-        <w:t xml:space="preserve">Gave Java lectures and tutorials for the 1st and 2nd Coding Boot Camp in Athens, Greece (Oct. 2017 - May 2018)</w:t>
-      </w:r>
-      <w:r>
-        <w:t xml:space="preserve"> </w:t>
-      </w:r>
-      <w:r>
-        <w:t xml:space="preserve"> </w:t>
-      </w:r>
-      <w:r>
-        <w:t xml:space="preserve">[</w:t>
-      </w:r>
-      <w:hyperlink r:id="rId52">
-        <w:r>
-          <w:rPr>
-            <w:rStyle w:val="Hyperlink"/>
-          </w:rPr>
-          <w:t xml:space="preserve">Repository</w:t>
-        </w:r>
-      </w:hyperlink>
-      <w:r>
-        <w:t xml:space="preserve">] [</w:t>
-      </w:r>
-      <w:hyperlink r:id="rId53">
-        <w:r>
-          <w:rPr>
-            <w:rStyle w:val="Hyperlink"/>
-          </w:rPr>
-          <w:t xml:space="preserve">Proof</w:t>
-        </w:r>
-      </w:hyperlink>
-      <w:r>
-        <w:t xml:space="preserve">]</w:t>
-      </w:r>
-    </w:p>
-    <w:p>
-      <w:pPr>
-        <w:pStyle w:val="Heading2"/>
-      </w:pPr>
-      <w:bookmarkStart w:id="54" w:name="industrial-experience"/>
-      <w:bookmarkEnd w:id="54"/>
-      <w:r>
-        <w:t xml:space="preserve">Industrial Experience</w:t>
-      </w:r>
-    </w:p>
-    <w:p>
-      <w:pPr>
-        <w:pStyle w:val="DefinitionTerm"/>
-      </w:pPr>
-      <w:r>
-        <w:t xml:space="preserve">Jan 2019-Apr 2020</w:t>
-      </w:r>
-    </w:p>
-    <w:p>
-      <w:pPr>
-        <w:pStyle w:val="Definition"/>
-      </w:pPr>
-      <w:r>
-        <w:rPr>
-          <w:b/>
-        </w:rPr>
-        <w:t xml:space="preserve">Back-end developer, DevOps, and Integrations:</w:t>
-      </w:r>
-      <w:r>
-        <w:t xml:space="preserve"> </w:t>
-      </w:r>
-      <w:hyperlink r:id="rId55">
-        <w:r>
-          <w:rPr>
-            <w:rStyle w:val="Hyperlink"/>
-          </w:rPr>
-          <w:t xml:space="preserve">AllCanCode Inc. Greek Branch</w:t>
-        </w:r>
-      </w:hyperlink>
-    </w:p>
-    <w:p>
-      <w:pPr>
-        <w:pStyle w:val="Definition"/>
-      </w:pPr>
-      <w:r>
-        <w:t xml:space="preserve">Developing in Node.JS, integrating new services (API end-points), and setting up the cloud infrasture and projects development workflow.</w:t>
-      </w:r>
-    </w:p>
-    <w:p>
-      <w:pPr>
-        <w:pStyle w:val="DefinitionTerm"/>
-      </w:pPr>
-      <w:r>
-        <w:t xml:space="preserve">Jan 2016-2019</w:t>
-      </w:r>
-    </w:p>
-    <w:p>
-      <w:pPr>
-        <w:pStyle w:val="Definition"/>
-      </w:pPr>
-      <w:r>
-        <w:rPr>
-          <w:b/>
-        </w:rPr>
-        <w:t xml:space="preserve">Proposals writing:</w:t>
-      </w:r>
-      <w:r>
-        <w:t xml:space="preserve"> </w:t>
-      </w:r>
-      <w:hyperlink r:id="rId56">
-        <w:r>
-          <w:rPr>
-            <w:rStyle w:val="Hyperlink"/>
-          </w:rPr>
-          <w:t xml:space="preserve">Singular Logic S.A.</w:t>
-        </w:r>
-      </w:hyperlink>
-    </w:p>
-    <w:p>
-      <w:pPr>
-        <w:pStyle w:val="Definition"/>
-      </w:pPr>
-      <w:r>
-        <w:t xml:space="preserve">Proposals writing and participating in project's telco meetings for the European Projects Department.</w:t>
-      </w:r>
-    </w:p>
-    <w:p>
-      <w:pPr>
-        <w:pStyle w:val="Heading2"/>
-      </w:pPr>
-      <w:bookmarkStart w:id="57" w:name="technical-experience"/>
-      <w:bookmarkEnd w:id="57"/>
-      <w:r>
-        <w:t xml:space="preserve">Technical Experience</w:t>
-      </w:r>
-    </w:p>
-    <w:p>
-      <w:pPr>
-        <w:pStyle w:val="DefinitionTerm"/>
-      </w:pPr>
-      <w:r>
-        <w:rPr>
-          <w:i/>
-        </w:rPr>
-        <w:t xml:space="preserve">Back-End</w:t>
-      </w:r>
-    </w:p>
-    <w:p>
-      <w:pPr>
-        <w:pStyle w:val="Compact"/>
-        <w:pStyle w:val="Definition"/>
-      </w:pPr>
-      <w:r>
-        <w:t xml:space="preserve">BASH (Often automating cumbersome and time consuming tasks)</w:t>
-      </w:r>
-    </w:p>
-    <w:p>
-      <w:pPr>
-        <w:pStyle w:val="Compact"/>
-        <w:pStyle w:val="Definition"/>
-      </w:pPr>
-      <w:r>
-        <w:t xml:space="preserve">NodeJS (Fan of KOA, prefer Mocha-Chai, like to use Native Addons for performance)</w:t>
-      </w:r>
-    </w:p>
-    <w:p>
-      <w:pPr>
-        <w:pStyle w:val="Compact"/>
-        <w:pStyle w:val="Definition"/>
-      </w:pPr>
-      <w:r>
-        <w:t xml:space="preserve">Java (First real love, I was also teaching it at the Athes University of Economics and Business)</w:t>
-      </w:r>
-    </w:p>
-    <w:p>
-      <w:pPr>
-        <w:pStyle w:val="Compact"/>
-        <w:pStyle w:val="Definition"/>
-      </w:pPr>
-      <w:r>
-        <w:t xml:space="preserve">Python (No need to read tutorials, feeling confy to code anytime)</w:t>
-      </w:r>
-    </w:p>
-    <w:p>
-      <w:pPr>
-        <w:pStyle w:val="Compact"/>
-        <w:pStyle w:val="Definition"/>
-      </w:pPr>
-      <w:r>
-        <w:t xml:space="preserve">C (First ever learned, in love with Makefiles, and impressed by its performance)</w:t>
-      </w:r>
-    </w:p>
-    <w:p>
-      <w:pPr>
-        <w:pStyle w:val="Compact"/>
-        <w:pStyle w:val="Definition"/>
-      </w:pPr>
-      <w:r>
-        <w:t xml:space="preserve">C++ (Second to learn after C, but as soon as I learned Java I stopped using it)</w:t>
-      </w:r>
-    </w:p>
-    <w:p>
-      <w:pPr>
-        <w:pStyle w:val="Compact"/>
-        <w:pStyle w:val="Definition"/>
-      </w:pPr>
-      <w:r>
-        <w:t xml:space="preserve">MongoDB (Queries, Aggregations, and Optimizations)</w:t>
-      </w:r>
-    </w:p>
-    <w:p>
-      <w:pPr>
-        <w:pStyle w:val="DefinitionTerm"/>
-      </w:pPr>
-      <w:r>
-        <w:rPr>
-          <w:i/>
-        </w:rPr>
-        <w:t xml:space="preserve">DevOps</w:t>
-      </w:r>
-    </w:p>
-    <w:p>
-      <w:pPr>
-        <w:pStyle w:val="Compact"/>
-        <w:pStyle w:val="Definition"/>
-      </w:pPr>
-      <w:r>
-        <w:t xml:space="preserve">Continuous Integration and Deployment (Big fan of CI/CD Travis, GitLab, and Actions)</w:t>
-      </w:r>
-    </w:p>
-    <w:p>
-      <w:pPr>
-        <w:pStyle w:val="Compact"/>
-        <w:pStyle w:val="Definition"/>
-      </w:pPr>
-      <w:r>
-        <w:t xml:space="preserve">Code Quality (Coveralls, maven-plugins, Style-Checkers, and Reports)</w:t>
-      </w:r>
-    </w:p>
-    <w:p>
-      <w:pPr>
-        <w:pStyle w:val="Compact"/>
-        <w:pStyle w:val="Definition"/>
-      </w:pPr>
-      <w:r>
-        <w:t xml:space="preserve">Hosting (Firbase, Docker, Google App Engine, and lover of Cloud Functions)</w:t>
-      </w:r>
-    </w:p>
-    <w:p>
-      <w:pPr>
-        <w:pStyle w:val="Compact"/>
-        <w:pStyle w:val="Definition"/>
-      </w:pPr>
-      <w:r>
-        <w:t xml:space="preserve">Mobile CI/CD (Bitrise supporter for Cordova and slightly Flutter user)</w:t>
-      </w:r>
-    </w:p>
-    <w:p>
-      <w:pPr>
-        <w:pStyle w:val="Compact"/>
-        <w:pStyle w:val="Definition"/>
-      </w:pPr>
-      <w:r>
-        <w:t xml:space="preserve">Configuration Management (Ansible because it uses YAML)</w:t>
-      </w:r>
-    </w:p>
-    <w:p>
-      <w:pPr>
-        <w:pStyle w:val="DefinitionTerm"/>
-      </w:pPr>
-      <w:r>
-        <w:rPr>
-          <w:i/>
-        </w:rPr>
-        <w:t xml:space="preserve">Projects</w:t>
-      </w:r>
-    </w:p>
-    <w:p>
-      <w:pPr>
-        <w:pStyle w:val="Compact"/>
-        <w:pStyle w:val="Definition"/>
-      </w:pPr>
-      <w:r>
-        <w:t xml:space="preserve">Epidose: A privacy-preserving epidemic dosimeter based on contact tracing</w:t>
-      </w:r>
-      <w:r>
-        <w:t xml:space="preserve"> </w:t>
-      </w:r>
-      <w:hyperlink r:id="rId58">
-        <w:r>
-          <w:rPr>
-            <w:rStyle w:val="Hyperlink"/>
-          </w:rPr>
-          <w:t xml:space="preserve">Repository</w:t>
-        </w:r>
-      </w:hyperlink>
-    </w:p>
-    <w:p>
-      <w:pPr>
-        <w:pStyle w:val="Compact"/>
-        <w:pStyle w:val="Definition"/>
-      </w:pPr>
-      <w:r>
-        <w:t xml:space="preserve">Exam Questionnaire Scanner:</w:t>
-      </w:r>
-      <w:r>
-        <w:t xml:space="preserve"> </w:t>
-      </w:r>
-      <w:hyperlink r:id="rId59">
-        <w:r>
-          <w:rPr>
-            <w:rStyle w:val="Hyperlink"/>
-          </w:rPr>
-          <w:t xml:space="preserve">Repository</w:t>
-        </w:r>
-      </w:hyperlink>
-    </w:p>
-    <w:p>
-      <w:pPr>
-        <w:pStyle w:val="Compact"/>
-        <w:pStyle w:val="Definition"/>
-      </w:pPr>
-      <w:r>
-        <w:t xml:space="preserve">Measuring Energy Consumption:</w:t>
-      </w:r>
-      <w:r>
-        <w:t xml:space="preserve"> </w:t>
-      </w:r>
-      <w:hyperlink r:id="rId60">
-        <w:r>
-          <w:rPr>
-            <w:rStyle w:val="Hyperlink"/>
-          </w:rPr>
-          <w:t xml:space="preserve">Software</w:t>
-        </w:r>
-      </w:hyperlink>
-      <w:r>
-        <w:t xml:space="preserve"> </w:t>
-      </w:r>
-      <w:r>
-        <w:t xml:space="preserve">and</w:t>
-      </w:r>
-      <w:r>
-        <w:t xml:space="preserve"> </w:t>
-      </w:r>
-      <w:hyperlink r:id="rId61">
-        <w:r>
-          <w:rPr>
-            <w:rStyle w:val="Hyperlink"/>
-          </w:rPr>
-          <w:t xml:space="preserve">Hardware</w:t>
-        </w:r>
-      </w:hyperlink>
-      <w:r>
-        <w:t xml:space="preserve"> </w:t>
-      </w:r>
-      <w:r>
-        <w:t xml:space="preserve">tools</w:t>
-      </w:r>
-    </w:p>
-    <w:p>
-      <w:pPr>
-        <w:pStyle w:val="Compact"/>
-        <w:pStyle w:val="Definition"/>
-      </w:pPr>
-      <w:r>
-        <w:t xml:space="preserve">Programming II website:</w:t>
-      </w:r>
-      <w:r>
-        <w:t xml:space="preserve"> </w:t>
-      </w:r>
-      <w:hyperlink r:id="rId62">
-        <w:r>
-          <w:rPr>
-            <w:rStyle w:val="Hyperlink"/>
-          </w:rPr>
-          <w:t xml:space="preserve">Repository</w:t>
-        </w:r>
-      </w:hyperlink>
-    </w:p>
-    <w:p>
-      <w:pPr>
-        <w:pStyle w:val="Compact"/>
-        <w:pStyle w:val="Definition"/>
-      </w:pPr>
-      <w:r>
-        <w:t xml:space="preserve">Rosetta Code Experiement:</w:t>
-      </w:r>
-      <w:r>
-        <w:t xml:space="preserve"> </w:t>
-      </w:r>
-      <w:hyperlink r:id="rId63">
-        <w:r>
-          <w:rPr>
-            <w:rStyle w:val="Hyperlink"/>
-          </w:rPr>
-          <w:t xml:space="preserve">Repository</w:t>
-        </w:r>
-      </w:hyperlink>
-    </w:p>
-    <w:p>
-      <w:pPr>
-        <w:pStyle w:val="Compact"/>
-        <w:pStyle w:val="Definition"/>
-      </w:pPr>
-      <w:r>
-        <w:t xml:space="preserve">Validate Links:</w:t>
-      </w:r>
-      <w:r>
-        <w:t xml:space="preserve"> </w:t>
-      </w:r>
-      <w:hyperlink r:id="rId64">
-        <w:r>
-          <w:rPr>
-            <w:rStyle w:val="Hyperlink"/>
-          </w:rPr>
-          <w:t xml:space="preserve">Repository</w:t>
-        </w:r>
-      </w:hyperlink>
-    </w:p>
-    <w:p>
-      <w:pPr>
-        <w:pStyle w:val="DefinitionTerm"/>
-      </w:pPr>
-      <w:r>
-        <w:rPr>
-          <w:i/>
-        </w:rPr>
-        <w:t xml:space="preserve">Certificates</w:t>
-      </w:r>
-    </w:p>
-    <w:p>
-      <w:pPr>
-        <w:pStyle w:val="Compact"/>
-        <w:pStyle w:val="Definition"/>
-      </w:pPr>
-      <w:r>
-        <w:t xml:space="preserve">Unix Tools:</w:t>
-      </w:r>
-      <w:r>
-        <w:t xml:space="preserve"> </w:t>
-      </w:r>
-      <w:hyperlink r:id="rId65">
-        <w:r>
-          <w:rPr>
-            <w:rStyle w:val="Hyperlink"/>
-          </w:rPr>
-          <w:t xml:space="preserve">Data, Software, and Production Engineering</w:t>
-        </w:r>
-      </w:hyperlink>
-    </w:p>
-    <w:p>
-      <w:pPr>
-        <w:pStyle w:val="Compact"/>
-        <w:pStyle w:val="Definition"/>
-      </w:pPr>
-      <w:r>
-        <w:t xml:space="preserve">MongoDB:</w:t>
-      </w:r>
-      <w:r>
-        <w:t xml:space="preserve"> </w:t>
-      </w:r>
-      <w:hyperlink r:id="rId66">
-        <w:r>
-          <w:rPr>
-            <w:rStyle w:val="Hyperlink"/>
-          </w:rPr>
-          <w:t xml:space="preserve">Basics</w:t>
-        </w:r>
-      </w:hyperlink>
-      <w:r>
-        <w:t xml:space="preserve">,</w:t>
-      </w:r>
-      <w:r>
-        <w:t xml:space="preserve"> </w:t>
-      </w:r>
-      <w:hyperlink r:id="rId67">
-        <w:r>
-          <w:rPr>
-            <w:rStyle w:val="Hyperlink"/>
-          </w:rPr>
-          <w:t xml:space="preserve">Aggregation</w:t>
-        </w:r>
-      </w:hyperlink>
-      <w:r>
-        <w:t xml:space="preserve">,</w:t>
-      </w:r>
-      <w:r>
-        <w:t xml:space="preserve"> </w:t>
-      </w:r>
-      <w:hyperlink r:id="rId68">
-        <w:r>
-          <w:rPr>
-            <w:rStyle w:val="Hyperlink"/>
-          </w:rPr>
-          <w:t xml:space="preserve">JavaScript</w:t>
-        </w:r>
-      </w:hyperlink>
-      <w:r>
-        <w:t xml:space="preserve">,</w:t>
-      </w:r>
-      <w:r>
-        <w:t xml:space="preserve"> </w:t>
-      </w:r>
-      <w:hyperlink r:id="rId69">
-        <w:r>
-          <w:rPr>
-            <w:rStyle w:val="Hyperlink"/>
-          </w:rPr>
-          <w:t xml:space="preserve">Performance</w:t>
-        </w:r>
-      </w:hyperlink>
-    </w:p>
-    <w:p>
-      <w:pPr>
-        <w:pStyle w:val="FirstParagraph"/>
-      </w:pPr>
-    </w:p>
-    <w:p>
-      <w:pPr>
-        <w:pStyle w:val="SourceCode"/>
-      </w:pPr>
-      <w:r>
-        <w:rPr>
-          <w:rStyle w:val="VerbatimChar"/>
-        </w:rPr>
-        <w:t xml:space="preserve">&lt;!-- Loading stuff --&gt;</w:t>
-      </w:r>
-      <w:r>
-        <w:br w:type="textWrapping"/>
-      </w:r>
-      <w:r>
-        <w:rPr>
-          <w:rStyle w:val="VerbatimChar"/>
-        </w:rPr>
-        <w:t xml:space="preserve">Loading the data just for you.</w:t>
-      </w:r>
-    </w:p>
-    <w:p>
-      <w:pPr>
-        <w:pStyle w:val="Heading2"/>
-      </w:pPr>
-      <w:bookmarkStart w:id="70" w:name="grands-awards-languages-and-living-abroad"/>
-      <w:bookmarkEnd w:id="70"/>
+      <w:bookmarkStart w:id="89" w:name="grands-awards-languages-and-living-abroad"/>
+      <w:bookmarkEnd w:id="89"/>
       <w:r>
         <w:t xml:space="preserve">Grands, Awards, Languages, and Living Abroad</w:t>
       </w:r>
@@ -1451,7 +1881,7 @@
       <w:r>
         <w:t xml:space="preserve"> </w:t>
       </w:r>
-      <w:hyperlink r:id="rId71">
+      <w:hyperlink r:id="rId90">
         <w:r>
           <w:rPr>
             <w:rStyle w:val="Hyperlink"/>
@@ -1492,7 +1922,7 @@
       <w:r>
         <w:t xml:space="preserve"> </w:t>
       </w:r>
-      <w:hyperlink r:id="rId72">
+      <w:hyperlink r:id="rId91">
         <w:r>
           <w:rPr>
             <w:rStyle w:val="Hyperlink"/>
@@ -1792,7 +2222,7 @@
     </w:lvl>
   </w:abstractNum>
   <w:abstractNum w:abstractNumId="990">
-    <w:nsid w:val="7b25a58e"/>
+    <w:nsid w:val="5ce5d348"/>
     <w:multiLevelType w:val="multilevel"/>
     <w:lvl w:ilvl="0">
       <w:numFmt w:val="bullet"/>
@@ -1873,7 +2303,7 @@
     </w:lvl>
   </w:abstractNum>
   <w:abstractNum w:abstractNumId="991">
-    <w:nsid w:val="dceab005"/>
+    <w:nsid w:val="c8f2792a"/>
     <w:multiLevelType w:val="multilevel"/>
     <w:lvl w:ilvl="0">
       <w:numFmt w:val="bullet"/>

</xml_diff>

<commit_message>
Add PostDoc to CV
</commit_message>
<xml_diff>
--- a/web/index.docx
+++ b/web/index.docx
@@ -30,7 +30,7 @@
         <w:t xml:space="preserve">Current location</w:t>
       </w:r>
       <w:r>
-        <w:t xml:space="preserve">: Budapest, Hungary</w:t>
+        <w:t xml:space="preserve">: Kingston, ON, Canada</w:t>
       </w:r>
     </w:p>
     <w:p>
@@ -44,7 +44,7 @@
         <w:t xml:space="preserve">Contact details</w:t>
       </w:r>
       <w:r>
-        <w:t xml:space="preserve">: stefanos1316 at gmail dot com, sgeorgiou at aueb dot gr, tel. +36 70 6246675</w:t>
+        <w:t xml:space="preserve">: stefanos1316 at gmail dot com, first name dot family name at queensu dot com</w:t>
       </w:r>
     </w:p>
     <w:p>
@@ -111,6 +111,55 @@
         <w:pStyle w:val="DefinitionTerm"/>
       </w:pPr>
       <w:r>
+        <w:t xml:space="preserve">2021-current</w:t>
+      </w:r>
+    </w:p>
+    <w:p>
+      <w:pPr>
+        <w:pStyle w:val="Definition"/>
+      </w:pPr>
+      <w:r>
+        <w:rPr>
+          <w:b/>
+        </w:rPr>
+        <w:t xml:space="preserve">PostDoctoral, Electrical and Computer Engineering</w:t>
+      </w:r>
+      <w:r>
+        <w:t xml:space="preserve">; Queen’s University</w:t>
+      </w:r>
+    </w:p>
+    <w:p>
+      <w:pPr>
+        <w:pStyle w:val="Definition"/>
+      </w:pPr>
+      <w:r>
+        <w:t xml:space="preserve">Lab name: Software Evolution and Analytics Lab</w:t>
+      </w:r>
+    </w:p>
+    <w:p>
+      <w:pPr>
+        <w:pStyle w:val="Definition"/>
+      </w:pPr>
+      <w:r>
+        <w:t xml:space="preserve">Lab’s head:</w:t>
+      </w:r>
+      <w:r>
+        <w:t xml:space="preserve"> </w:t>
+      </w:r>
+      <w:hyperlink r:id="rId24">
+        <w:r>
+          <w:rPr>
+            <w:rStyle w:val="Hyperlink"/>
+          </w:rPr>
+          <w:t xml:space="preserve">Prof. Ying (Jenny) Zou</w:t>
+        </w:r>
+      </w:hyperlink>
+    </w:p>
+    <w:p>
+      <w:pPr>
+        <w:pStyle w:val="DefinitionTerm"/>
+      </w:pPr>
+      <w:r>
         <w:t xml:space="preserve">2016-2021</w:t>
       </w:r>
     </w:p>
@@ -150,7 +199,7 @@
       <w:r>
         <w:t xml:space="preserve"> </w:t>
       </w:r>
-      <w:hyperlink r:id="rId24">
+      <w:hyperlink r:id="rId25">
         <w:r>
           <w:rPr>
             <w:rStyle w:val="Hyperlink"/>
@@ -169,7 +218,7 @@
       <w:r>
         <w:t xml:space="preserve"> </w:t>
       </w:r>
-      <w:hyperlink r:id="rId25">
+      <w:hyperlink r:id="rId26">
         <w:r>
           <w:rPr>
             <w:rStyle w:val="Hyperlink"/>
@@ -186,7 +235,7 @@
       <w:r>
         <w:t xml:space="preserve"> </w:t>
       </w:r>
-      <w:hyperlink r:id="rId26">
+      <w:hyperlink r:id="rId27">
         <w:r>
           <w:rPr>
             <w:rStyle w:val="Hyperlink"/>
@@ -239,7 +288,7 @@
       <w:r>
         <w:t xml:space="preserve"> </w:t>
       </w:r>
-      <w:hyperlink r:id="rId27">
+      <w:hyperlink r:id="rId28">
         <w:r>
           <w:rPr>
             <w:rStyle w:val="Hyperlink"/>
@@ -267,7 +316,7 @@
       <w:r>
         <w:t xml:space="preserve"> </w:t>
       </w:r>
-      <w:hyperlink r:id="rId28">
+      <w:hyperlink r:id="rId29">
         <w:r>
           <w:rPr>
             <w:rStyle w:val="Hyperlink"/>
@@ -295,7 +344,7 @@
       <w:r>
         <w:t xml:space="preserve"> </w:t>
       </w:r>
-      <w:hyperlink r:id="rId29">
+      <w:hyperlink r:id="rId30">
         <w:r>
           <w:rPr>
             <w:rStyle w:val="Hyperlink"/>
@@ -323,7 +372,7 @@
       <w:r>
         <w:t xml:space="preserve"> </w:t>
       </w:r>
-      <w:hyperlink r:id="rId30">
+      <w:hyperlink r:id="rId31">
         <w:r>
           <w:rPr>
             <w:rStyle w:val="Hyperlink"/>
@@ -376,7 +425,7 @@
       <w:r>
         <w:t xml:space="preserve"> </w:t>
       </w:r>
-      <w:hyperlink r:id="rId31">
+      <w:hyperlink r:id="rId32">
         <w:r>
           <w:rPr>
             <w:rStyle w:val="Hyperlink"/>
@@ -389,11 +438,11 @@
       <w:pPr>
         <w:pStyle w:val="Heading2"/>
       </w:pPr>
-      <w:bookmarkStart w:id="32" w:name="industrial-experience"/>
+      <w:bookmarkStart w:id="33" w:name="industrial-experience"/>
       <w:r>
         <w:t xml:space="preserve">Industrial Experience</w:t>
       </w:r>
-      <w:bookmarkEnd w:id="32"/>
+      <w:bookmarkEnd w:id="33"/>
     </w:p>
     <w:p>
       <w:pPr>
@@ -416,7 +465,7 @@
       <w:r>
         <w:t xml:space="preserve"> </w:t>
       </w:r>
-      <w:hyperlink r:id="rId33">
+      <w:hyperlink r:id="rId34">
         <w:r>
           <w:rPr>
             <w:rStyle w:val="Hyperlink"/>
@@ -435,7 +484,7 @@
       <w:r>
         <w:t xml:space="preserve"> </w:t>
       </w:r>
-      <w:hyperlink r:id="rId34">
+      <w:hyperlink r:id="rId35">
         <w:r>
           <w:rPr>
             <w:rStyle w:val="Hyperlink"/>
@@ -446,7 +495,7 @@
       <w:r>
         <w:t xml:space="preserve"> </w:t>
       </w:r>
-      <w:hyperlink r:id="rId35">
+      <w:hyperlink r:id="rId36">
         <w:r>
           <w:rPr>
             <w:rStyle w:val="Hyperlink"/>
@@ -478,7 +527,7 @@
       <w:r>
         <w:t xml:space="preserve"> </w:t>
       </w:r>
-      <w:hyperlink r:id="rId36">
+      <w:hyperlink r:id="rId37">
         <w:r>
           <w:rPr>
             <w:rStyle w:val="Hyperlink"/>
@@ -492,7 +541,7 @@
       <w:r>
         <w:t xml:space="preserve"> </w:t>
       </w:r>
-      <w:hyperlink r:id="rId37">
+      <w:hyperlink r:id="rId38">
         <w:r>
           <w:rPr>
             <w:rStyle w:val="Hyperlink"/>
@@ -506,7 +555,7 @@
       <w:r>
         <w:t xml:space="preserve"> </w:t>
       </w:r>
-      <w:hyperlink r:id="rId38">
+      <w:hyperlink r:id="rId39">
         <w:r>
           <w:rPr>
             <w:rStyle w:val="Hyperlink"/>
@@ -551,7 +600,7 @@
       <w:r>
         <w:t xml:space="preserve"> </w:t>
       </w:r>
-      <w:hyperlink r:id="rId39">
+      <w:hyperlink r:id="rId40">
         <w:r>
           <w:rPr>
             <w:rStyle w:val="Hyperlink"/>
@@ -570,7 +619,7 @@
       <w:r>
         <w:t xml:space="preserve"> </w:t>
       </w:r>
-      <w:hyperlink r:id="rId40">
+      <w:hyperlink r:id="rId41">
         <w:r>
           <w:rPr>
             <w:rStyle w:val="Hyperlink"/>
@@ -602,7 +651,7 @@
       <w:r>
         <w:t xml:space="preserve">Development of API end-points in JavaScript (</w:t>
       </w:r>
-      <w:hyperlink r:id="rId41">
+      <w:hyperlink r:id="rId42">
         <w:r>
           <w:rPr>
             <w:rStyle w:val="Hyperlink"/>
@@ -616,7 +665,7 @@
       <w:r>
         <w:t xml:space="preserve"> </w:t>
       </w:r>
-      <w:hyperlink r:id="rId42">
+      <w:hyperlink r:id="rId43">
         <w:r>
           <w:rPr>
             <w:rStyle w:val="Hyperlink"/>
@@ -642,7 +691,7 @@
       <w:r>
         <w:t xml:space="preserve"> </w:t>
       </w:r>
-      <w:hyperlink r:id="rId43">
+      <w:hyperlink r:id="rId44">
         <w:r>
           <w:rPr>
             <w:rStyle w:val="Hyperlink"/>
@@ -659,7 +708,7 @@
       <w:r>
         <w:t xml:space="preserve"> </w:t>
       </w:r>
-      <w:hyperlink r:id="rId44">
+      <w:hyperlink r:id="rId45">
         <w:r>
           <w:rPr>
             <w:rStyle w:val="Hyperlink"/>
@@ -676,7 +725,7 @@
       <w:r>
         <w:t xml:space="preserve"> </w:t>
       </w:r>
-      <w:hyperlink r:id="rId45">
+      <w:hyperlink r:id="rId46">
         <w:r>
           <w:rPr>
             <w:rStyle w:val="Hyperlink"/>
@@ -696,7 +745,7 @@
       <w:r>
         <w:t xml:space="preserve"> </w:t>
       </w:r>
-      <w:hyperlink r:id="rId46">
+      <w:hyperlink r:id="rId47">
         <w:r>
           <w:rPr>
             <w:rStyle w:val="Hyperlink"/>
@@ -710,7 +759,7 @@
       <w:r>
         <w:t xml:space="preserve"> </w:t>
       </w:r>
-      <w:hyperlink r:id="rId47">
+      <w:hyperlink r:id="rId48">
         <w:r>
           <w:rPr>
             <w:rStyle w:val="Hyperlink"/>
@@ -724,7 +773,7 @@
       <w:r>
         <w:t xml:space="preserve"> </w:t>
       </w:r>
-      <w:hyperlink r:id="rId48">
+      <w:hyperlink r:id="rId49">
         <w:r>
           <w:rPr>
             <w:rStyle w:val="Hyperlink"/>
@@ -744,7 +793,7 @@
       <w:r>
         <w:t xml:space="preserve"> </w:t>
       </w:r>
-      <w:hyperlink r:id="rId49">
+      <w:hyperlink r:id="rId50">
         <w:r>
           <w:rPr>
             <w:rStyle w:val="Hyperlink"/>
@@ -761,7 +810,7 @@
       <w:r>
         <w:t xml:space="preserve"> </w:t>
       </w:r>
-      <w:hyperlink r:id="rId50">
+      <w:hyperlink r:id="rId51">
         <w:r>
           <w:rPr>
             <w:rStyle w:val="Hyperlink"/>
@@ -797,7 +846,7 @@
       <w:r>
         <w:t xml:space="preserve"> </w:t>
       </w:r>
-      <w:hyperlink r:id="rId51">
+      <w:hyperlink r:id="rId52">
         <w:r>
           <w:rPr>
             <w:rStyle w:val="Hyperlink"/>
@@ -816,7 +865,7 @@
       <w:r>
         <w:t xml:space="preserve"> </w:t>
       </w:r>
-      <w:hyperlink r:id="rId52">
+      <w:hyperlink r:id="rId53">
         <w:r>
           <w:rPr>
             <w:rStyle w:val="Hyperlink"/>
@@ -850,11 +899,11 @@
       <w:pPr>
         <w:pStyle w:val="Heading2"/>
       </w:pPr>
-      <w:bookmarkStart w:id="53" w:name="technical-experience"/>
+      <w:bookmarkStart w:id="54" w:name="technical-experience"/>
       <w:r>
         <w:t xml:space="preserve">Technical Experience</w:t>
       </w:r>
-      <w:bookmarkEnd w:id="53"/>
+      <w:bookmarkEnd w:id="54"/>
     </w:p>
     <w:p>
       <w:pPr>
@@ -929,7 +978,7 @@
       <w:r>
         <w:t xml:space="preserve">MongoDB (</w:t>
       </w:r>
-      <w:hyperlink r:id="rId54">
+      <w:hyperlink r:id="rId55">
         <w:r>
           <w:rPr>
             <w:rStyle w:val="Hyperlink"/>
@@ -943,7 +992,7 @@
       <w:r>
         <w:t xml:space="preserve"> </w:t>
       </w:r>
-      <w:hyperlink r:id="rId55">
+      <w:hyperlink r:id="rId56">
         <w:r>
           <w:rPr>
             <w:rStyle w:val="Hyperlink"/>
@@ -957,7 +1006,7 @@
       <w:r>
         <w:t xml:space="preserve"> </w:t>
       </w:r>
-      <w:hyperlink r:id="rId56">
+      <w:hyperlink r:id="rId57">
         <w:r>
           <w:rPr>
             <w:rStyle w:val="Hyperlink"/>
@@ -971,7 +1020,7 @@
       <w:r>
         <w:t xml:space="preserve"> </w:t>
       </w:r>
-      <w:hyperlink r:id="rId57">
+      <w:hyperlink r:id="rId58">
         <w:r>
           <w:rPr>
             <w:rStyle w:val="Hyperlink"/>
@@ -1061,7 +1110,7 @@
       <w:r>
         <w:t xml:space="preserve"> </w:t>
       </w:r>
-      <w:hyperlink r:id="rId58">
+      <w:hyperlink r:id="rId59">
         <w:r>
           <w:rPr>
             <w:rStyle w:val="Hyperlink"/>
@@ -1081,7 +1130,7 @@
       <w:r>
         <w:t xml:space="preserve"> </w:t>
       </w:r>
-      <w:hyperlink r:id="rId59">
+      <w:hyperlink r:id="rId60">
         <w:r>
           <w:rPr>
             <w:rStyle w:val="Hyperlink"/>
@@ -1101,7 +1150,7 @@
       <w:r>
         <w:t xml:space="preserve"> </w:t>
       </w:r>
-      <w:hyperlink r:id="rId60">
+      <w:hyperlink r:id="rId61">
         <w:r>
           <w:rPr>
             <w:rStyle w:val="Hyperlink"/>
@@ -1118,7 +1167,7 @@
       <w:r>
         <w:t xml:space="preserve"> </w:t>
       </w:r>
-      <w:hyperlink r:id="rId61">
+      <w:hyperlink r:id="rId62">
         <w:r>
           <w:rPr>
             <w:rStyle w:val="Hyperlink"/>
@@ -1144,7 +1193,7 @@
       <w:r>
         <w:t xml:space="preserve"> </w:t>
       </w:r>
-      <w:hyperlink r:id="rId62">
+      <w:hyperlink r:id="rId63">
         <w:r>
           <w:rPr>
             <w:rStyle w:val="Hyperlink"/>
@@ -1164,7 +1213,7 @@
       <w:r>
         <w:t xml:space="preserve"> </w:t>
       </w:r>
-      <w:hyperlink r:id="rId63">
+      <w:hyperlink r:id="rId64">
         <w:r>
           <w:rPr>
             <w:rStyle w:val="Hyperlink"/>
@@ -1184,7 +1233,7 @@
       <w:r>
         <w:t xml:space="preserve"> </w:t>
       </w:r>
-      <w:hyperlink r:id="rId64">
+      <w:hyperlink r:id="rId65">
         <w:r>
           <w:rPr>
             <w:rStyle w:val="Hyperlink"/>
@@ -1215,7 +1264,7 @@
       <w:r>
         <w:t xml:space="preserve"> </w:t>
       </w:r>
-      <w:hyperlink r:id="rId65">
+      <w:hyperlink r:id="rId66">
         <w:r>
           <w:rPr>
             <w:rStyle w:val="Hyperlink"/>
@@ -1246,7 +1295,7 @@
       <w:r>
         <w:t xml:space="preserve"> </w:t>
       </w:r>
-      <w:hyperlink r:id="rId66">
+      <w:hyperlink r:id="rId67">
         <w:r>
           <w:rPr>
             <w:rStyle w:val="Hyperlink"/>
@@ -1260,7 +1309,7 @@
       <w:r>
         <w:t xml:space="preserve"> </w:t>
       </w:r>
-      <w:hyperlink r:id="rId55">
+      <w:hyperlink r:id="rId56">
         <w:r>
           <w:rPr>
             <w:rStyle w:val="Hyperlink"/>
@@ -1274,7 +1323,7 @@
       <w:r>
         <w:t xml:space="preserve"> </w:t>
       </w:r>
-      <w:hyperlink r:id="rId56">
+      <w:hyperlink r:id="rId57">
         <w:r>
           <w:rPr>
             <w:rStyle w:val="Hyperlink"/>
@@ -1288,7 +1337,7 @@
       <w:r>
         <w:t xml:space="preserve"> </w:t>
       </w:r>
-      <w:hyperlink r:id="rId57">
+      <w:hyperlink r:id="rId58">
         <w:r>
           <w:rPr>
             <w:rStyle w:val="Hyperlink"/>
@@ -1317,11 +1366,11 @@
       <w:pPr>
         <w:pStyle w:val="Heading2"/>
       </w:pPr>
-      <w:bookmarkStart w:id="67" w:name="research-publications"/>
+      <w:bookmarkStart w:id="68" w:name="research-publications"/>
       <w:r>
         <w:t xml:space="preserve">Research Publications</w:t>
       </w:r>
-      <w:bookmarkEnd w:id="67"/>
+      <w:bookmarkEnd w:id="68"/>
     </w:p>
     <w:p>
       <w:pPr>
@@ -1361,7 +1410,7 @@
       <w:r>
         <w:t xml:space="preserve">[</w:t>
       </w:r>
-      <w:hyperlink r:id="rId68">
+      <w:hyperlink r:id="rId69">
         <w:r>
           <w:rPr>
             <w:rStyle w:val="Hyperlink"/>
@@ -1372,7 +1421,7 @@
       <w:r>
         <w:t xml:space="preserve">] [</w:t>
       </w:r>
-      <w:hyperlink r:id="rId69">
+      <w:hyperlink r:id="rId70">
         <w:r>
           <w:rPr>
             <w:rStyle w:val="Hyperlink"/>
@@ -1383,7 +1432,7 @@
       <w:r>
         <w:t xml:space="preserve">] [</w:t>
       </w:r>
-      <w:hyperlink r:id="rId70">
+      <w:hyperlink r:id="rId71">
         <w:r>
           <w:rPr>
             <w:rStyle w:val="Hyperlink"/>
@@ -1394,7 +1443,7 @@
       <w:r>
         <w:t xml:space="preserve">] [</w:t>
       </w:r>
-      <w:hyperlink r:id="rId63">
+      <w:hyperlink r:id="rId64">
         <w:r>
           <w:rPr>
             <w:rStyle w:val="Hyperlink"/>
@@ -1432,7 +1481,7 @@
       <w:r>
         <w:t xml:space="preserve">[</w:t>
       </w:r>
-      <w:hyperlink r:id="rId71">
+      <w:hyperlink r:id="rId72">
         <w:r>
           <w:rPr>
             <w:rStyle w:val="Hyperlink"/>
@@ -1443,7 +1492,7 @@
       <w:r>
         <w:t xml:space="preserve">] [</w:t>
       </w:r>
-      <w:hyperlink r:id="rId72">
+      <w:hyperlink r:id="rId73">
         <w:r>
           <w:rPr>
             <w:rStyle w:val="Hyperlink"/>
@@ -1454,7 +1503,7 @@
       <w:r>
         <w:t xml:space="preserve">] [</w:t>
       </w:r>
-      <w:hyperlink r:id="rId73">
+      <w:hyperlink r:id="rId74">
         <w:r>
           <w:rPr>
             <w:rStyle w:val="Hyperlink"/>
@@ -1465,7 +1514,7 @@
       <w:r>
         <w:t xml:space="preserve">] [</w:t>
       </w:r>
-      <w:hyperlink r:id="rId63">
+      <w:hyperlink r:id="rId64">
         <w:r>
           <w:rPr>
             <w:rStyle w:val="Hyperlink"/>
@@ -1536,7 +1585,7 @@
       <w:r>
         <w:t xml:space="preserve">[</w:t>
       </w:r>
-      <w:hyperlink r:id="rId74">
+      <w:hyperlink r:id="rId75">
         <w:r>
           <w:rPr>
             <w:rStyle w:val="Hyperlink"/>
@@ -1547,7 +1596,7 @@
       <w:r>
         <w:t xml:space="preserve">] [</w:t>
       </w:r>
-      <w:hyperlink r:id="rId75">
+      <w:hyperlink r:id="rId76">
         <w:r>
           <w:rPr>
             <w:rStyle w:val="Hyperlink"/>
@@ -1585,7 +1634,7 @@
       <w:r>
         <w:t xml:space="preserve">[</w:t>
       </w:r>
-      <w:hyperlink r:id="rId76">
+      <w:hyperlink r:id="rId77">
         <w:r>
           <w:rPr>
             <w:rStyle w:val="Hyperlink"/>
@@ -1596,7 +1645,7 @@
       <w:r>
         <w:t xml:space="preserve">] [</w:t>
       </w:r>
-      <w:hyperlink r:id="rId77">
+      <w:hyperlink r:id="rId78">
         <w:r>
           <w:rPr>
             <w:rStyle w:val="Hyperlink"/>
@@ -1612,11 +1661,11 @@
       <w:pPr>
         <w:pStyle w:val="Heading2"/>
       </w:pPr>
-      <w:bookmarkStart w:id="78" w:name="invited-talks"/>
+      <w:bookmarkStart w:id="79" w:name="invited-talks"/>
       <w:r>
         <w:t xml:space="preserve">Invited Talks</w:t>
       </w:r>
-      <w:bookmarkEnd w:id="78"/>
+      <w:bookmarkEnd w:id="79"/>
     </w:p>
     <w:p>
       <w:pPr>
@@ -1646,7 +1695,7 @@
       <w:r>
         <w:t xml:space="preserve"> </w:t>
       </w:r>
-      <w:hyperlink r:id="rId79">
+      <w:hyperlink r:id="rId80">
         <w:r>
           <w:rPr>
             <w:rStyle w:val="Hyperlink"/>
@@ -1675,7 +1724,7 @@
       <w:r>
         <w:t xml:space="preserve"> </w:t>
       </w:r>
-      <w:hyperlink r:id="rId80">
+      <w:hyperlink r:id="rId81">
         <w:r>
           <w:rPr>
             <w:rStyle w:val="Hyperlink"/>
@@ -1712,7 +1761,7 @@
       <w:r>
         <w:t xml:space="preserve"> </w:t>
       </w:r>
-      <w:hyperlink r:id="rId81">
+      <w:hyperlink r:id="rId82">
         <w:r>
           <w:rPr>
             <w:rStyle w:val="Hyperlink"/>
@@ -1725,11 +1774,11 @@
       <w:pPr>
         <w:pStyle w:val="Heading2"/>
       </w:pPr>
-      <w:bookmarkStart w:id="82" w:name="teaching-experience"/>
+      <w:bookmarkStart w:id="83" w:name="teaching-experience"/>
       <w:r>
         <w:t xml:space="preserve">Teaching Experience</w:t>
       </w:r>
-      <w:bookmarkEnd w:id="82"/>
+      <w:bookmarkEnd w:id="83"/>
     </w:p>
     <w:p>
       <w:pPr>
@@ -1738,7 +1787,7 @@
       <w:r>
         <w:t xml:space="preserve">Assisting my PhD advisor at Programming II course (Winter Semester of 2016, 2017, and 2018) by giving tutorial and Lab sessions in Java [</w:t>
       </w:r>
-      <w:hyperlink r:id="rId83">
+      <w:hyperlink r:id="rId84">
         <w:r>
           <w:rPr>
             <w:rStyle w:val="Hyperlink"/>
@@ -1766,7 +1815,7 @@
       <w:r>
         <w:t xml:space="preserve">[</w:t>
       </w:r>
-      <w:hyperlink r:id="rId84">
+      <w:hyperlink r:id="rId85">
         <w:r>
           <w:rPr>
             <w:rStyle w:val="Hyperlink"/>
@@ -1777,7 +1826,7 @@
       <w:r>
         <w:t xml:space="preserve">] [</w:t>
       </w:r>
-      <w:hyperlink r:id="rId85">
+      <w:hyperlink r:id="rId86">
         <w:r>
           <w:rPr>
             <w:rStyle w:val="Hyperlink"/>
@@ -1793,11 +1842,11 @@
       <w:pPr>
         <w:pStyle w:val="Heading2"/>
       </w:pPr>
-      <w:bookmarkStart w:id="86" w:name="organization-services"/>
+      <w:bookmarkStart w:id="87" w:name="organization-services"/>
       <w:r>
         <w:t xml:space="preserve">Organization Services</w:t>
       </w:r>
-      <w:bookmarkEnd w:id="86"/>
+      <w:bookmarkEnd w:id="87"/>
     </w:p>
     <w:p>
       <w:pPr>
@@ -1856,18 +1905,18 @@
         <w:pStyle w:val="Definition"/>
       </w:pPr>
       <w:r>
-        <w:t xml:space="preserve">Conference papers submitted to ICSE-SEIP, MSR, OSS, ICPC, ICCS, SANER, and SATToSE</w:t>
+        <w:t xml:space="preserve">Conference papers submitted to ICSE-SEIP, MSR, OSS, ICPC, ICCS, SANER, FSE, ASE, ICMSE and SATToSE</w:t>
       </w:r>
     </w:p>
     <w:p>
       <w:pPr>
         <w:pStyle w:val="Heading2"/>
       </w:pPr>
-      <w:bookmarkStart w:id="87" w:name="X0b9b8d5ab941db81b7b9535ce1a187e63fa3866"/>
+      <w:bookmarkStart w:id="88" w:name="X0b9b8d5ab941db81b7b9535ce1a187e63fa3866"/>
       <w:r>
         <w:t xml:space="preserve">Grands, Awards, Languages, and Living Abroad</w:t>
       </w:r>
-      <w:bookmarkEnd w:id="87"/>
+      <w:bookmarkEnd w:id="88"/>
     </w:p>
     <w:p>
       <w:pPr>
@@ -1895,7 +1944,7 @@
       <w:r>
         <w:t xml:space="preserve"> </w:t>
       </w:r>
-      <w:hyperlink r:id="rId88">
+      <w:hyperlink r:id="rId89">
         <w:r>
           <w:rPr>
             <w:rStyle w:val="Hyperlink"/>
@@ -1936,7 +1985,7 @@
       <w:r>
         <w:t xml:space="preserve"> </w:t>
       </w:r>
-      <w:hyperlink r:id="rId89">
+      <w:hyperlink r:id="rId90">
         <w:r>
           <w:rPr>
             <w:rStyle w:val="Hyperlink"/>

</xml_diff>

<commit_message>
Add academic genealogy tree
</commit_message>
<xml_diff>
--- a/web/index.docx
+++ b/web/index.docx
@@ -2157,24 +2157,33 @@
       </w:r>
     </w:p>
     <w:p>
+      <w:pPr>
+        <w:pStyle w:val="Heading2"/>
+      </w:pPr>
+      <w:bookmarkStart w:id="91" w:name="my-academic-tree"/>
+      <w:r>
+        <w:t xml:space="preserve">My Academic Tree</w:t>
+      </w:r>
+      <w:bookmarkEnd w:id="91"/>
+    </w:p>
+    <w:p>
+      <w:pPr>
+        <w:pStyle w:val="Compact"/>
+      </w:pPr>
+    </w:p>
+    <w:p>
+      <w:pPr>
+        <w:pStyle w:val="Compact"/>
+      </w:pPr>
+      <w:r>
+        <w:t xml:space="preserve">Analyzing Repository</w:t>
+      </w:r>
+    </w:p>
+    <w:p>
       <w:r>
         <w:pict>
           <v:rect style="width:0;height:1.5pt" o:hralign="center" o:hrstd="t" o:hr="t"/>
         </w:pict>
-      </w:r>
-    </w:p>
-    <w:p>
-      <w:pPr>
-        <w:pStyle w:val="BlockText"/>
-      </w:pPr>
-      <w:r>
-        <w:t xml:space="preserve">&lt;sgeorgiou@aueb.gr, stefanos.g@allcancode.com&gt;</w:t>
-      </w:r>
-      <w:r>
-        <w:br w:type="textWrapping"/>
-      </w:r>
-      <w:r>
-        <w:t xml:space="preserve">Troias 2, ground floor, second floor - Athens, Greece</w:t>
       </w:r>
     </w:p>
     <w:sectPr/>

</xml_diff>

<commit_message>
Update organization services and teaching experience
</commit_message>
<xml_diff>
--- a/web/index.docx
+++ b/web/index.docx
@@ -44,7 +44,7 @@
         <w:t xml:space="preserve">Contact details</w:t>
       </w:r>
       <w:r>
-        <w:t xml:space="preserve">: stefanos1316 at gmail dot com, first name dot family name at queensu dot com</w:t>
+        <w:t xml:space="preserve">: first name 1316 at gmail dot com, first name dot family name at queensu dot com</w:t>
       </w:r>
     </w:p>
     <w:p>
@@ -58,7 +58,7 @@
         <w:t xml:space="preserve">About me</w:t>
       </w:r>
       <w:r>
-        <w:t xml:space="preserve">: I am passionated with</w:t>
+        <w:t xml:space="preserve">: I am passionated with research,</w:t>
       </w:r>
       <w:r>
         <w:t xml:space="preserve"> </w:t>
@@ -72,7 +72,7 @@
         </w:r>
       </w:hyperlink>
       <w:r>
-        <w:t xml:space="preserve">, empirical studies, integrating new technologies, and automating cumbersome tasks. I enjoy working on the command-line and especially with Linux systems. I love to create small, indepentant componets and tools to facilitate different daily functionalities. On my free time, I enjoy sporting, reading books, and</w:t>
+        <w:t xml:space="preserve">, integrating new technologies, and automating cumbersome tasks. My research interests lie to Green and Energy-Efficient Computing, Mining Software Repositories, and Machine Learning. I enjoy working on the command-line and especially with Linux systems. I love to create small indepentant componets and tools to facilitate different daily functionalities. On my free time, I enjoy sporting, reading books, and</w:t>
       </w:r>
       <w:r>
         <w:t xml:space="preserve"> </w:t>
@@ -213,10 +213,7 @@
         <w:pStyle w:val="Definition"/>
       </w:pPr>
       <w:r>
-        <w:t xml:space="preserve">PhD advisors:</w:t>
-      </w:r>
-      <w:r>
-        <w:t xml:space="preserve"> </w:t>
+        <w:t xml:space="preserve">PhD advisors: (Main)</w:t>
       </w:r>
       <w:hyperlink r:id="rId26">
         <w:r>
@@ -227,10 +224,7 @@
         </w:r>
       </w:hyperlink>
       <w:r>
-        <w:t xml:space="preserve"> </w:t>
-      </w:r>
-      <w:r>
-        <w:t xml:space="preserve">and</w:t>
+        <w:t xml:space="preserve">,</w:t>
       </w:r>
       <w:r>
         <w:t xml:space="preserve"> </w:t>
@@ -241,6 +235,20 @@
             <w:rStyle w:val="Hyperlink"/>
           </w:rPr>
           <w:t xml:space="preserve">Prof. Panos Louridas</w:t>
+        </w:r>
+      </w:hyperlink>
+      <w:r>
+        <w:t xml:space="preserve">, and</w:t>
+      </w:r>
+      <w:r>
+        <w:t xml:space="preserve"> </w:t>
+      </w:r>
+      <w:hyperlink r:id="rId28">
+        <w:r>
+          <w:rPr>
+            <w:rStyle w:val="Hyperlink"/>
+          </w:rPr>
+          <w:t xml:space="preserve">Rizos Sakellariou</w:t>
         </w:r>
       </w:hyperlink>
     </w:p>
@@ -288,7 +296,7 @@
       <w:r>
         <w:t xml:space="preserve"> </w:t>
       </w:r>
-      <w:hyperlink r:id="rId28">
+      <w:hyperlink r:id="rId29">
         <w:r>
           <w:rPr>
             <w:rStyle w:val="Hyperlink"/>
@@ -316,7 +324,7 @@
       <w:r>
         <w:t xml:space="preserve"> </w:t>
       </w:r>
-      <w:hyperlink r:id="rId29">
+      <w:hyperlink r:id="rId30">
         <w:r>
           <w:rPr>
             <w:rStyle w:val="Hyperlink"/>
@@ -344,7 +352,7 @@
       <w:r>
         <w:t xml:space="preserve"> </w:t>
       </w:r>
-      <w:hyperlink r:id="rId30">
+      <w:hyperlink r:id="rId31">
         <w:r>
           <w:rPr>
             <w:rStyle w:val="Hyperlink"/>
@@ -372,7 +380,7 @@
       <w:r>
         <w:t xml:space="preserve"> </w:t>
       </w:r>
-      <w:hyperlink r:id="rId31">
+      <w:hyperlink r:id="rId32">
         <w:r>
           <w:rPr>
             <w:rStyle w:val="Hyperlink"/>
@@ -425,7 +433,7 @@
       <w:r>
         <w:t xml:space="preserve"> </w:t>
       </w:r>
-      <w:hyperlink r:id="rId32">
+      <w:hyperlink r:id="rId33">
         <w:r>
           <w:rPr>
             <w:rStyle w:val="Hyperlink"/>
@@ -438,11 +446,592 @@
       <w:pPr>
         <w:pStyle w:val="Heading2"/>
       </w:pPr>
-      <w:bookmarkStart w:id="33" w:name="industrial-experience"/>
+      <w:bookmarkStart w:id="34" w:name="research-publications"/>
+      <w:r>
+        <w:t xml:space="preserve">Research Publications</w:t>
+      </w:r>
+      <w:bookmarkEnd w:id="34"/>
+    </w:p>
+    <w:p>
+      <w:pPr>
+        <w:pStyle w:val="Compact"/>
+        <w:numPr>
+          <w:numId w:val="1001"/>
+          <w:ilvl w:val="0"/>
+        </w:numPr>
+      </w:pPr>
+      <w:r>
+        <w:t xml:space="preserve">Conference Papers</w:t>
+      </w:r>
+    </w:p>
+    <w:p>
+      <w:pPr>
+        <w:pStyle w:val="Compact"/>
+        <w:numPr>
+          <w:numId w:val="1002"/>
+          <w:ilvl w:val="1"/>
+        </w:numPr>
+      </w:pPr>
+      <w:r>
+        <w:rPr>
+          <w:b/>
+        </w:rPr>
+        <w:t xml:space="preserve">Stefanos Georgiou</w:t>
+      </w:r>
+      <w:r>
+        <w:t xml:space="preserve">, Maria Kechagia Panos Louridas, and Diomidis Spinellis. What Are Your Programming Language’s Energy-Delay Implications? In 15th International Conference on Mining Software Repositories: Technical Track, MSR ’18. New York, NY, USA, May 2018. Association for Computing Machinery.</w:t>
+      </w:r>
+      <w:r>
+        <w:t xml:space="preserve"> </w:t>
+      </w:r>
+      <w:r>
+        <w:t xml:space="preserve"> </w:t>
+      </w:r>
+      <w:r>
+        <w:t xml:space="preserve">[</w:t>
+      </w:r>
+      <w:hyperlink r:id="rId35">
+        <w:r>
+          <w:rPr>
+            <w:rStyle w:val="Hyperlink"/>
+          </w:rPr>
+          <w:t xml:space="preserve">Paper</w:t>
+        </w:r>
+      </w:hyperlink>
+      <w:r>
+        <w:t xml:space="preserve">] [</w:t>
+      </w:r>
+      <w:hyperlink r:id="rId36">
+        <w:r>
+          <w:rPr>
+            <w:rStyle w:val="Hyperlink"/>
+          </w:rPr>
+          <w:t xml:space="preserve">BibTex</w:t>
+        </w:r>
+      </w:hyperlink>
+      <w:r>
+        <w:t xml:space="preserve">] [</w:t>
+      </w:r>
+      <w:hyperlink r:id="rId37">
+        <w:r>
+          <w:rPr>
+            <w:rStyle w:val="Hyperlink"/>
+          </w:rPr>
+          <w:t xml:space="preserve">Presentation</w:t>
+        </w:r>
+      </w:hyperlink>
+      <w:r>
+        <w:t xml:space="preserve">] [</w:t>
+      </w:r>
+      <w:hyperlink r:id="rId38">
+        <w:r>
+          <w:rPr>
+            <w:rStyle w:val="Hyperlink"/>
+          </w:rPr>
+          <w:t xml:space="preserve">Data-set</w:t>
+        </w:r>
+      </w:hyperlink>
+      <w:r>
+        <w:t xml:space="preserve">]</w:t>
+      </w:r>
+    </w:p>
+    <w:p>
+      <w:pPr>
+        <w:pStyle w:val="Compact"/>
+        <w:numPr>
+          <w:numId w:val="1002"/>
+          <w:ilvl w:val="1"/>
+        </w:numPr>
+      </w:pPr>
+      <w:r>
+        <w:rPr>
+          <w:b/>
+        </w:rPr>
+        <w:t xml:space="preserve">Stefanos Georgiou</w:t>
+      </w:r>
+      <w:r>
+        <w:t xml:space="preserve">, Maria Kechagia, and Diomidis Spinellis. Analyzing Programming Languages’ Energy Consumption: An Empirical Study. In PCI 2017: Proceedings of the 21st Pan-Hellenic Conference on Informatics, ACM International Conference Proceeding Series. ACM Press, September 2017.</w:t>
+      </w:r>
+      <w:r>
+        <w:t xml:space="preserve"> </w:t>
+      </w:r>
+      <w:r>
+        <w:t xml:space="preserve"> </w:t>
+      </w:r>
+      <w:r>
+        <w:t xml:space="preserve">[</w:t>
+      </w:r>
+      <w:hyperlink r:id="rId39">
+        <w:r>
+          <w:rPr>
+            <w:rStyle w:val="Hyperlink"/>
+          </w:rPr>
+          <w:t xml:space="preserve">Paper</w:t>
+        </w:r>
+      </w:hyperlink>
+      <w:r>
+        <w:t xml:space="preserve">] [</w:t>
+      </w:r>
+      <w:hyperlink r:id="rId40">
+        <w:r>
+          <w:rPr>
+            <w:rStyle w:val="Hyperlink"/>
+          </w:rPr>
+          <w:t xml:space="preserve">BibTex</w:t>
+        </w:r>
+      </w:hyperlink>
+      <w:r>
+        <w:t xml:space="preserve">] [</w:t>
+      </w:r>
+      <w:hyperlink r:id="rId41">
+        <w:r>
+          <w:rPr>
+            <w:rStyle w:val="Hyperlink"/>
+          </w:rPr>
+          <w:t xml:space="preserve">Presentation</w:t>
+        </w:r>
+      </w:hyperlink>
+      <w:r>
+        <w:t xml:space="preserve">] [</w:t>
+      </w:r>
+      <w:hyperlink r:id="rId38">
+        <w:r>
+          <w:rPr>
+            <w:rStyle w:val="Hyperlink"/>
+          </w:rPr>
+          <w:t xml:space="preserve">Data-Set</w:t>
+        </w:r>
+      </w:hyperlink>
+      <w:r>
+        <w:t xml:space="preserve">]</w:t>
+      </w:r>
+    </w:p>
+    <w:p>
+      <w:pPr>
+        <w:pStyle w:val="Compact"/>
+        <w:numPr>
+          <w:numId w:val="1001"/>
+          <w:ilvl w:val="0"/>
+        </w:numPr>
+      </w:pPr>
+      <w:r>
+        <w:t xml:space="preserve">Journal Articles</w:t>
+      </w:r>
+    </w:p>
+    <w:p>
+      <w:pPr>
+        <w:pStyle w:val="Compact"/>
+        <w:numPr>
+          <w:numId w:val="1003"/>
+          <w:ilvl w:val="1"/>
+        </w:numPr>
+      </w:pPr>
+      <w:r>
+        <w:rPr>
+          <w:b/>
+        </w:rPr>
+        <w:t xml:space="preserve">Stefanos Georgiou</w:t>
+      </w:r>
+      <w:r>
+        <w:t xml:space="preserve">, Dimitris Mitropoulos, and Diomidis Spinellis. Energy-Efficient Computing in a Secure Environment. Submitted in July 2020 for review in ACM Transaction of Computer Systems.</w:t>
+      </w:r>
+    </w:p>
+    <w:p>
+      <w:pPr>
+        <w:pStyle w:val="Compact"/>
+        <w:numPr>
+          <w:numId w:val="1003"/>
+          <w:ilvl w:val="1"/>
+        </w:numPr>
+      </w:pPr>
+      <w:r>
+        <w:rPr>
+          <w:b/>
+        </w:rPr>
+        <w:t xml:space="preserve">Stefanos Georgiou</w:t>
+      </w:r>
+      <w:r>
+        <w:t xml:space="preserve"> </w:t>
+      </w:r>
+      <w:r>
+        <w:t xml:space="preserve">and Diomidis Spinellis. Energy-Delay Investigation of Remote Inter-Process Communication Technologies. Accepted for publication in Elsevier Journal of Systems and Software 2019.</w:t>
+      </w:r>
+      <w:r>
+        <w:t xml:space="preserve"> </w:t>
+      </w:r>
+      <w:r>
+        <w:t xml:space="preserve"> </w:t>
+      </w:r>
+      <w:r>
+        <w:t xml:space="preserve">[</w:t>
+      </w:r>
+      <w:hyperlink r:id="rId42">
+        <w:r>
+          <w:rPr>
+            <w:rStyle w:val="Hyperlink"/>
+          </w:rPr>
+          <w:t xml:space="preserve">Preprint</w:t>
+        </w:r>
+      </w:hyperlink>
+      <w:r>
+        <w:t xml:space="preserve">] [</w:t>
+      </w:r>
+      <w:hyperlink r:id="rId43">
+        <w:r>
+          <w:rPr>
+            <w:rStyle w:val="Hyperlink"/>
+          </w:rPr>
+          <w:t xml:space="preserve">BibTex</w:t>
+        </w:r>
+      </w:hyperlink>
+      <w:r>
+        <w:t xml:space="preserve">]</w:t>
+      </w:r>
+    </w:p>
+    <w:p>
+      <w:pPr>
+        <w:pStyle w:val="Compact"/>
+        <w:numPr>
+          <w:numId w:val="1003"/>
+          <w:ilvl w:val="1"/>
+        </w:numPr>
+      </w:pPr>
+      <w:r>
+        <w:rPr>
+          <w:b/>
+        </w:rPr>
+        <w:t xml:space="preserve">Stefanos Georgiou</w:t>
+      </w:r>
+      <w:r>
+        <w:t xml:space="preserve">, Stamatia Rizou, and Diomidis Spinellis. Software Development Life Cycle for Energy-Efficiency: Techniques and Tools. Accepted for publication in ACM Computing Surveys 2019.</w:t>
+      </w:r>
+      <w:r>
+        <w:t xml:space="preserve"> </w:t>
+      </w:r>
+      <w:r>
+        <w:t xml:space="preserve"> </w:t>
+      </w:r>
+      <w:r>
+        <w:t xml:space="preserve">[</w:t>
+      </w:r>
+      <w:hyperlink r:id="rId44">
+        <w:r>
+          <w:rPr>
+            <w:rStyle w:val="Hyperlink"/>
+          </w:rPr>
+          <w:t xml:space="preserve">Preprint</w:t>
+        </w:r>
+      </w:hyperlink>
+      <w:r>
+        <w:t xml:space="preserve">] [</w:t>
+      </w:r>
+      <w:hyperlink r:id="rId45">
+        <w:r>
+          <w:rPr>
+            <w:rStyle w:val="Hyperlink"/>
+          </w:rPr>
+          <w:t xml:space="preserve">BibTex</w:t>
+        </w:r>
+      </w:hyperlink>
+      <w:r>
+        <w:t xml:space="preserve">]</w:t>
+      </w:r>
+    </w:p>
+    <w:p>
+      <w:pPr>
+        <w:pStyle w:val="Heading2"/>
+      </w:pPr>
+      <w:bookmarkStart w:id="46" w:name="invited-talks"/>
+      <w:r>
+        <w:t xml:space="preserve">Invited Talks</w:t>
+      </w:r>
+      <w:bookmarkEnd w:id="46"/>
+    </w:p>
+    <w:p>
+      <w:pPr>
+        <w:pStyle w:val="DefinitionTerm"/>
+      </w:pPr>
+      <w:r>
+        <w:t xml:space="preserve">Tutorials</w:t>
+      </w:r>
+    </w:p>
+    <w:p>
+      <w:pPr>
+        <w:pStyle w:val="Compact"/>
+        <w:pStyle w:val="Definition"/>
+      </w:pPr>
+      <w:r>
+        <w:rPr>
+          <w:i/>
+        </w:rPr>
+        <w:t xml:space="preserve">How to improve your CI/CD process</w:t>
+      </w:r>
+      <w:r>
+        <w:t xml:space="preserve"> </w:t>
+      </w:r>
+      <w:r>
+        <w:t xml:space="preserve">presented on 5th of July 2019 at BALab of Athens University of Economics and Business in Athens, Greece.</w:t>
+      </w:r>
+      <w:r>
+        <w:t xml:space="preserve"> </w:t>
+      </w:r>
+      <w:hyperlink r:id="rId47">
+        <w:r>
+          <w:rPr>
+            <w:rStyle w:val="Hyperlink"/>
+          </w:rPr>
+          <w:t xml:space="preserve">Presentation</w:t>
+        </w:r>
+      </w:hyperlink>
+    </w:p>
+    <w:p>
+      <w:pPr>
+        <w:pStyle w:val="Compact"/>
+        <w:pStyle w:val="Definition"/>
+      </w:pPr>
+      <w:r>
+        <w:rPr>
+          <w:i/>
+        </w:rPr>
+        <w:t xml:space="preserve">Travis CI with CV template tutorial</w:t>
+      </w:r>
+      <w:r>
+        <w:t xml:space="preserve"> </w:t>
+      </w:r>
+      <w:r>
+        <w:t xml:space="preserve">presented on 7th of June 2018 at ITMO Univesity of Saint Petersburg for PERCCOM Master students in Saint-Petersburg, Russia.</w:t>
+      </w:r>
+      <w:r>
+        <w:t xml:space="preserve"> </w:t>
+      </w:r>
+      <w:hyperlink r:id="rId48">
+        <w:r>
+          <w:rPr>
+            <w:rStyle w:val="Hyperlink"/>
+          </w:rPr>
+          <w:t xml:space="preserve">Presentation</w:t>
+        </w:r>
+      </w:hyperlink>
+    </w:p>
+    <w:p>
+      <w:pPr>
+        <w:pStyle w:val="DefinitionTerm"/>
+      </w:pPr>
+      <w:r>
+        <w:t xml:space="preserve">Research</w:t>
+      </w:r>
+    </w:p>
+    <w:p>
+      <w:pPr>
+        <w:pStyle w:val="Compact"/>
+        <w:pStyle w:val="Definition"/>
+      </w:pPr>
+      <w:r>
+        <w:rPr>
+          <w:i/>
+        </w:rPr>
+        <w:t xml:space="preserve">What are your programming language’s energy-delay implications?</w:t>
+      </w:r>
+      <w:r>
+        <w:t xml:space="preserve"> </w:t>
+      </w:r>
+      <w:r>
+        <w:t xml:space="preserve">presented on 12th of June 2018 at PERCCOM’s Summer School in Lappeenranta, Finland.</w:t>
+      </w:r>
+      <w:r>
+        <w:t xml:space="preserve"> </w:t>
+      </w:r>
+      <w:hyperlink r:id="rId49">
+        <w:r>
+          <w:rPr>
+            <w:rStyle w:val="Hyperlink"/>
+          </w:rPr>
+          <w:t xml:space="preserve">Proof</w:t>
+        </w:r>
+      </w:hyperlink>
+    </w:p>
+    <w:p>
+      <w:pPr>
+        <w:pStyle w:val="Heading2"/>
+      </w:pPr>
+      <w:bookmarkStart w:id="50" w:name="teaching-experience"/>
+      <w:r>
+        <w:t xml:space="preserve">Teaching Experience</w:t>
+      </w:r>
+      <w:bookmarkEnd w:id="50"/>
+    </w:p>
+    <w:p>
+      <w:pPr>
+        <w:pStyle w:val="FirstParagraph"/>
+      </w:pPr>
+      <w:r>
+        <w:t xml:space="preserve">Having weekly meetings with five PhD students and two Master students to assist and advise them on their research studies (at Queen’s University from 2021 to 2023)</w:t>
+      </w:r>
+    </w:p>
+    <w:p>
+      <w:pPr>
+        <w:pStyle w:val="BodyText"/>
+      </w:pPr>
+      <w:r>
+        <w:t xml:space="preserve">Assisting my PhD advisor at Programming II course (Winter Semester of 2016, 2017, and 2018) by giving tutorial and Lab sessions in Java [</w:t>
+      </w:r>
+      <w:hyperlink r:id="rId51">
+        <w:r>
+          <w:rPr>
+            <w:rStyle w:val="Hyperlink"/>
+          </w:rPr>
+          <w:t xml:space="preserve">Repository</w:t>
+        </w:r>
+      </w:hyperlink>
+      <w:r>
+        <w:t xml:space="preserve">]</w:t>
+      </w:r>
+    </w:p>
+    <w:p>
+      <w:pPr>
+        <w:pStyle w:val="BodyText"/>
+      </w:pPr>
+      <w:r>
+        <w:t xml:space="preserve">Gave Java lectures and tutorials for the 1st and 2nd Coding Boot Camp in Athens, Greece (Oct. 2017 - May 2018)</w:t>
+      </w:r>
+      <w:r>
+        <w:t xml:space="preserve"> </w:t>
+      </w:r>
+      <w:r>
+        <w:t xml:space="preserve"> </w:t>
+      </w:r>
+      <w:r>
+        <w:t xml:space="preserve">[</w:t>
+      </w:r>
+      <w:hyperlink r:id="rId52">
+        <w:r>
+          <w:rPr>
+            <w:rStyle w:val="Hyperlink"/>
+          </w:rPr>
+          <w:t xml:space="preserve">Repository</w:t>
+        </w:r>
+      </w:hyperlink>
+      <w:r>
+        <w:t xml:space="preserve">] [</w:t>
+      </w:r>
+      <w:hyperlink r:id="rId53">
+        <w:r>
+          <w:rPr>
+            <w:rStyle w:val="Hyperlink"/>
+          </w:rPr>
+          <w:t xml:space="preserve">Proof</w:t>
+        </w:r>
+      </w:hyperlink>
+      <w:r>
+        <w:t xml:space="preserve">]</w:t>
+      </w:r>
+    </w:p>
+    <w:p>
+      <w:pPr>
+        <w:pStyle w:val="Heading2"/>
+      </w:pPr>
+      <w:bookmarkStart w:id="54" w:name="organization-services"/>
+      <w:r>
+        <w:t xml:space="preserve">Organization Services</w:t>
+      </w:r>
+      <w:bookmarkEnd w:id="54"/>
+    </w:p>
+    <w:p>
+      <w:pPr>
+        <w:pStyle w:val="FirstParagraph"/>
+      </w:pPr>
+      <w:r>
+        <w:rPr>
+          <w:i/>
+        </w:rPr>
+        <w:t xml:space="preserve">Program Committee</w:t>
+      </w:r>
+      <w:r>
+        <w:t xml:space="preserve"> </w:t>
+      </w:r>
+      <w:r>
+        <w:t xml:space="preserve">" ISEC 2022 for the Doctoral Symposium</w:t>
+      </w:r>
+      <w:r>
+        <w:t xml:space="preserve"> </w:t>
+      </w:r>
+      <w:r>
+        <w:t xml:space="preserve">: ESEC/FSE 2021 for the Student Research Competition</w:t>
+      </w:r>
+      <w:r>
+        <w:t xml:space="preserve"> </w:t>
+      </w:r>
+      <w:r>
+        <w:t xml:space="preserve">: ASE 2020 for the International Workshop on Sustainable Software Engineering</w:t>
+      </w:r>
+    </w:p>
+    <w:p>
+      <w:pPr>
+        <w:pStyle w:val="DefinitionTerm"/>
+      </w:pPr>
+      <w:r>
+        <w:rPr>
+          <w:i/>
+        </w:rPr>
+        <w:t xml:space="preserve">Reviewer</w:t>
+      </w:r>
+    </w:p>
+    <w:p>
+      <w:pPr>
+        <w:pStyle w:val="Compact"/>
+        <w:pStyle w:val="Definition"/>
+      </w:pPr>
+      <w:r>
+        <w:t xml:space="preserve">Journals submitted to Software: Practices and Experience</w:t>
+      </w:r>
+    </w:p>
+    <w:p>
+      <w:pPr>
+        <w:pStyle w:val="Compact"/>
+        <w:pStyle w:val="Definition"/>
+      </w:pPr>
+      <w:r>
+        <w:t xml:space="preserve">Journals submitted to ACM Computing Surveys (CSUR)</w:t>
+      </w:r>
+    </w:p>
+    <w:p>
+      <w:pPr>
+        <w:pStyle w:val="Compact"/>
+        <w:pStyle w:val="Definition"/>
+      </w:pPr>
+      <w:r>
+        <w:t xml:space="preserve">Research papers submitted to ESEC/FSE</w:t>
+      </w:r>
+    </w:p>
+    <w:p>
+      <w:pPr>
+        <w:pStyle w:val="DefinitionTerm"/>
+      </w:pPr>
+      <w:r>
+        <w:rPr>
+          <w:i/>
+        </w:rPr>
+        <w:t xml:space="preserve">Co-reviewer</w:t>
+      </w:r>
+    </w:p>
+    <w:p>
+      <w:pPr>
+        <w:pStyle w:val="Compact"/>
+        <w:pStyle w:val="Definition"/>
+      </w:pPr>
+      <w:r>
+        <w:t xml:space="preserve">Conference papers submitted to ICSE-SEIP, MSR, OSS, ICPC, ICCS, SANER, FSE, ASE, ICMSE and SATToSE</w:t>
+      </w:r>
+    </w:p>
+    <w:p>
+      <w:pPr>
+        <w:pStyle w:val="Heading2"/>
+      </w:pPr>
+      <w:bookmarkStart w:id="55" w:name="industrial-experience"/>
       <w:r>
         <w:t xml:space="preserve">Industrial Experience</w:t>
       </w:r>
-      <w:bookmarkEnd w:id="33"/>
+      <w:bookmarkEnd w:id="55"/>
     </w:p>
     <w:p>
       <w:pPr>
@@ -465,7 +1054,7 @@
       <w:r>
         <w:t xml:space="preserve"> </w:t>
       </w:r>
-      <w:hyperlink r:id="rId34">
+      <w:hyperlink r:id="rId56">
         <w:r>
           <w:rPr>
             <w:rStyle w:val="Hyperlink"/>
@@ -484,7 +1073,7 @@
       <w:r>
         <w:t xml:space="preserve"> </w:t>
       </w:r>
-      <w:hyperlink r:id="rId35">
+      <w:hyperlink r:id="rId57">
         <w:r>
           <w:rPr>
             <w:rStyle w:val="Hyperlink"/>
@@ -495,7 +1084,7 @@
       <w:r>
         <w:t xml:space="preserve"> </w:t>
       </w:r>
-      <w:hyperlink r:id="rId36">
+      <w:hyperlink r:id="rId58">
         <w:r>
           <w:rPr>
             <w:rStyle w:val="Hyperlink"/>
@@ -527,7 +1116,7 @@
       <w:r>
         <w:t xml:space="preserve"> </w:t>
       </w:r>
-      <w:hyperlink r:id="rId37">
+      <w:hyperlink r:id="rId59">
         <w:r>
           <w:rPr>
             <w:rStyle w:val="Hyperlink"/>
@@ -541,7 +1130,7 @@
       <w:r>
         <w:t xml:space="preserve"> </w:t>
       </w:r>
-      <w:hyperlink r:id="rId38">
+      <w:hyperlink r:id="rId60">
         <w:r>
           <w:rPr>
             <w:rStyle w:val="Hyperlink"/>
@@ -555,7 +1144,7 @@
       <w:r>
         <w:t xml:space="preserve"> </w:t>
       </w:r>
-      <w:hyperlink r:id="rId39">
+      <w:hyperlink r:id="rId61">
         <w:r>
           <w:rPr>
             <w:rStyle w:val="Hyperlink"/>
@@ -600,7 +1189,7 @@
       <w:r>
         <w:t xml:space="preserve"> </w:t>
       </w:r>
-      <w:hyperlink r:id="rId40">
+      <w:hyperlink r:id="rId62">
         <w:r>
           <w:rPr>
             <w:rStyle w:val="Hyperlink"/>
@@ -619,7 +1208,7 @@
       <w:r>
         <w:t xml:space="preserve"> </w:t>
       </w:r>
-      <w:hyperlink r:id="rId41">
+      <w:hyperlink r:id="rId63">
         <w:r>
           <w:rPr>
             <w:rStyle w:val="Hyperlink"/>
@@ -651,7 +1240,7 @@
       <w:r>
         <w:t xml:space="preserve">Development of API end-points in JavaScript (</w:t>
       </w:r>
-      <w:hyperlink r:id="rId42">
+      <w:hyperlink r:id="rId64">
         <w:r>
           <w:rPr>
             <w:rStyle w:val="Hyperlink"/>
@@ -665,7 +1254,7 @@
       <w:r>
         <w:t xml:space="preserve"> </w:t>
       </w:r>
-      <w:hyperlink r:id="rId43">
+      <w:hyperlink r:id="rId65">
         <w:r>
           <w:rPr>
             <w:rStyle w:val="Hyperlink"/>
@@ -691,7 +1280,7 @@
       <w:r>
         <w:t xml:space="preserve"> </w:t>
       </w:r>
-      <w:hyperlink r:id="rId44">
+      <w:hyperlink r:id="rId66">
         <w:r>
           <w:rPr>
             <w:rStyle w:val="Hyperlink"/>
@@ -708,7 +1297,7 @@
       <w:r>
         <w:t xml:space="preserve"> </w:t>
       </w:r>
-      <w:hyperlink r:id="rId45">
+      <w:hyperlink r:id="rId67">
         <w:r>
           <w:rPr>
             <w:rStyle w:val="Hyperlink"/>
@@ -725,7 +1314,7 @@
       <w:r>
         <w:t xml:space="preserve"> </w:t>
       </w:r>
-      <w:hyperlink r:id="rId46">
+      <w:hyperlink r:id="rId68">
         <w:r>
           <w:rPr>
             <w:rStyle w:val="Hyperlink"/>
@@ -745,7 +1334,7 @@
       <w:r>
         <w:t xml:space="preserve"> </w:t>
       </w:r>
-      <w:hyperlink r:id="rId47">
+      <w:hyperlink r:id="rId69">
         <w:r>
           <w:rPr>
             <w:rStyle w:val="Hyperlink"/>
@@ -759,7 +1348,7 @@
       <w:r>
         <w:t xml:space="preserve"> </w:t>
       </w:r>
-      <w:hyperlink r:id="rId48">
+      <w:hyperlink r:id="rId70">
         <w:r>
           <w:rPr>
             <w:rStyle w:val="Hyperlink"/>
@@ -773,7 +1362,7 @@
       <w:r>
         <w:t xml:space="preserve"> </w:t>
       </w:r>
-      <w:hyperlink r:id="rId49">
+      <w:hyperlink r:id="rId71">
         <w:r>
           <w:rPr>
             <w:rStyle w:val="Hyperlink"/>
@@ -793,7 +1382,7 @@
       <w:r>
         <w:t xml:space="preserve"> </w:t>
       </w:r>
-      <w:hyperlink r:id="rId50">
+      <w:hyperlink r:id="rId72">
         <w:r>
           <w:rPr>
             <w:rStyle w:val="Hyperlink"/>
@@ -810,7 +1399,7 @@
       <w:r>
         <w:t xml:space="preserve"> </w:t>
       </w:r>
-      <w:hyperlink r:id="rId51">
+      <w:hyperlink r:id="rId73">
         <w:r>
           <w:rPr>
             <w:rStyle w:val="Hyperlink"/>
@@ -846,7 +1435,7 @@
       <w:r>
         <w:t xml:space="preserve"> </w:t>
       </w:r>
-      <w:hyperlink r:id="rId52">
+      <w:hyperlink r:id="rId74">
         <w:r>
           <w:rPr>
             <w:rStyle w:val="Hyperlink"/>
@@ -865,7 +1454,7 @@
       <w:r>
         <w:t xml:space="preserve"> </w:t>
       </w:r>
-      <w:hyperlink r:id="rId53">
+      <w:hyperlink r:id="rId75">
         <w:r>
           <w:rPr>
             <w:rStyle w:val="Hyperlink"/>
@@ -899,11 +1488,11 @@
       <w:pPr>
         <w:pStyle w:val="Heading2"/>
       </w:pPr>
-      <w:bookmarkStart w:id="54" w:name="technical-experience"/>
+      <w:bookmarkStart w:id="76" w:name="technical-experience"/>
       <w:r>
         <w:t xml:space="preserve">Technical Experience</w:t>
       </w:r>
-      <w:bookmarkEnd w:id="54"/>
+      <w:bookmarkEnd w:id="76"/>
     </w:p>
     <w:p>
       <w:pPr>
@@ -978,7 +1567,7 @@
       <w:r>
         <w:t xml:space="preserve">MongoDB (</w:t>
       </w:r>
-      <w:hyperlink r:id="rId55">
+      <w:hyperlink r:id="rId77">
         <w:r>
           <w:rPr>
             <w:rStyle w:val="Hyperlink"/>
@@ -992,7 +1581,7 @@
       <w:r>
         <w:t xml:space="preserve"> </w:t>
       </w:r>
-      <w:hyperlink r:id="rId56">
+      <w:hyperlink r:id="rId78">
         <w:r>
           <w:rPr>
             <w:rStyle w:val="Hyperlink"/>
@@ -1006,7 +1595,7 @@
       <w:r>
         <w:t xml:space="preserve"> </w:t>
       </w:r>
-      <w:hyperlink r:id="rId57">
+      <w:hyperlink r:id="rId79">
         <w:r>
           <w:rPr>
             <w:rStyle w:val="Hyperlink"/>
@@ -1020,7 +1609,7 @@
       <w:r>
         <w:t xml:space="preserve"> </w:t>
       </w:r>
-      <w:hyperlink r:id="rId58">
+      <w:hyperlink r:id="rId80">
         <w:r>
           <w:rPr>
             <w:rStyle w:val="Hyperlink"/>
@@ -1110,7 +1699,7 @@
       <w:r>
         <w:t xml:space="preserve"> </w:t>
       </w:r>
-      <w:hyperlink r:id="rId59">
+      <w:hyperlink r:id="rId81">
         <w:r>
           <w:rPr>
             <w:rStyle w:val="Hyperlink"/>
@@ -1130,7 +1719,7 @@
       <w:r>
         <w:t xml:space="preserve"> </w:t>
       </w:r>
-      <w:hyperlink r:id="rId60">
+      <w:hyperlink r:id="rId82">
         <w:r>
           <w:rPr>
             <w:rStyle w:val="Hyperlink"/>
@@ -1150,7 +1739,7 @@
       <w:r>
         <w:t xml:space="preserve"> </w:t>
       </w:r>
-      <w:hyperlink r:id="rId61">
+      <w:hyperlink r:id="rId83">
         <w:r>
           <w:rPr>
             <w:rStyle w:val="Hyperlink"/>
@@ -1167,7 +1756,7 @@
       <w:r>
         <w:t xml:space="preserve"> </w:t>
       </w:r>
-      <w:hyperlink r:id="rId62">
+      <w:hyperlink r:id="rId84">
         <w:r>
           <w:rPr>
             <w:rStyle w:val="Hyperlink"/>
@@ -1193,7 +1782,7 @@
       <w:r>
         <w:t xml:space="preserve"> </w:t>
       </w:r>
-      <w:hyperlink r:id="rId63">
+      <w:hyperlink r:id="rId85">
         <w:r>
           <w:rPr>
             <w:rStyle w:val="Hyperlink"/>
@@ -1213,7 +1802,7 @@
       <w:r>
         <w:t xml:space="preserve"> </w:t>
       </w:r>
-      <w:hyperlink r:id="rId64">
+      <w:hyperlink r:id="rId38">
         <w:r>
           <w:rPr>
             <w:rStyle w:val="Hyperlink"/>
@@ -1233,7 +1822,7 @@
       <w:r>
         <w:t xml:space="preserve"> </w:t>
       </w:r>
-      <w:hyperlink r:id="rId65">
+      <w:hyperlink r:id="rId86">
         <w:r>
           <w:rPr>
             <w:rStyle w:val="Hyperlink"/>
@@ -1264,7 +1853,7 @@
       <w:r>
         <w:t xml:space="preserve"> </w:t>
       </w:r>
-      <w:hyperlink r:id="rId66">
+      <w:hyperlink r:id="rId87">
         <w:r>
           <w:rPr>
             <w:rStyle w:val="Hyperlink"/>
@@ -1295,7 +1884,7 @@
       <w:r>
         <w:t xml:space="preserve"> </w:t>
       </w:r>
-      <w:hyperlink r:id="rId67">
+      <w:hyperlink r:id="rId88">
         <w:r>
           <w:rPr>
             <w:rStyle w:val="Hyperlink"/>
@@ -1309,7 +1898,7 @@
       <w:r>
         <w:t xml:space="preserve"> </w:t>
       </w:r>
-      <w:hyperlink r:id="rId56">
+      <w:hyperlink r:id="rId78">
         <w:r>
           <w:rPr>
             <w:rStyle w:val="Hyperlink"/>
@@ -1323,7 +1912,7 @@
       <w:r>
         <w:t xml:space="preserve"> </w:t>
       </w:r>
-      <w:hyperlink r:id="rId57">
+      <w:hyperlink r:id="rId79">
         <w:r>
           <w:rPr>
             <w:rStyle w:val="Hyperlink"/>
@@ -1337,7 +1926,7 @@
       <w:r>
         <w:t xml:space="preserve"> </w:t>
       </w:r>
-      <w:hyperlink r:id="rId58">
+      <w:hyperlink r:id="rId80">
         <w:r>
           <w:rPr>
             <w:rStyle w:val="Hyperlink"/>
@@ -1366,557 +1955,11 @@
       <w:pPr>
         <w:pStyle w:val="Heading2"/>
       </w:pPr>
-      <w:bookmarkStart w:id="68" w:name="research-publications"/>
-      <w:r>
-        <w:t xml:space="preserve">Research Publications</w:t>
-      </w:r>
-      <w:bookmarkEnd w:id="68"/>
-    </w:p>
-    <w:p>
-      <w:pPr>
-        <w:pStyle w:val="Compact"/>
-        <w:numPr>
-          <w:numId w:val="1001"/>
-          <w:ilvl w:val="0"/>
-        </w:numPr>
-      </w:pPr>
-      <w:r>
-        <w:t xml:space="preserve">Conference Papers</w:t>
-      </w:r>
-    </w:p>
-    <w:p>
-      <w:pPr>
-        <w:pStyle w:val="Compact"/>
-        <w:numPr>
-          <w:numId w:val="1002"/>
-          <w:ilvl w:val="1"/>
-        </w:numPr>
-      </w:pPr>
-      <w:r>
-        <w:rPr>
-          <w:b/>
-        </w:rPr>
-        <w:t xml:space="preserve">Stefanos Georgiou</w:t>
-      </w:r>
-      <w:r>
-        <w:t xml:space="preserve">, Maria Kechagia Panos Louridas, and Diomidis Spinellis. What Are Your Programming Language’s Energy-Delay Implications? In 15th International Conference on Mining Software Repositories: Technical Track, MSR ’18. New York, NY, USA, May 2018. Association for Computing Machinery.</w:t>
-      </w:r>
-      <w:r>
-        <w:t xml:space="preserve"> </w:t>
-      </w:r>
-      <w:r>
-        <w:t xml:space="preserve"> </w:t>
-      </w:r>
-      <w:r>
-        <w:t xml:space="preserve">[</w:t>
-      </w:r>
-      <w:hyperlink r:id="rId69">
-        <w:r>
-          <w:rPr>
-            <w:rStyle w:val="Hyperlink"/>
-          </w:rPr>
-          <w:t xml:space="preserve">Paper</w:t>
-        </w:r>
-      </w:hyperlink>
-      <w:r>
-        <w:t xml:space="preserve">] [</w:t>
-      </w:r>
-      <w:hyperlink r:id="rId70">
-        <w:r>
-          <w:rPr>
-            <w:rStyle w:val="Hyperlink"/>
-          </w:rPr>
-          <w:t xml:space="preserve">BibTex</w:t>
-        </w:r>
-      </w:hyperlink>
-      <w:r>
-        <w:t xml:space="preserve">] [</w:t>
-      </w:r>
-      <w:hyperlink r:id="rId71">
-        <w:r>
-          <w:rPr>
-            <w:rStyle w:val="Hyperlink"/>
-          </w:rPr>
-          <w:t xml:space="preserve">Presentation</w:t>
-        </w:r>
-      </w:hyperlink>
-      <w:r>
-        <w:t xml:space="preserve">] [</w:t>
-      </w:r>
-      <w:hyperlink r:id="rId64">
-        <w:r>
-          <w:rPr>
-            <w:rStyle w:val="Hyperlink"/>
-          </w:rPr>
-          <w:t xml:space="preserve">Data-set</w:t>
-        </w:r>
-      </w:hyperlink>
-      <w:r>
-        <w:t xml:space="preserve">]</w:t>
-      </w:r>
-    </w:p>
-    <w:p>
-      <w:pPr>
-        <w:pStyle w:val="Compact"/>
-        <w:numPr>
-          <w:numId w:val="1002"/>
-          <w:ilvl w:val="1"/>
-        </w:numPr>
-      </w:pPr>
-      <w:r>
-        <w:rPr>
-          <w:b/>
-        </w:rPr>
-        <w:t xml:space="preserve">Stefanos Georgiou</w:t>
-      </w:r>
-      <w:r>
-        <w:t xml:space="preserve">, Maria Kechagia, and Diomidis Spinellis. Analyzing Programming Languages’ Energy Consumption: An Empirical Study. In PCI 2017: Proceedings of the 21st Pan-Hellenic Conference on Informatics, ACM International Conference Proceeding Series. ACM Press, September 2017.</w:t>
-      </w:r>
-      <w:r>
-        <w:t xml:space="preserve"> </w:t>
-      </w:r>
-      <w:r>
-        <w:t xml:space="preserve"> </w:t>
-      </w:r>
-      <w:r>
-        <w:t xml:space="preserve">[</w:t>
-      </w:r>
-      <w:hyperlink r:id="rId72">
-        <w:r>
-          <w:rPr>
-            <w:rStyle w:val="Hyperlink"/>
-          </w:rPr>
-          <w:t xml:space="preserve">Paper</w:t>
-        </w:r>
-      </w:hyperlink>
-      <w:r>
-        <w:t xml:space="preserve">] [</w:t>
-      </w:r>
-      <w:hyperlink r:id="rId73">
-        <w:r>
-          <w:rPr>
-            <w:rStyle w:val="Hyperlink"/>
-          </w:rPr>
-          <w:t xml:space="preserve">BibTex</w:t>
-        </w:r>
-      </w:hyperlink>
-      <w:r>
-        <w:t xml:space="preserve">] [</w:t>
-      </w:r>
-      <w:hyperlink r:id="rId74">
-        <w:r>
-          <w:rPr>
-            <w:rStyle w:val="Hyperlink"/>
-          </w:rPr>
-          <w:t xml:space="preserve">Presentation</w:t>
-        </w:r>
-      </w:hyperlink>
-      <w:r>
-        <w:t xml:space="preserve">] [</w:t>
-      </w:r>
-      <w:hyperlink r:id="rId64">
-        <w:r>
-          <w:rPr>
-            <w:rStyle w:val="Hyperlink"/>
-          </w:rPr>
-          <w:t xml:space="preserve">Data-Set</w:t>
-        </w:r>
-      </w:hyperlink>
-      <w:r>
-        <w:t xml:space="preserve">]</w:t>
-      </w:r>
-    </w:p>
-    <w:p>
-      <w:pPr>
-        <w:pStyle w:val="Compact"/>
-        <w:numPr>
-          <w:numId w:val="1001"/>
-          <w:ilvl w:val="0"/>
-        </w:numPr>
-      </w:pPr>
-      <w:r>
-        <w:t xml:space="preserve">Journal Articles</w:t>
-      </w:r>
-    </w:p>
-    <w:p>
-      <w:pPr>
-        <w:pStyle w:val="Compact"/>
-        <w:numPr>
-          <w:numId w:val="1003"/>
-          <w:ilvl w:val="1"/>
-        </w:numPr>
-      </w:pPr>
-      <w:r>
-        <w:rPr>
-          <w:b/>
-        </w:rPr>
-        <w:t xml:space="preserve">Stefanos Georgiou</w:t>
-      </w:r>
-      <w:r>
-        <w:t xml:space="preserve">, Dimitris Mitropoulos, and Diomidis Spinellis. Energy-Efficient Computing in a Secure Environment. Submitted in July 2020 for review in ACM Transaction of Computer Systems.</w:t>
-      </w:r>
-    </w:p>
-    <w:p>
-      <w:pPr>
-        <w:pStyle w:val="Compact"/>
-        <w:numPr>
-          <w:numId w:val="1003"/>
-          <w:ilvl w:val="1"/>
-        </w:numPr>
-      </w:pPr>
-      <w:r>
-        <w:rPr>
-          <w:b/>
-        </w:rPr>
-        <w:t xml:space="preserve">Stefanos Georgiou</w:t>
-      </w:r>
-      <w:r>
-        <w:t xml:space="preserve"> </w:t>
-      </w:r>
-      <w:r>
-        <w:t xml:space="preserve">and Diomidis Spinellis. Energy-Delay Investigation of Remote Inter-Process Communication Technologies. Accepted for publication in Elsevier Journal of Systems and Software 2019.</w:t>
-      </w:r>
-      <w:r>
-        <w:t xml:space="preserve"> </w:t>
-      </w:r>
-      <w:r>
-        <w:t xml:space="preserve"> </w:t>
-      </w:r>
-      <w:r>
-        <w:t xml:space="preserve">[</w:t>
-      </w:r>
-      <w:hyperlink r:id="rId75">
-        <w:r>
-          <w:rPr>
-            <w:rStyle w:val="Hyperlink"/>
-          </w:rPr>
-          <w:t xml:space="preserve">Preprint</w:t>
-        </w:r>
-      </w:hyperlink>
-      <w:r>
-        <w:t xml:space="preserve">] [</w:t>
-      </w:r>
-      <w:hyperlink r:id="rId76">
-        <w:r>
-          <w:rPr>
-            <w:rStyle w:val="Hyperlink"/>
-          </w:rPr>
-          <w:t xml:space="preserve">BibTex</w:t>
-        </w:r>
-      </w:hyperlink>
-      <w:r>
-        <w:t xml:space="preserve">]</w:t>
-      </w:r>
-    </w:p>
-    <w:p>
-      <w:pPr>
-        <w:pStyle w:val="Compact"/>
-        <w:numPr>
-          <w:numId w:val="1003"/>
-          <w:ilvl w:val="1"/>
-        </w:numPr>
-      </w:pPr>
-      <w:r>
-        <w:rPr>
-          <w:b/>
-        </w:rPr>
-        <w:t xml:space="preserve">Stefanos Georgiou</w:t>
-      </w:r>
-      <w:r>
-        <w:t xml:space="preserve">, Stamatia Rizou, and Diomidis Spinellis. Software Development Life Cycle for Energy-Efficiency: Techniques and Tools. Accepted for publication in ACM Computing Surveys 2019.</w:t>
-      </w:r>
-      <w:r>
-        <w:t xml:space="preserve"> </w:t>
-      </w:r>
-      <w:r>
-        <w:t xml:space="preserve"> </w:t>
-      </w:r>
-      <w:r>
-        <w:t xml:space="preserve">[</w:t>
-      </w:r>
-      <w:hyperlink r:id="rId77">
-        <w:r>
-          <w:rPr>
-            <w:rStyle w:val="Hyperlink"/>
-          </w:rPr>
-          <w:t xml:space="preserve">Preprint</w:t>
-        </w:r>
-      </w:hyperlink>
-      <w:r>
-        <w:t xml:space="preserve">] [</w:t>
-      </w:r>
-      <w:hyperlink r:id="rId78">
-        <w:r>
-          <w:rPr>
-            <w:rStyle w:val="Hyperlink"/>
-          </w:rPr>
-          <w:t xml:space="preserve">BibTex</w:t>
-        </w:r>
-      </w:hyperlink>
-      <w:r>
-        <w:t xml:space="preserve">]</w:t>
-      </w:r>
-    </w:p>
-    <w:p>
-      <w:pPr>
-        <w:pStyle w:val="Heading2"/>
-      </w:pPr>
-      <w:bookmarkStart w:id="79" w:name="invited-talks"/>
-      <w:r>
-        <w:t xml:space="preserve">Invited Talks</w:t>
-      </w:r>
-      <w:bookmarkEnd w:id="79"/>
-    </w:p>
-    <w:p>
-      <w:pPr>
-        <w:pStyle w:val="DefinitionTerm"/>
-      </w:pPr>
-      <w:r>
-        <w:t xml:space="preserve">Tutorials</w:t>
-      </w:r>
-    </w:p>
-    <w:p>
-      <w:pPr>
-        <w:pStyle w:val="Compact"/>
-        <w:pStyle w:val="Definition"/>
-      </w:pPr>
-      <w:r>
-        <w:rPr>
-          <w:i/>
-        </w:rPr>
-        <w:t xml:space="preserve">How to improve your CI/CD process</w:t>
-      </w:r>
-      <w:r>
-        <w:t xml:space="preserve"> </w:t>
-      </w:r>
-      <w:r>
-        <w:t xml:space="preserve">presented on 5th of July 2019 at BALab of Athens University of Economics and Business in Athens, Greece.</w:t>
-      </w:r>
-      <w:r>
-        <w:t xml:space="preserve"> </w:t>
-      </w:r>
-      <w:hyperlink r:id="rId80">
-        <w:r>
-          <w:rPr>
-            <w:rStyle w:val="Hyperlink"/>
-          </w:rPr>
-          <w:t xml:space="preserve">Presentation</w:t>
-        </w:r>
-      </w:hyperlink>
-    </w:p>
-    <w:p>
-      <w:pPr>
-        <w:pStyle w:val="Compact"/>
-        <w:pStyle w:val="Definition"/>
-      </w:pPr>
-      <w:r>
-        <w:rPr>
-          <w:i/>
-        </w:rPr>
-        <w:t xml:space="preserve">Travis CI with CV template tutorial</w:t>
-      </w:r>
-      <w:r>
-        <w:t xml:space="preserve"> </w:t>
-      </w:r>
-      <w:r>
-        <w:t xml:space="preserve">presented on 7th of June 2018 at ITMO Univesity of Saint Petersburg for PERCCOM Master students in Saint-Petersburg, Russia.</w:t>
-      </w:r>
-      <w:r>
-        <w:t xml:space="preserve"> </w:t>
-      </w:r>
-      <w:hyperlink r:id="rId81">
-        <w:r>
-          <w:rPr>
-            <w:rStyle w:val="Hyperlink"/>
-          </w:rPr>
-          <w:t xml:space="preserve">Presentation</w:t>
-        </w:r>
-      </w:hyperlink>
-    </w:p>
-    <w:p>
-      <w:pPr>
-        <w:pStyle w:val="DefinitionTerm"/>
-      </w:pPr>
-      <w:r>
-        <w:t xml:space="preserve">Research</w:t>
-      </w:r>
-    </w:p>
-    <w:p>
-      <w:pPr>
-        <w:pStyle w:val="Compact"/>
-        <w:pStyle w:val="Definition"/>
-      </w:pPr>
-      <w:r>
-        <w:rPr>
-          <w:i/>
-        </w:rPr>
-        <w:t xml:space="preserve">What are your programming language’s energy-delay implications?</w:t>
-      </w:r>
-      <w:r>
-        <w:t xml:space="preserve"> </w:t>
-      </w:r>
-      <w:r>
-        <w:t xml:space="preserve">presented on 12th of June 2018 at PERCCOM’s Summer School in Lappeenranta, Finland.</w:t>
-      </w:r>
-      <w:r>
-        <w:t xml:space="preserve"> </w:t>
-      </w:r>
-      <w:hyperlink r:id="rId82">
-        <w:r>
-          <w:rPr>
-            <w:rStyle w:val="Hyperlink"/>
-          </w:rPr>
-          <w:t xml:space="preserve">Proof</w:t>
-        </w:r>
-      </w:hyperlink>
-    </w:p>
-    <w:p>
-      <w:pPr>
-        <w:pStyle w:val="Heading2"/>
-      </w:pPr>
-      <w:bookmarkStart w:id="83" w:name="teaching-experience"/>
-      <w:r>
-        <w:t xml:space="preserve">Teaching Experience</w:t>
-      </w:r>
-      <w:bookmarkEnd w:id="83"/>
-    </w:p>
-    <w:p>
-      <w:pPr>
-        <w:pStyle w:val="FirstParagraph"/>
-      </w:pPr>
-      <w:r>
-        <w:t xml:space="preserve">Assisting my PhD advisor at Programming II course (Winter Semester of 2016, 2017, and 2018) by giving tutorial and Lab sessions in Java [</w:t>
-      </w:r>
-      <w:hyperlink r:id="rId84">
-        <w:r>
-          <w:rPr>
-            <w:rStyle w:val="Hyperlink"/>
-          </w:rPr>
-          <w:t xml:space="preserve">Repository</w:t>
-        </w:r>
-      </w:hyperlink>
-      <w:r>
-        <w:t xml:space="preserve">]</w:t>
-      </w:r>
-    </w:p>
-    <w:p>
-      <w:pPr>
-        <w:pStyle w:val="BodyText"/>
-      </w:pPr>
-      <w:r>
-        <w:t xml:space="preserve">Gave Java lectures and tutorials for the 1st and 2nd Coding Boot Camp in Athens, Greece (Oct. 2017 - May 2018)</w:t>
-      </w:r>
-      <w:r>
-        <w:t xml:space="preserve"> </w:t>
-      </w:r>
-      <w:r>
-        <w:t xml:space="preserve"> </w:t>
-      </w:r>
-      <w:r>
-        <w:t xml:space="preserve">[</w:t>
-      </w:r>
-      <w:hyperlink r:id="rId85">
-        <w:r>
-          <w:rPr>
-            <w:rStyle w:val="Hyperlink"/>
-          </w:rPr>
-          <w:t xml:space="preserve">Repository</w:t>
-        </w:r>
-      </w:hyperlink>
-      <w:r>
-        <w:t xml:space="preserve">] [</w:t>
-      </w:r>
-      <w:hyperlink r:id="rId86">
-        <w:r>
-          <w:rPr>
-            <w:rStyle w:val="Hyperlink"/>
-          </w:rPr>
-          <w:t xml:space="preserve">Proof</w:t>
-        </w:r>
-      </w:hyperlink>
-      <w:r>
-        <w:t xml:space="preserve">]</w:t>
-      </w:r>
-    </w:p>
-    <w:p>
-      <w:pPr>
-        <w:pStyle w:val="Heading2"/>
-      </w:pPr>
-      <w:bookmarkStart w:id="87" w:name="organization-services"/>
-      <w:r>
-        <w:t xml:space="preserve">Organization Services</w:t>
-      </w:r>
-      <w:bookmarkEnd w:id="87"/>
-    </w:p>
-    <w:p>
-      <w:pPr>
-        <w:pStyle w:val="DefinitionTerm"/>
-      </w:pPr>
-      <w:r>
-        <w:rPr>
-          <w:i/>
-        </w:rPr>
-        <w:t xml:space="preserve">Program Committee</w:t>
-      </w:r>
-    </w:p>
-    <w:p>
-      <w:pPr>
-        <w:pStyle w:val="Compact"/>
-        <w:pStyle w:val="Definition"/>
-      </w:pPr>
-      <w:r>
-        <w:t xml:space="preserve">International Workshop on Sustainable Software Engineering</w:t>
-      </w:r>
-    </w:p>
-    <w:p>
-      <w:pPr>
-        <w:pStyle w:val="DefinitionTerm"/>
-      </w:pPr>
-      <w:r>
-        <w:rPr>
-          <w:i/>
-        </w:rPr>
-        <w:t xml:space="preserve">Reviewer</w:t>
-      </w:r>
-    </w:p>
-    <w:p>
-      <w:pPr>
-        <w:pStyle w:val="Compact"/>
-        <w:pStyle w:val="Definition"/>
-      </w:pPr>
-      <w:r>
-        <w:t xml:space="preserve">Jounals submitted to Software: Practices and Experience</w:t>
-      </w:r>
-    </w:p>
-    <w:p>
-      <w:pPr>
-        <w:pStyle w:val="DefinitionTerm"/>
-      </w:pPr>
-      <w:r>
-        <w:rPr>
-          <w:i/>
-        </w:rPr>
-        <w:t xml:space="preserve">Co-reviewer</w:t>
-      </w:r>
-    </w:p>
-    <w:p>
-      <w:pPr>
-        <w:pStyle w:val="Compact"/>
-        <w:pStyle w:val="Definition"/>
-      </w:pPr>
-      <w:r>
-        <w:t xml:space="preserve">Conference papers submitted to ICSE-SEIP, MSR, OSS, ICPC, ICCS, SANER, FSE, ASE, ICMSE and SATToSE</w:t>
-      </w:r>
-    </w:p>
-    <w:p>
-      <w:pPr>
-        <w:pStyle w:val="Heading2"/>
-      </w:pPr>
-      <w:bookmarkStart w:id="88" w:name="X0b9b8d5ab941db81b7b9535ce1a187e63fa3866"/>
-      <w:r>
-        <w:t xml:space="preserve">Grands, Awards, Languages, and Living Abroad</w:t>
-      </w:r>
-      <w:bookmarkEnd w:id="88"/>
+      <w:bookmarkStart w:id="89" w:name="X9be22b774a5c8db00a5c7e861fb8f8ad2904c89"/>
+      <w:r>
+        <w:t xml:space="preserve">Grands, Awards, Achievements, Languages, and Living Abroad</w:t>
+      </w:r>
+      <w:bookmarkEnd w:id="89"/>
     </w:p>
     <w:p>
       <w:pPr>
@@ -1938,26 +1981,14 @@
           <w:ilvl w:val="1"/>
         </w:numPr>
       </w:pPr>
-      <w:r>
-        <w:t xml:space="preserve">Mentored younger researcher</w:t>
-      </w:r>
-      <w:r>
-        <w:t xml:space="preserve"> </w:t>
-      </w:r>
-      <w:hyperlink r:id="rId89">
-        <w:r>
-          <w:rPr>
-            <w:rStyle w:val="Hyperlink"/>
-          </w:rPr>
-          <w:t xml:space="preserve">who won 2nd</w:t>
-        </w:r>
-      </w:hyperlink>
-      <w:r>
-        <w:t xml:space="preserve"> </w:t>
-      </w:r>
-      <w:r>
-        <w:t xml:space="preserve">place in SRC ESEC/FSE ’19.</w:t>
-      </w:r>
+      <w:hyperlink r:id="rId90">
+        <w:r>
+          <w:rPr>
+            <w:rStyle w:val="Hyperlink"/>
+          </w:rPr>
+          <w:t xml:space="preserve">Arctic Code Vault Contributor</w:t>
+        </w:r>
+      </w:hyperlink>
     </w:p>
     <w:p>
       <w:pPr>
@@ -1968,7 +1999,24 @@
         </w:numPr>
       </w:pPr>
       <w:r>
-        <w:t xml:space="preserve">Best paper award from the 15th Annual DMST Student Conference (2018)</w:t>
+        <w:t xml:space="preserve">Mentored younger researcher</w:t>
+      </w:r>
+      <w:r>
+        <w:t xml:space="preserve"> </w:t>
+      </w:r>
+      <w:hyperlink r:id="rId91">
+        <w:r>
+          <w:rPr>
+            <w:rStyle w:val="Hyperlink"/>
+          </w:rPr>
+          <w:t xml:space="preserve">who won 2nd place</w:t>
+        </w:r>
+      </w:hyperlink>
+      <w:r>
+        <w:t xml:space="preserve"> </w:t>
+      </w:r>
+      <w:r>
+        <w:t xml:space="preserve">in SRC ESEC/FSE ’19.</w:t>
       </w:r>
     </w:p>
     <w:p>
@@ -1980,24 +2028,7 @@
         </w:numPr>
       </w:pPr>
       <w:r>
-        <w:t xml:space="preserve">Marie Skłodowska-Curie funds,</w:t>
-      </w:r>
-      <w:r>
-        <w:t xml:space="preserve"> </w:t>
-      </w:r>
-      <w:hyperlink r:id="rId90">
-        <w:r>
-          <w:rPr>
-            <w:rStyle w:val="Hyperlink"/>
-          </w:rPr>
-          <w:t xml:space="preserve">SENECA</w:t>
-        </w:r>
-      </w:hyperlink>
-      <w:r>
-        <w:t xml:space="preserve"> </w:t>
-      </w:r>
-      <w:r>
-        <w:t xml:space="preserve">(2016-2019)</w:t>
+        <w:t xml:space="preserve">Best paper award from the 15th Annual DMST Student Conference (2018)</w:t>
       </w:r>
     </w:p>
     <w:p>
@@ -2009,6 +2040,35 @@
         </w:numPr>
       </w:pPr>
       <w:r>
+        <w:t xml:space="preserve">Marie Skłodowska-Curie funds,</w:t>
+      </w:r>
+      <w:r>
+        <w:t xml:space="preserve"> </w:t>
+      </w:r>
+      <w:hyperlink r:id="rId92">
+        <w:r>
+          <w:rPr>
+            <w:rStyle w:val="Hyperlink"/>
+          </w:rPr>
+          <w:t xml:space="preserve">SENECA</w:t>
+        </w:r>
+      </w:hyperlink>
+      <w:r>
+        <w:t xml:space="preserve"> </w:t>
+      </w:r>
+      <w:r>
+        <w:t xml:space="preserve">(2016-2019)</w:t>
+      </w:r>
+    </w:p>
+    <w:p>
+      <w:pPr>
+        <w:pStyle w:val="Compact"/>
+        <w:numPr>
+          <w:numId w:val="1005"/>
+          <w:ilvl w:val="1"/>
+        </w:numPr>
+      </w:pPr>
+      <w:r>
         <w:t xml:space="preserve">Erasmus Mundus Masters Scholarship, PERCCOM (2013-2015)</w:t>
       </w:r>
     </w:p>
@@ -2160,23 +2220,23 @@
       <w:pPr>
         <w:pStyle w:val="Heading2"/>
       </w:pPr>
-      <w:bookmarkStart w:id="91" w:name="my-academic-tree"/>
+      <w:bookmarkStart w:id="93" w:name="my-academic-tree"/>
       <w:r>
         <w:t xml:space="preserve">My Academic Tree</w:t>
       </w:r>
-      <w:bookmarkEnd w:id="91"/>
-    </w:p>
-    <w:p>
-      <w:pPr>
-        <w:pStyle w:val="Compact"/>
-      </w:pPr>
-    </w:p>
-    <w:p>
-      <w:pPr>
-        <w:pStyle w:val="Compact"/>
-      </w:pPr>
-      <w:r>
-        <w:t xml:space="preserve">Analyzing Repository</w:t>
+      <w:bookmarkEnd w:id="93"/>
+    </w:p>
+    <w:p>
+      <w:pPr>
+        <w:pStyle w:val="Compact"/>
+      </w:pPr>
+    </w:p>
+    <w:p>
+      <w:pPr>
+        <w:pStyle w:val="Compact"/>
+      </w:pPr>
+      <w:r>
+        <w:t xml:space="preserve">Zoom-in for more details</w:t>
       </w:r>
     </w:p>
     <w:p>

</xml_diff>

<commit_message>
Specifc pdf transfer to web
</commit_message>
<xml_diff>
--- a/web/index.docx
+++ b/web/index.docx
@@ -27,10 +27,10 @@
         <w:rPr>
           <w:b/>
         </w:rPr>
-        <w:t xml:space="preserve">Location preference</w:t>
-      </w:r>
-      <w:r>
-        <w:t xml:space="preserve">: Remote position</w:t>
+        <w:t xml:space="preserve">Location</w:t>
+      </w:r>
+      <w:r>
+        <w:t xml:space="preserve">: In Budapest but prefer remote positions</w:t>
       </w:r>
     </w:p>
     <w:p>
@@ -44,7 +44,7 @@
         <w:t xml:space="preserve">Keywords</w:t>
       </w:r>
       <w:r>
-        <w:t xml:space="preserve">: Performance Researcher, Back-End, DevOps, Automations, and Integrations</w:t>
+        <w:t xml:space="preserve">: Back-End, DevOps, Automations, Integrations, and Performance Researcher</w:t>
       </w:r>
     </w:p>
     <w:p>
@@ -58,7 +58,7 @@
         <w:t xml:space="preserve">Get in touch</w:t>
       </w:r>
       <w:r>
-        <w:t xml:space="preserve">: first name 1316 at gmail dot com, sgeorgiou at borocard dot com</w:t>
+        <w:t xml:space="preserve">: first name 1316 at gmail dot com, sgeorgiou at borocard dot com, Tel: +36 70 624 1550</w:t>
       </w:r>
     </w:p>
     <w:p>
@@ -121,16 +121,46 @@
       </w:pPr>
       <w:r>
         <w:rPr>
-          <w:i/>
+          <w:b/>
         </w:rPr>
-        <w:t xml:space="preserve">NOTE</w:t>
-      </w:r>
-      <w:r>
-        <w:t xml:space="preserve"> </w:t>
-      </w:r>
-      <w:r>
-        <w:t xml:space="preserve">Please consider wathcing the online CV that has diagrams and links https://stefanos1316.github.io/my_curriculum_vitae/index.html</w:t>
-      </w:r>
+        <w:t xml:space="preserve">View as</w:t>
+      </w:r>
+      <w:r>
+        <w:t xml:space="preserve">:</w:t>
+      </w:r>
+      <w:r>
+        <w:t xml:space="preserve"> </w:t>
+      </w:r>
+      <w:hyperlink r:id="rId23">
+        <w:r>
+          <w:rPr>
+            <w:rStyle w:val="Hyperlink"/>
+          </w:rPr>
+          <w:t xml:space="preserve">[PDF]</w:t>
+        </w:r>
+      </w:hyperlink>
+      <w:r>
+        <w:t xml:space="preserve"> </w:t>
+      </w:r>
+      <w:hyperlink r:id="rId24">
+        <w:r>
+          <w:rPr>
+            <w:rStyle w:val="Hyperlink"/>
+          </w:rPr>
+          <w:t xml:space="preserve">[DOCX]</w:t>
+        </w:r>
+      </w:hyperlink>
+      <w:r>
+        <w:t xml:space="preserve"> </w:t>
+      </w:r>
+      <w:hyperlink r:id="rId25">
+        <w:r>
+          <w:rPr>
+            <w:rStyle w:val="Hyperlink"/>
+          </w:rPr>
+          <w:t xml:space="preserve">[RFT]</w:t>
+        </w:r>
+      </w:hyperlink>
     </w:p>
     <w:p>
       <w:r>
@@ -143,11 +173,11 @@
       <w:pPr>
         <w:pStyle w:val="Heading2"/>
       </w:pPr>
-      <w:bookmarkStart w:id="23" w:name="education"/>
+      <w:bookmarkStart w:id="26" w:name="education"/>
       <w:r>
         <w:t xml:space="preserve">EDUCATION</w:t>
       </w:r>
-      <w:bookmarkEnd w:id="23"/>
+      <w:bookmarkEnd w:id="26"/>
     </w:p>
     <w:p>
       <w:pPr>
@@ -187,7 +217,7 @@
       <w:r>
         <w:t xml:space="preserve"> </w:t>
       </w:r>
-      <w:hyperlink r:id="rId24">
+      <w:hyperlink r:id="rId27">
         <w:r>
           <w:rPr>
             <w:rStyle w:val="Hyperlink"/>
@@ -237,7 +267,7 @@
       <w:r>
         <w:t xml:space="preserve"> </w:t>
       </w:r>
-      <w:hyperlink r:id="rId25">
+      <w:hyperlink r:id="rId28">
         <w:r>
           <w:rPr>
             <w:rStyle w:val="Hyperlink"/>
@@ -265,7 +295,7 @@
       <w:r>
         <w:t xml:space="preserve"> </w:t>
       </w:r>
-      <w:hyperlink r:id="rId26">
+      <w:hyperlink r:id="rId29">
         <w:r>
           <w:rPr>
             <w:rStyle w:val="Hyperlink"/>
@@ -293,7 +323,7 @@
       <w:r>
         <w:t xml:space="preserve"> </w:t>
       </w:r>
-      <w:hyperlink r:id="rId27">
+      <w:hyperlink r:id="rId30">
         <w:r>
           <w:rPr>
             <w:rStyle w:val="Hyperlink"/>
@@ -326,7 +356,7 @@
       <w:r>
         <w:t xml:space="preserve"> </w:t>
       </w:r>
-      <w:hyperlink r:id="rId28">
+      <w:hyperlink r:id="rId31">
         <w:r>
           <w:rPr>
             <w:rStyle w:val="Hyperlink"/>
@@ -339,11 +369,11 @@
       <w:pPr>
         <w:pStyle w:val="Heading2"/>
       </w:pPr>
-      <w:bookmarkStart w:id="29" w:name="work"/>
+      <w:bookmarkStart w:id="32" w:name="work"/>
       <w:r>
         <w:t xml:space="preserve">WORK</w:t>
       </w:r>
-      <w:bookmarkEnd w:id="29"/>
+      <w:bookmarkEnd w:id="32"/>
     </w:p>
     <w:p>
       <w:pPr>
@@ -366,7 +396,7 @@
       <w:r>
         <w:t xml:space="preserve"> </w:t>
       </w:r>
-      <w:hyperlink r:id="rId30">
+      <w:hyperlink r:id="rId33">
         <w:r>
           <w:rPr>
             <w:rStyle w:val="Hyperlink"/>
@@ -388,26 +418,201 @@
       <w:r>
         <w:t xml:space="preserve">Coordinating the development of a savings management mobile application.</w:t>
       </w:r>
-      <w:r>
-        <w:t xml:space="preserve"> </w:t>
-      </w:r>
-      <w:r>
-        <w:t xml:space="preserve">Start as</w:t>
-      </w:r>
-      <w:r>
-        <w:t xml:space="preserve"> </w:t>
-      </w:r>
+    </w:p>
+    <w:p>
+      <w:pPr>
+        <w:numPr>
+          <w:ilvl w:val="0"/>
+          <w:numId w:val="1001"/>
+        </w:numPr>
+        <w:pStyle w:val="Definition"/>
+      </w:pPr>
+      <w:r>
+        <w:t xml:space="preserve">Developing server via</w:t>
+      </w:r>
+      <w:r>
+        <w:t xml:space="preserve"> </w:t>
+      </w:r>
+      <w:hyperlink r:id="rId34">
+        <w:r>
+          <w:rPr>
+            <w:rStyle w:val="Hyperlink"/>
+          </w:rPr>
+          <w:t xml:space="preserve">NodeJS</w:t>
+        </w:r>
+      </w:hyperlink>
+      <w:r>
+        <w:t xml:space="preserve"> </w:t>
+      </w:r>
+      <w:r>
+        <w:t xml:space="preserve">to host appliaction and manage its clients.</w:t>
+      </w:r>
+    </w:p>
+    <w:p>
+      <w:pPr>
+        <w:numPr>
+          <w:ilvl w:val="0"/>
+          <w:numId w:val="1001"/>
+        </w:numPr>
+        <w:pStyle w:val="Definition"/>
+      </w:pPr>
+      <w:r>
+        <w:t xml:space="preserve">Build project management on JIRA and Trello for external collaborators.</w:t>
+      </w:r>
+    </w:p>
+    <w:p>
+      <w:pPr>
+        <w:numPr>
+          <w:ilvl w:val="0"/>
+          <w:numId w:val="1001"/>
+        </w:numPr>
+        <w:pStyle w:val="Definition"/>
+      </w:pPr>
+      <w:r>
+        <w:t xml:space="preserve">Used</w:t>
+      </w:r>
+      <w:r>
+        <w:t xml:space="preserve"> </w:t>
+      </w:r>
+      <w:hyperlink r:id="rId35">
+        <w:r>
+          <w:rPr>
+            <w:rStyle w:val="Hyperlink"/>
+          </w:rPr>
+          <w:t xml:space="preserve">Stripe</w:t>
+        </w:r>
+      </w:hyperlink>
+      <w:r>
+        <w:t xml:space="preserve"> </w:t>
+      </w:r>
+      <w:r>
+        <w:t xml:space="preserve">and</w:t>
+      </w:r>
+      <w:r>
+        <w:t xml:space="preserve"> </w:t>
+      </w:r>
+      <w:hyperlink r:id="rId36">
+        <w:r>
+          <w:rPr>
+            <w:rStyle w:val="Hyperlink"/>
+          </w:rPr>
+          <w:t xml:space="preserve">Belvo</w:t>
+        </w:r>
+      </w:hyperlink>
+      <w:r>
+        <w:t xml:space="preserve"> </w:t>
+      </w:r>
+      <w:r>
+        <w:t xml:space="preserve">to manage user’s savings.</w:t>
+      </w:r>
+    </w:p>
+    <w:p>
+      <w:pPr>
+        <w:numPr>
+          <w:ilvl w:val="0"/>
+          <w:numId w:val="1001"/>
+        </w:numPr>
+        <w:pStyle w:val="Definition"/>
+      </w:pPr>
+      <w:r>
+        <w:t xml:space="preserve">Developed crons to automate logs/configs storage on the cloud and database sanitization.</w:t>
+      </w:r>
+    </w:p>
+    <w:p>
+      <w:pPr>
+        <w:numPr>
+          <w:ilvl w:val="0"/>
+          <w:numId w:val="1001"/>
+        </w:numPr>
+        <w:pStyle w:val="Definition"/>
+      </w:pPr>
+      <w:r>
+        <w:t xml:space="preserve">Manage the AWS hosting and</w:t>
+      </w:r>
+      <w:r>
+        <w:t xml:space="preserve"> </w:t>
+      </w:r>
+      <w:hyperlink r:id="rId37">
+        <w:r>
+          <w:rPr>
+            <w:rStyle w:val="Hyperlink"/>
+          </w:rPr>
+          <w:t xml:space="preserve">Mongo Atlas</w:t>
+        </w:r>
+      </w:hyperlink>
+      <w:r>
+        <w:t xml:space="preserve"> </w:t>
+      </w:r>
+      <w:r>
+        <w:t xml:space="preserve">for production server.</w:t>
+      </w:r>
+    </w:p>
+    <w:p>
+      <w:pPr>
+        <w:numPr>
+          <w:ilvl w:val="0"/>
+          <w:numId w:val="1001"/>
+        </w:numPr>
+        <w:pStyle w:val="Definition"/>
+      </w:pPr>
+      <w:r>
+        <w:t xml:space="preserve">Developed Ansible scripts to manage the AWS resources remotely.</w:t>
+      </w:r>
+    </w:p>
+    <w:p>
+      <w:pPr>
+        <w:numPr>
+          <w:ilvl w:val="0"/>
+          <w:numId w:val="1001"/>
+        </w:numPr>
+        <w:pStyle w:val="Definition"/>
+      </w:pPr>
+      <w:r>
+        <w:t xml:space="preserve">Creating</w:t>
+      </w:r>
+      <w:r>
+        <w:t xml:space="preserve"> </w:t>
+      </w:r>
+      <w:hyperlink r:id="rId38">
+        <w:r>
+          <w:rPr>
+            <w:rStyle w:val="Hyperlink"/>
+          </w:rPr>
+          <w:t xml:space="preserve">pre-commit hooks</w:t>
+        </w:r>
+      </w:hyperlink>
+      <w:r>
+        <w:t xml:space="preserve"> </w:t>
+      </w:r>
+      <w:r>
+        <w:t xml:space="preserve">to maintaine source code quality.</w:t>
+      </w:r>
+    </w:p>
+    <w:p>
+      <w:pPr>
+        <w:pStyle w:val="DefinitionTerm"/>
+      </w:pPr>
+      <w:r>
+        <w:t xml:space="preserve">2021 – 2022</w:t>
+      </w:r>
+    </w:p>
+    <w:p>
+      <w:pPr>
+        <w:pStyle w:val="Definition"/>
+      </w:pPr>
       <w:r>
         <w:rPr>
           <w:b/>
         </w:rPr>
-        <w:t xml:space="preserve">part time</w:t>
-      </w:r>
-      <w:r>
-        <w:t xml:space="preserve"> </w:t>
-      </w:r>
-      <w:r>
-        <w:t xml:space="preserve">and became</w:t>
+        <w:t xml:space="preserve">PostDoctoral, Electrical and Computer Engineering</w:t>
+      </w:r>
+    </w:p>
+    <w:p>
+      <w:pPr>
+        <w:pStyle w:val="Definition"/>
+      </w:pPr>
+      <w:r>
+        <w:t xml:space="preserve">Working as a</w:t>
       </w:r>
       <w:r>
         <w:t xml:space="preserve"> </w:t>
@@ -422,152 +627,31 @@
         <w:t xml:space="preserve"> </w:t>
       </w:r>
       <w:r>
-        <w:t xml:space="preserve">since Feb 2022.</w:t>
+        <w:t xml:space="preserve">researcher for the Software Analytics and Evolution Lab at Queen’s University, Canada</w:t>
       </w:r>
     </w:p>
     <w:p>
       <w:pPr>
         <w:numPr>
           <w:ilvl w:val="0"/>
-          <w:numId w:val="1001"/>
+          <w:numId w:val="1002"/>
         </w:numPr>
         <w:pStyle w:val="Definition"/>
       </w:pPr>
       <w:r>
-        <w:t xml:space="preserve">Developing server via</w:t>
-      </w:r>
-      <w:r>
-        <w:t xml:space="preserve"> </w:t>
-      </w:r>
-      <w:hyperlink r:id="rId31">
-        <w:r>
-          <w:rPr>
-            <w:rStyle w:val="Hyperlink"/>
-          </w:rPr>
-          <w:t xml:space="preserve">NodeJS</w:t>
-        </w:r>
-      </w:hyperlink>
-      <w:r>
-        <w:t xml:space="preserve"> </w:t>
-      </w:r>
-      <w:r>
-        <w:t xml:space="preserve">to host appliaction and manage its clients.</w:t>
+        <w:t xml:space="preserve">Conducted research studies on Green Software Development.</w:t>
       </w:r>
     </w:p>
     <w:p>
       <w:pPr>
         <w:numPr>
           <w:ilvl w:val="0"/>
-          <w:numId w:val="1001"/>
+          <w:numId w:val="1002"/>
         </w:numPr>
         <w:pStyle w:val="Definition"/>
       </w:pPr>
       <w:r>
-        <w:t xml:space="preserve">Used</w:t>
-      </w:r>
-      <w:r>
-        <w:t xml:space="preserve"> </w:t>
-      </w:r>
-      <w:hyperlink r:id="rId32">
-        <w:r>
-          <w:rPr>
-            <w:rStyle w:val="Hyperlink"/>
-          </w:rPr>
-          <w:t xml:space="preserve">Stripe</w:t>
-        </w:r>
-      </w:hyperlink>
-      <w:r>
-        <w:t xml:space="preserve"> </w:t>
-      </w:r>
-      <w:r>
-        <w:t xml:space="preserve">and</w:t>
-      </w:r>
-      <w:r>
-        <w:t xml:space="preserve"> </w:t>
-      </w:r>
-      <w:hyperlink r:id="rId33">
-        <w:r>
-          <w:rPr>
-            <w:rStyle w:val="Hyperlink"/>
-          </w:rPr>
-          <w:t xml:space="preserve">Belvo</w:t>
-        </w:r>
-      </w:hyperlink>
-      <w:r>
-        <w:t xml:space="preserve"> </w:t>
-      </w:r>
-      <w:r>
-        <w:t xml:space="preserve">to manage user savings.</w:t>
-      </w:r>
-    </w:p>
-    <w:p>
-      <w:pPr>
-        <w:numPr>
-          <w:ilvl w:val="0"/>
-          <w:numId w:val="1001"/>
-        </w:numPr>
-        <w:pStyle w:val="Definition"/>
-      </w:pPr>
-      <w:r>
-        <w:t xml:space="preserve">Developed mechanisms to automate logs and configs storage on the cloud.</w:t>
-      </w:r>
-    </w:p>
-    <w:p>
-      <w:pPr>
-        <w:numPr>
-          <w:ilvl w:val="0"/>
-          <w:numId w:val="1001"/>
-        </w:numPr>
-        <w:pStyle w:val="Definition"/>
-      </w:pPr>
-      <w:r>
-        <w:t xml:space="preserve">Manage the AWS hosting and</w:t>
-      </w:r>
-      <w:r>
-        <w:t xml:space="preserve"> </w:t>
-      </w:r>
-      <w:hyperlink r:id="rId34">
-        <w:r>
-          <w:rPr>
-            <w:rStyle w:val="Hyperlink"/>
-          </w:rPr>
-          <w:t xml:space="preserve">Mongo Atlas</w:t>
-        </w:r>
-      </w:hyperlink>
-      <w:r>
-        <w:t xml:space="preserve"> </w:t>
-      </w:r>
-      <w:r>
-        <w:t xml:space="preserve">for production server.</w:t>
-      </w:r>
-    </w:p>
-    <w:p>
-      <w:pPr>
-        <w:numPr>
-          <w:ilvl w:val="0"/>
-          <w:numId w:val="1001"/>
-        </w:numPr>
-        <w:pStyle w:val="Definition"/>
-      </w:pPr>
-      <w:r>
-        <w:t xml:space="preserve">Creating</w:t>
-      </w:r>
-      <w:r>
-        <w:t xml:space="preserve"> </w:t>
-      </w:r>
-      <w:hyperlink r:id="rId35">
-        <w:r>
-          <w:rPr>
-            <w:rStyle w:val="Hyperlink"/>
-          </w:rPr>
-          <w:t xml:space="preserve">pre-commit hooks</w:t>
-        </w:r>
-      </w:hyperlink>
-      <w:r>
-        <w:t xml:space="preserve"> </w:t>
-      </w:r>
-      <w:r>
-        <w:t xml:space="preserve">to maintaine source code quality.</w:t>
+        <w:t xml:space="preserve">Assisting PhD and Master students in their research projects.</w:t>
       </w:r>
     </w:p>
     <w:p>
@@ -575,7 +659,7 @@
         <w:pStyle w:val="DefinitionTerm"/>
       </w:pPr>
       <w:r>
-        <w:t xml:space="preserve">2021 – 2022</w:t>
+        <w:t xml:space="preserve">2020 – 2021</w:t>
       </w:r>
     </w:p>
     <w:p>
@@ -586,18 +670,26 @@
         <w:rPr>
           <w:b/>
         </w:rPr>
-        <w:t xml:space="preserve">PostDoctoral, Electrical and Computer Engineering</w:t>
-      </w:r>
-    </w:p>
-    <w:p>
-      <w:pPr>
-        <w:pStyle w:val="Definition"/>
-      </w:pPr>
-      <w:r>
-        <w:t xml:space="preserve">Working as a</w:t>
-      </w:r>
-      <w:r>
-        <w:t xml:space="preserve"> </w:t>
+        <w:t xml:space="preserve">Software Developer</w:t>
+      </w:r>
+      <w:r>
+        <w:t xml:space="preserve"> </w:t>
+      </w:r>
+      <w:hyperlink r:id="rId39">
+        <w:r>
+          <w:rPr>
+            <w:rStyle w:val="Hyperlink"/>
+          </w:rPr>
+          <w:t xml:space="preserve">Greek Free, Open Source Software</w:t>
+        </w:r>
+      </w:hyperlink>
+    </w:p>
+    <w:p>
+      <w:pPr>
+        <w:pStyle w:val="Definition"/>
+      </w:pPr>
+      <w:r>
+        <w:t xml:space="preserve">Developing a privacy-preserving epidemic dosimeter based on contact tracing (</w:t>
       </w:r>
       <w:r>
         <w:rPr>
@@ -606,86 +698,12 @@
         <w:t xml:space="preserve">full time</w:t>
       </w:r>
       <w:r>
-        <w:t xml:space="preserve"> </w:t>
-      </w:r>
-      <w:r>
-        <w:t xml:space="preserve">researcher for the Software Analytics and Evolution Lab at Queen’s University, Canada</w:t>
-      </w:r>
-    </w:p>
-    <w:p>
-      <w:pPr>
-        <w:numPr>
-          <w:ilvl w:val="0"/>
-          <w:numId w:val="1002"/>
-        </w:numPr>
-        <w:pStyle w:val="Definition"/>
-      </w:pPr>
-      <w:r>
-        <w:t xml:space="preserve">Conducted research studies on Green Software Development.</w:t>
-      </w:r>
-    </w:p>
-    <w:p>
-      <w:pPr>
-        <w:numPr>
-          <w:ilvl w:val="0"/>
-          <w:numId w:val="1002"/>
-        </w:numPr>
-        <w:pStyle w:val="Definition"/>
-      </w:pPr>
-      <w:r>
-        <w:t xml:space="preserve">Assisting PhD and Master students in their research projects.</w:t>
-      </w:r>
-    </w:p>
-    <w:p>
-      <w:pPr>
-        <w:pStyle w:val="DefinitionTerm"/>
-      </w:pPr>
-      <w:r>
-        <w:t xml:space="preserve">2020 – 2021</w:t>
-      </w:r>
-    </w:p>
-    <w:p>
-      <w:pPr>
-        <w:pStyle w:val="Definition"/>
-      </w:pPr>
-      <w:r>
-        <w:rPr>
-          <w:b/>
-        </w:rPr>
-        <w:t xml:space="preserve">Software Developer</w:t>
-      </w:r>
-      <w:r>
-        <w:t xml:space="preserve"> </w:t>
-      </w:r>
-      <w:hyperlink r:id="rId36">
-        <w:r>
-          <w:rPr>
-            <w:rStyle w:val="Hyperlink"/>
-          </w:rPr>
-          <w:t xml:space="preserve">Greek Free, Open Source Software</w:t>
-        </w:r>
-      </w:hyperlink>
-    </w:p>
-    <w:p>
-      <w:pPr>
-        <w:pStyle w:val="Definition"/>
-      </w:pPr>
-      <w:r>
-        <w:t xml:space="preserve">Developing a privacy-preserving epidemic dosimeter based on contact tracing (</w:t>
-      </w:r>
-      <w:r>
-        <w:rPr>
-          <w:b/>
-        </w:rPr>
-        <w:t xml:space="preserve">full time</w:t>
-      </w:r>
-      <w:r>
         <w:t xml:space="preserve">).</w:t>
       </w:r>
       <w:r>
         <w:t xml:space="preserve"> </w:t>
       </w:r>
-      <w:hyperlink r:id="rId37">
+      <w:hyperlink r:id="rId40">
         <w:r>
           <w:rPr>
             <w:rStyle w:val="Hyperlink"/>
@@ -696,7 +714,7 @@
       <w:r>
         <w:t xml:space="preserve"> </w:t>
       </w:r>
-      <w:hyperlink r:id="rId38">
+      <w:hyperlink r:id="rId41">
         <w:r>
           <w:rPr>
             <w:rStyle w:val="Hyperlink"/>
@@ -719,7 +737,7 @@
       <w:r>
         <w:t xml:space="preserve"> </w:t>
       </w:r>
-      <w:hyperlink r:id="rId39">
+      <w:hyperlink r:id="rId42">
         <w:r>
           <w:rPr>
             <w:rStyle w:val="Hyperlink"/>
@@ -733,7 +751,7 @@
       <w:r>
         <w:t xml:space="preserve"> </w:t>
       </w:r>
-      <w:hyperlink r:id="rId40">
+      <w:hyperlink r:id="rId43">
         <w:r>
           <w:rPr>
             <w:rStyle w:val="Hyperlink"/>
@@ -747,7 +765,7 @@
       <w:r>
         <w:t xml:space="preserve"> </w:t>
       </w:r>
-      <w:hyperlink r:id="rId41">
+      <w:hyperlink r:id="rId44">
         <w:r>
           <w:rPr>
             <w:rStyle w:val="Hyperlink"/>
@@ -783,7 +801,7 @@
       <w:r>
         <w:t xml:space="preserve"> </w:t>
       </w:r>
-      <w:hyperlink r:id="rId42">
+      <w:hyperlink r:id="rId45">
         <w:r>
           <w:rPr>
             <w:rStyle w:val="Hyperlink"/>
@@ -802,7 +820,7 @@
       <w:r>
         <w:t xml:space="preserve"> </w:t>
       </w:r>
-      <w:hyperlink r:id="rId43">
+      <w:hyperlink r:id="rId46">
         <w:r>
           <w:rPr>
             <w:rStyle w:val="Hyperlink"/>
@@ -837,7 +855,7 @@
       <w:r>
         <w:t xml:space="preserve"> </w:t>
       </w:r>
-      <w:hyperlink r:id="rId31">
+      <w:hyperlink r:id="rId34">
         <w:r>
           <w:rPr>
             <w:rStyle w:val="Hyperlink"/>
@@ -854,7 +872,7 @@
       <w:r>
         <w:t xml:space="preserve"> </w:t>
       </w:r>
-      <w:hyperlink r:id="rId44">
+      <w:hyperlink r:id="rId47">
         <w:r>
           <w:rPr>
             <w:rStyle w:val="Hyperlink"/>
@@ -883,7 +901,7 @@
       <w:r>
         <w:t xml:space="preserve"> </w:t>
       </w:r>
-      <w:hyperlink r:id="rId45">
+      <w:hyperlink r:id="rId48">
         <w:r>
           <w:rPr>
             <w:rStyle w:val="Hyperlink"/>
@@ -897,7 +915,7 @@
       <w:r>
         <w:t xml:space="preserve"> </w:t>
       </w:r>
-      <w:hyperlink r:id="rId46">
+      <w:hyperlink r:id="rId49">
         <w:r>
           <w:rPr>
             <w:rStyle w:val="Hyperlink"/>
@@ -914,7 +932,7 @@
       <w:r>
         <w:t xml:space="preserve"> </w:t>
       </w:r>
-      <w:hyperlink r:id="rId47">
+      <w:hyperlink r:id="rId50">
         <w:r>
           <w:rPr>
             <w:rStyle w:val="Hyperlink"/>
@@ -931,7 +949,7 @@
       <w:r>
         <w:t xml:space="preserve"> </w:t>
       </w:r>
-      <w:hyperlink r:id="rId48">
+      <w:hyperlink r:id="rId51">
         <w:r>
           <w:rPr>
             <w:rStyle w:val="Hyperlink"/>
@@ -957,7 +975,7 @@
       <w:r>
         <w:t xml:space="preserve"> </w:t>
       </w:r>
-      <w:hyperlink r:id="rId49">
+      <w:hyperlink r:id="rId52">
         <w:r>
           <w:rPr>
             <w:rStyle w:val="Hyperlink"/>
@@ -971,7 +989,7 @@
       <w:r>
         <w:t xml:space="preserve"> </w:t>
       </w:r>
-      <w:hyperlink r:id="rId50">
+      <w:hyperlink r:id="rId53">
         <w:r>
           <w:rPr>
             <w:rStyle w:val="Hyperlink"/>
@@ -985,7 +1003,7 @@
       <w:r>
         <w:t xml:space="preserve"> </w:t>
       </w:r>
-      <w:hyperlink r:id="rId51">
+      <w:hyperlink r:id="rId54">
         <w:r>
           <w:rPr>
             <w:rStyle w:val="Hyperlink"/>
@@ -1011,7 +1029,7 @@
       <w:r>
         <w:t xml:space="preserve"> </w:t>
       </w:r>
-      <w:hyperlink r:id="rId52">
+      <w:hyperlink r:id="rId55">
         <w:r>
           <w:rPr>
             <w:rStyle w:val="Hyperlink"/>
@@ -1028,7 +1046,7 @@
       <w:r>
         <w:t xml:space="preserve"> </w:t>
       </w:r>
-      <w:hyperlink r:id="rId53">
+      <w:hyperlink r:id="rId56">
         <w:r>
           <w:rPr>
             <w:rStyle w:val="Hyperlink"/>
@@ -1064,7 +1082,7 @@
       <w:r>
         <w:t xml:space="preserve"> </w:t>
       </w:r>
-      <w:hyperlink r:id="rId54">
+      <w:hyperlink r:id="rId57">
         <w:r>
           <w:rPr>
             <w:rStyle w:val="Hyperlink"/>
@@ -1095,7 +1113,7 @@
       <w:r>
         <w:t xml:space="preserve"> </w:t>
       </w:r>
-      <w:hyperlink r:id="rId55">
+      <w:hyperlink r:id="rId58">
         <w:r>
           <w:rPr>
             <w:rStyle w:val="Hyperlink"/>
@@ -1108,11 +1126,11 @@
       <w:pPr>
         <w:pStyle w:val="Heading2"/>
       </w:pPr>
-      <w:bookmarkStart w:id="56" w:name="tech-skillset"/>
+      <w:bookmarkStart w:id="59" w:name="tech-skillset"/>
       <w:r>
         <w:t xml:space="preserve">TECH SKILLSET</w:t>
       </w:r>
-      <w:bookmarkEnd w:id="56"/>
+      <w:bookmarkEnd w:id="59"/>
     </w:p>
     <w:p>
       <w:pPr>
@@ -1261,7 +1279,7 @@
       <w:r>
         <w:t xml:space="preserve"> </w:t>
       </w:r>
-      <w:hyperlink r:id="rId57">
+      <w:hyperlink r:id="rId60">
         <w:r>
           <w:rPr>
             <w:rStyle w:val="Hyperlink"/>
@@ -1280,7 +1298,7 @@
       <w:r>
         <w:t xml:space="preserve"> </w:t>
       </w:r>
-      <w:hyperlink r:id="rId58">
+      <w:hyperlink r:id="rId61">
         <w:r>
           <w:rPr>
             <w:rStyle w:val="Hyperlink"/>
@@ -1294,7 +1312,7 @@
       <w:r>
         <w:t xml:space="preserve"> </w:t>
       </w:r>
-      <w:hyperlink r:id="rId59">
+      <w:hyperlink r:id="rId62">
         <w:r>
           <w:rPr>
             <w:rStyle w:val="Hyperlink"/>
@@ -1308,7 +1326,7 @@
       <w:r>
         <w:t xml:space="preserve"> </w:t>
       </w:r>
-      <w:hyperlink r:id="rId60">
+      <w:hyperlink r:id="rId63">
         <w:r>
           <w:rPr>
             <w:rStyle w:val="Hyperlink"/>
@@ -1322,7 +1340,7 @@
       <w:r>
         <w:t xml:space="preserve"> </w:t>
       </w:r>
-      <w:hyperlink r:id="rId61">
+      <w:hyperlink r:id="rId64">
         <w:r>
           <w:rPr>
             <w:rStyle w:val="Hyperlink"/>
@@ -1351,11 +1369,11 @@
       <w:pPr>
         <w:pStyle w:val="Heading2"/>
       </w:pPr>
-      <w:bookmarkStart w:id="62" w:name="recognitions-and-languages"/>
+      <w:bookmarkStart w:id="65" w:name="recognitions-and-languages"/>
       <w:r>
         <w:t xml:space="preserve">RECOGNITIONS AND LANGUAGES</w:t>
       </w:r>
-      <w:bookmarkEnd w:id="62"/>
+      <w:bookmarkEnd w:id="65"/>
     </w:p>
     <w:p>
       <w:pPr>
@@ -1377,7 +1395,7 @@
         </w:numPr>
         <w:pStyle w:val="Compact"/>
       </w:pPr>
-      <w:hyperlink r:id="rId63">
+      <w:hyperlink r:id="rId66">
         <w:r>
           <w:rPr>
             <w:rStyle w:val="Hyperlink"/>
@@ -1400,7 +1418,7 @@
       <w:r>
         <w:t xml:space="preserve"> </w:t>
       </w:r>
-      <w:hyperlink r:id="rId64">
+      <w:hyperlink r:id="rId67">
         <w:r>
           <w:rPr>
             <w:rStyle w:val="Hyperlink"/>
@@ -1441,7 +1459,7 @@
       <w:r>
         <w:t xml:space="preserve"> </w:t>
       </w:r>
-      <w:hyperlink r:id="rId65">
+      <w:hyperlink r:id="rId68">
         <w:r>
           <w:rPr>
             <w:rStyle w:val="Hyperlink"/>

</xml_diff>

<commit_message>
Add simpleTechs position to CV
</commit_message>
<xml_diff>
--- a/web/index.docx
+++ b/web/index.docx
@@ -123,6 +123,26 @@
         <w:rPr>
           <w:b/>
         </w:rPr>
+        <w:t xml:space="preserve">NOTE</w:t>
+      </w:r>
+      <w:r>
+        <w:t xml:space="preserve">:Please consider wathcing the online CV that has diagrams and</w:t>
+      </w:r>
+      <w:r>
+        <w:t xml:space="preserve"> </w:t>
+      </w:r>
+      <w:r>
+        <w:t xml:space="preserve">links https://stefanos1316.github.io/my_curriculum_vitae/index.html</w:t>
+      </w:r>
+    </w:p>
+    <w:p>
+      <w:pPr>
+        <w:pStyle w:val="BlockText"/>
+      </w:pPr>
+      <w:r>
+        <w:rPr>
+          <w:b/>
+        </w:rPr>
         <w:t xml:space="preserve">View as</w:t>
       </w:r>
       <w:r>
@@ -380,7 +400,101 @@
         <w:pStyle w:val="DefinitionTerm"/>
       </w:pPr>
       <w:r>
-        <w:t xml:space="preserve">2021 – currently</w:t>
+        <w:t xml:space="preserve">2022 – currently</w:t>
+      </w:r>
+    </w:p>
+    <w:p>
+      <w:pPr>
+        <w:pStyle w:val="Definition"/>
+      </w:pPr>
+      <w:r>
+        <w:rPr>
+          <w:b/>
+        </w:rPr>
+        <w:t xml:space="preserve">Back-end developer</w:t>
+      </w:r>
+      <w:r>
+        <w:t xml:space="preserve"> </w:t>
+      </w:r>
+      <w:hyperlink r:id="rId33">
+        <w:r>
+          <w:rPr>
+            <w:rStyle w:val="Hyperlink"/>
+          </w:rPr>
+          <w:t xml:space="preserve">SimpleTechs</w:t>
+        </w:r>
+      </w:hyperlink>
+      <w:r>
+        <w:t xml:space="preserve"> </w:t>
+      </w:r>
+      <w:r>
+        <w:t xml:space="preserve">(Remote position)</w:t>
+      </w:r>
+    </w:p>
+    <w:p>
+      <w:pPr>
+        <w:numPr>
+          <w:ilvl w:val="0"/>
+          <w:numId w:val="1001"/>
+        </w:numPr>
+        <w:pStyle w:val="Definition"/>
+      </w:pPr>
+      <w:r>
+        <w:t xml:space="preserve">Developing applications with TypeScript and via</w:t>
+      </w:r>
+      <w:r>
+        <w:t xml:space="preserve"> </w:t>
+      </w:r>
+      <w:hyperlink r:id="rId34">
+        <w:r>
+          <w:rPr>
+            <w:rStyle w:val="Hyperlink"/>
+          </w:rPr>
+          <w:t xml:space="preserve">NestJS</w:t>
+        </w:r>
+      </w:hyperlink>
+      <w:r>
+        <w:t xml:space="preserve"> </w:t>
+      </w:r>
+      <w:r>
+        <w:t xml:space="preserve">frameworks.</w:t>
+      </w:r>
+    </w:p>
+    <w:p>
+      <w:pPr>
+        <w:numPr>
+          <w:ilvl w:val="0"/>
+          <w:numId w:val="1001"/>
+        </w:numPr>
+        <w:pStyle w:val="Definition"/>
+      </w:pPr>
+      <w:r>
+        <w:t xml:space="preserve">Using Postgres as database and</w:t>
+      </w:r>
+      <w:r>
+        <w:t xml:space="preserve"> </w:t>
+      </w:r>
+      <w:hyperlink r:id="rId35">
+        <w:r>
+          <w:rPr>
+            <w:rStyle w:val="Hyperlink"/>
+          </w:rPr>
+          <w:t xml:space="preserve">Prisma client</w:t>
+        </w:r>
+      </w:hyperlink>
+      <w:r>
+        <w:t xml:space="preserve"> </w:t>
+      </w:r>
+      <w:r>
+        <w:t xml:space="preserve">to manage database access.</w:t>
+      </w:r>
+    </w:p>
+    <w:p>
+      <w:pPr>
+        <w:pStyle w:val="DefinitionTerm"/>
+      </w:pPr>
+      <w:r>
+        <w:t xml:space="preserve">2021 – Jul 2022</w:t>
       </w:r>
     </w:p>
     <w:p>
@@ -396,7 +510,7 @@
       <w:r>
         <w:t xml:space="preserve"> </w:t>
       </w:r>
-      <w:hyperlink r:id="rId33">
+      <w:hyperlink r:id="rId36">
         <w:r>
           <w:rPr>
             <w:rStyle w:val="Hyperlink"/>
@@ -423,7 +537,7 @@
       <w:pPr>
         <w:numPr>
           <w:ilvl w:val="0"/>
-          <w:numId w:val="1001"/>
+          <w:numId w:val="1002"/>
         </w:numPr>
         <w:pStyle w:val="Definition"/>
       </w:pPr>
@@ -433,7 +547,7 @@
       <w:r>
         <w:t xml:space="preserve"> </w:t>
       </w:r>
-      <w:hyperlink r:id="rId34">
+      <w:hyperlink r:id="rId37">
         <w:r>
           <w:rPr>
             <w:rStyle w:val="Hyperlink"/>
@@ -452,7 +566,7 @@
       <w:pPr>
         <w:numPr>
           <w:ilvl w:val="0"/>
-          <w:numId w:val="1001"/>
+          <w:numId w:val="1002"/>
         </w:numPr>
         <w:pStyle w:val="Definition"/>
       </w:pPr>
@@ -464,7 +578,7 @@
       <w:pPr>
         <w:numPr>
           <w:ilvl w:val="0"/>
-          <w:numId w:val="1001"/>
+          <w:numId w:val="1002"/>
         </w:numPr>
         <w:pStyle w:val="Definition"/>
       </w:pPr>
@@ -474,7 +588,7 @@
       <w:r>
         <w:t xml:space="preserve"> </w:t>
       </w:r>
-      <w:hyperlink r:id="rId35">
+      <w:hyperlink r:id="rId38">
         <w:r>
           <w:rPr>
             <w:rStyle w:val="Hyperlink"/>
@@ -491,7 +605,7 @@
       <w:r>
         <w:t xml:space="preserve"> </w:t>
       </w:r>
-      <w:hyperlink r:id="rId36">
+      <w:hyperlink r:id="rId39">
         <w:r>
           <w:rPr>
             <w:rStyle w:val="Hyperlink"/>
@@ -510,7 +624,7 @@
       <w:pPr>
         <w:numPr>
           <w:ilvl w:val="0"/>
-          <w:numId w:val="1001"/>
+          <w:numId w:val="1002"/>
         </w:numPr>
         <w:pStyle w:val="Definition"/>
       </w:pPr>
@@ -522,7 +636,7 @@
       <w:pPr>
         <w:numPr>
           <w:ilvl w:val="0"/>
-          <w:numId w:val="1001"/>
+          <w:numId w:val="1002"/>
         </w:numPr>
         <w:pStyle w:val="Definition"/>
       </w:pPr>
@@ -532,7 +646,7 @@
       <w:r>
         <w:t xml:space="preserve"> </w:t>
       </w:r>
-      <w:hyperlink r:id="rId37">
+      <w:hyperlink r:id="rId40">
         <w:r>
           <w:rPr>
             <w:rStyle w:val="Hyperlink"/>
@@ -551,7 +665,7 @@
       <w:pPr>
         <w:numPr>
           <w:ilvl w:val="0"/>
-          <w:numId w:val="1001"/>
+          <w:numId w:val="1002"/>
         </w:numPr>
         <w:pStyle w:val="Definition"/>
       </w:pPr>
@@ -563,7 +677,7 @@
       <w:pPr>
         <w:numPr>
           <w:ilvl w:val="0"/>
-          <w:numId w:val="1001"/>
+          <w:numId w:val="1002"/>
         </w:numPr>
         <w:pStyle w:val="Definition"/>
       </w:pPr>
@@ -573,7 +687,7 @@
       <w:r>
         <w:t xml:space="preserve"> </w:t>
       </w:r>
-      <w:hyperlink r:id="rId38">
+      <w:hyperlink r:id="rId41">
         <w:r>
           <w:rPr>
             <w:rStyle w:val="Hyperlink"/>
@@ -634,7 +748,7 @@
       <w:pPr>
         <w:numPr>
           <w:ilvl w:val="0"/>
-          <w:numId w:val="1002"/>
+          <w:numId w:val="1003"/>
         </w:numPr>
         <w:pStyle w:val="Definition"/>
       </w:pPr>
@@ -646,7 +760,7 @@
       <w:pPr>
         <w:numPr>
           <w:ilvl w:val="0"/>
-          <w:numId w:val="1002"/>
+          <w:numId w:val="1003"/>
         </w:numPr>
         <w:pStyle w:val="Definition"/>
       </w:pPr>
@@ -675,7 +789,7 @@
       <w:r>
         <w:t xml:space="preserve"> </w:t>
       </w:r>
-      <w:hyperlink r:id="rId39">
+      <w:hyperlink r:id="rId42">
         <w:r>
           <w:rPr>
             <w:rStyle w:val="Hyperlink"/>
@@ -703,7 +817,7 @@
       <w:r>
         <w:t xml:space="preserve"> </w:t>
       </w:r>
-      <w:hyperlink r:id="rId40">
+      <w:hyperlink r:id="rId43">
         <w:r>
           <w:rPr>
             <w:rStyle w:val="Hyperlink"/>
@@ -714,7 +828,7 @@
       <w:r>
         <w:t xml:space="preserve"> </w:t>
       </w:r>
-      <w:hyperlink r:id="rId41">
+      <w:hyperlink r:id="rId44">
         <w:r>
           <w:rPr>
             <w:rStyle w:val="Hyperlink"/>
@@ -727,7 +841,7 @@
       <w:pPr>
         <w:numPr>
           <w:ilvl w:val="0"/>
-          <w:numId w:val="1003"/>
+          <w:numId w:val="1004"/>
         </w:numPr>
         <w:pStyle w:val="Compact"/>
       </w:pPr>
@@ -737,7 +851,7 @@
       <w:r>
         <w:t xml:space="preserve"> </w:t>
       </w:r>
-      <w:hyperlink r:id="rId42">
+      <w:hyperlink r:id="rId45">
         <w:r>
           <w:rPr>
             <w:rStyle w:val="Hyperlink"/>
@@ -751,7 +865,7 @@
       <w:r>
         <w:t xml:space="preserve"> </w:t>
       </w:r>
-      <w:hyperlink r:id="rId43">
+      <w:hyperlink r:id="rId46">
         <w:r>
           <w:rPr>
             <w:rStyle w:val="Hyperlink"/>
@@ -765,7 +879,7 @@
       <w:r>
         <w:t xml:space="preserve"> </w:t>
       </w:r>
-      <w:hyperlink r:id="rId44">
+      <w:hyperlink r:id="rId47">
         <w:r>
           <w:rPr>
             <w:rStyle w:val="Hyperlink"/>
@@ -801,7 +915,7 @@
       <w:r>
         <w:t xml:space="preserve"> </w:t>
       </w:r>
-      <w:hyperlink r:id="rId45">
+      <w:hyperlink r:id="rId48">
         <w:r>
           <w:rPr>
             <w:rStyle w:val="Hyperlink"/>
@@ -820,7 +934,7 @@
       <w:r>
         <w:t xml:space="preserve"> </w:t>
       </w:r>
-      <w:hyperlink r:id="rId46">
+      <w:hyperlink r:id="rId49">
         <w:r>
           <w:rPr>
             <w:rStyle w:val="Hyperlink"/>
@@ -845,7 +959,7 @@
       <w:pPr>
         <w:numPr>
           <w:ilvl w:val="0"/>
-          <w:numId w:val="1004"/>
+          <w:numId w:val="1005"/>
         </w:numPr>
         <w:pStyle w:val="Definition"/>
       </w:pPr>
@@ -855,7 +969,7 @@
       <w:r>
         <w:t xml:space="preserve"> </w:t>
       </w:r>
-      <w:hyperlink r:id="rId34">
+      <w:hyperlink r:id="rId37">
         <w:r>
           <w:rPr>
             <w:rStyle w:val="Hyperlink"/>
@@ -872,7 +986,7 @@
       <w:r>
         <w:t xml:space="preserve"> </w:t>
       </w:r>
-      <w:hyperlink r:id="rId47">
+      <w:hyperlink r:id="rId50">
         <w:r>
           <w:rPr>
             <w:rStyle w:val="Hyperlink"/>
@@ -891,7 +1005,7 @@
       <w:pPr>
         <w:numPr>
           <w:ilvl w:val="0"/>
-          <w:numId w:val="1004"/>
+          <w:numId w:val="1005"/>
         </w:numPr>
         <w:pStyle w:val="Definition"/>
       </w:pPr>
@@ -901,7 +1015,7 @@
       <w:r>
         <w:t xml:space="preserve"> </w:t>
       </w:r>
-      <w:hyperlink r:id="rId48">
+      <w:hyperlink r:id="rId51">
         <w:r>
           <w:rPr>
             <w:rStyle w:val="Hyperlink"/>
@@ -915,7 +1029,7 @@
       <w:r>
         <w:t xml:space="preserve"> </w:t>
       </w:r>
-      <w:hyperlink r:id="rId49">
+      <w:hyperlink r:id="rId52">
         <w:r>
           <w:rPr>
             <w:rStyle w:val="Hyperlink"/>
@@ -932,7 +1046,7 @@
       <w:r>
         <w:t xml:space="preserve"> </w:t>
       </w:r>
-      <w:hyperlink r:id="rId50">
+      <w:hyperlink r:id="rId53">
         <w:r>
           <w:rPr>
             <w:rStyle w:val="Hyperlink"/>
@@ -949,7 +1063,7 @@
       <w:r>
         <w:t xml:space="preserve"> </w:t>
       </w:r>
-      <w:hyperlink r:id="rId51">
+      <w:hyperlink r:id="rId54">
         <w:r>
           <w:rPr>
             <w:rStyle w:val="Hyperlink"/>
@@ -965,7 +1079,7 @@
       <w:pPr>
         <w:numPr>
           <w:ilvl w:val="0"/>
-          <w:numId w:val="1004"/>
+          <w:numId w:val="1005"/>
         </w:numPr>
         <w:pStyle w:val="Definition"/>
       </w:pPr>
@@ -975,7 +1089,7 @@
       <w:r>
         <w:t xml:space="preserve"> </w:t>
       </w:r>
-      <w:hyperlink r:id="rId52">
+      <w:hyperlink r:id="rId55">
         <w:r>
           <w:rPr>
             <w:rStyle w:val="Hyperlink"/>
@@ -989,7 +1103,7 @@
       <w:r>
         <w:t xml:space="preserve"> </w:t>
       </w:r>
-      <w:hyperlink r:id="rId53">
+      <w:hyperlink r:id="rId56">
         <w:r>
           <w:rPr>
             <w:rStyle w:val="Hyperlink"/>
@@ -1003,7 +1117,7 @@
       <w:r>
         <w:t xml:space="preserve"> </w:t>
       </w:r>
-      <w:hyperlink r:id="rId54">
+      <w:hyperlink r:id="rId57">
         <w:r>
           <w:rPr>
             <w:rStyle w:val="Hyperlink"/>
@@ -1019,7 +1133,7 @@
       <w:pPr>
         <w:numPr>
           <w:ilvl w:val="0"/>
-          <w:numId w:val="1004"/>
+          <w:numId w:val="1005"/>
         </w:numPr>
         <w:pStyle w:val="Definition"/>
       </w:pPr>
@@ -1029,7 +1143,7 @@
       <w:r>
         <w:t xml:space="preserve"> </w:t>
       </w:r>
-      <w:hyperlink r:id="rId55">
+      <w:hyperlink r:id="rId58">
         <w:r>
           <w:rPr>
             <w:rStyle w:val="Hyperlink"/>
@@ -1046,7 +1160,7 @@
       <w:r>
         <w:t xml:space="preserve"> </w:t>
       </w:r>
-      <w:hyperlink r:id="rId56">
+      <w:hyperlink r:id="rId59">
         <w:r>
           <w:rPr>
             <w:rStyle w:val="Hyperlink"/>
@@ -1082,7 +1196,7 @@
       <w:r>
         <w:t xml:space="preserve"> </w:t>
       </w:r>
-      <w:hyperlink r:id="rId57">
+      <w:hyperlink r:id="rId60">
         <w:r>
           <w:rPr>
             <w:rStyle w:val="Hyperlink"/>
@@ -1113,7 +1227,7 @@
       <w:r>
         <w:t xml:space="preserve"> </w:t>
       </w:r>
-      <w:hyperlink r:id="rId58">
+      <w:hyperlink r:id="rId61">
         <w:r>
           <w:rPr>
             <w:rStyle w:val="Hyperlink"/>
@@ -1126,11 +1240,11 @@
       <w:pPr>
         <w:pStyle w:val="Heading2"/>
       </w:pPr>
-      <w:bookmarkStart w:id="59" w:name="tech-skillset"/>
+      <w:bookmarkStart w:id="62" w:name="tech-skillset"/>
       <w:r>
         <w:t xml:space="preserve">TECH SKILLSET</w:t>
       </w:r>
-      <w:bookmarkEnd w:id="59"/>
+      <w:bookmarkEnd w:id="62"/>
     </w:p>
     <w:p>
       <w:pPr>
@@ -1279,7 +1393,7 @@
       <w:r>
         <w:t xml:space="preserve"> </w:t>
       </w:r>
-      <w:hyperlink r:id="rId60">
+      <w:hyperlink r:id="rId63">
         <w:r>
           <w:rPr>
             <w:rStyle w:val="Hyperlink"/>
@@ -1298,7 +1412,7 @@
       <w:r>
         <w:t xml:space="preserve"> </w:t>
       </w:r>
-      <w:hyperlink r:id="rId61">
+      <w:hyperlink r:id="rId64">
         <w:r>
           <w:rPr>
             <w:rStyle w:val="Hyperlink"/>
@@ -1312,7 +1426,7 @@
       <w:r>
         <w:t xml:space="preserve"> </w:t>
       </w:r>
-      <w:hyperlink r:id="rId62">
+      <w:hyperlink r:id="rId65">
         <w:r>
           <w:rPr>
             <w:rStyle w:val="Hyperlink"/>
@@ -1326,7 +1440,7 @@
       <w:r>
         <w:t xml:space="preserve"> </w:t>
       </w:r>
-      <w:hyperlink r:id="rId63">
+      <w:hyperlink r:id="rId66">
         <w:r>
           <w:rPr>
             <w:rStyle w:val="Hyperlink"/>
@@ -1340,7 +1454,7 @@
       <w:r>
         <w:t xml:space="preserve"> </w:t>
       </w:r>
-      <w:hyperlink r:id="rId64">
+      <w:hyperlink r:id="rId67">
         <w:r>
           <w:rPr>
             <w:rStyle w:val="Hyperlink"/>
@@ -1369,133 +1483,22 @@
       <w:pPr>
         <w:pStyle w:val="Heading2"/>
       </w:pPr>
-      <w:bookmarkStart w:id="65" w:name="recognitions-and-languages"/>
+      <w:bookmarkStart w:id="68" w:name="recognitions-and-languages"/>
       <w:r>
         <w:t xml:space="preserve">RECOGNITIONS AND LANGUAGES</w:t>
       </w:r>
-      <w:bookmarkEnd w:id="65"/>
+      <w:bookmarkEnd w:id="68"/>
     </w:p>
     <w:p>
       <w:pPr>
         <w:numPr>
           <w:ilvl w:val="0"/>
-          <w:numId w:val="1005"/>
-        </w:numPr>
-        <w:pStyle w:val="Compact"/>
-      </w:pPr>
-      <w:r>
-        <w:t xml:space="preserve">Grands and awards:</w:t>
-      </w:r>
-    </w:p>
-    <w:p>
-      <w:pPr>
-        <w:numPr>
-          <w:ilvl w:val="1"/>
           <w:numId w:val="1006"/>
         </w:numPr>
         <w:pStyle w:val="Compact"/>
       </w:pPr>
-      <w:hyperlink r:id="rId66">
-        <w:r>
-          <w:rPr>
-            <w:rStyle w:val="Hyperlink"/>
-          </w:rPr>
-          <w:t xml:space="preserve">Arctic Code Vault Contributor</w:t>
-        </w:r>
-      </w:hyperlink>
-    </w:p>
-    <w:p>
-      <w:pPr>
-        <w:numPr>
-          <w:ilvl w:val="1"/>
-          <w:numId w:val="1006"/>
-        </w:numPr>
-        <w:pStyle w:val="Compact"/>
-      </w:pPr>
-      <w:r>
-        <w:t xml:space="preserve">Mentored younger researcher</w:t>
-      </w:r>
-      <w:r>
-        <w:t xml:space="preserve"> </w:t>
-      </w:r>
-      <w:hyperlink r:id="rId67">
-        <w:r>
-          <w:rPr>
-            <w:rStyle w:val="Hyperlink"/>
-          </w:rPr>
-          <w:t xml:space="preserve">who won 2nd place</w:t>
-        </w:r>
-      </w:hyperlink>
-      <w:r>
-        <w:t xml:space="preserve"> </w:t>
-      </w:r>
-      <w:r>
-        <w:t xml:space="preserve">in SRC ESEC/FSE ’19.</w:t>
-      </w:r>
-    </w:p>
-    <w:p>
-      <w:pPr>
-        <w:numPr>
-          <w:ilvl w:val="1"/>
-          <w:numId w:val="1006"/>
-        </w:numPr>
-        <w:pStyle w:val="Compact"/>
-      </w:pPr>
-      <w:r>
-        <w:t xml:space="preserve">Best paper award from the 15th Annual DMST Student Conference (2018)</w:t>
-      </w:r>
-    </w:p>
-    <w:p>
-      <w:pPr>
-        <w:numPr>
-          <w:ilvl w:val="1"/>
-          <w:numId w:val="1006"/>
-        </w:numPr>
-        <w:pStyle w:val="Compact"/>
-      </w:pPr>
-      <w:r>
-        <w:t xml:space="preserve">Marie Skłodowska-Curie funds,</w:t>
-      </w:r>
-      <w:r>
-        <w:t xml:space="preserve"> </w:t>
-      </w:r>
-      <w:hyperlink r:id="rId68">
-        <w:r>
-          <w:rPr>
-            <w:rStyle w:val="Hyperlink"/>
-          </w:rPr>
-          <w:t xml:space="preserve">SENECA</w:t>
-        </w:r>
-      </w:hyperlink>
-      <w:r>
-        <w:t xml:space="preserve"> </w:t>
-      </w:r>
-      <w:r>
-        <w:t xml:space="preserve">(€ 62,400)</w:t>
-      </w:r>
-    </w:p>
-    <w:p>
-      <w:pPr>
-        <w:numPr>
-          <w:ilvl w:val="1"/>
-          <w:numId w:val="1006"/>
-        </w:numPr>
-        <w:pStyle w:val="Compact"/>
-      </w:pPr>
-      <w:r>
-        <w:t xml:space="preserve">Erasmus Mundus Masters Scholarship, PERCCOM (€ 12,0000)</w:t>
-      </w:r>
-    </w:p>
-    <w:p>
-      <w:pPr>
-        <w:numPr>
-          <w:ilvl w:val="0"/>
-          <w:numId w:val="1005"/>
-        </w:numPr>
-        <w:pStyle w:val="Compact"/>
-      </w:pPr>
-      <w:r>
-        <w:t xml:space="preserve">Human Languages:</w:t>
+      <w:r>
+        <w:t xml:space="preserve">Grands and awards:</w:t>
       </w:r>
     </w:p>
     <w:p>
@@ -1506,9 +1509,14 @@
         </w:numPr>
         <w:pStyle w:val="Compact"/>
       </w:pPr>
-      <w:r>
-        <w:t xml:space="preserve">Greek/Hungarian (Native speaker)</w:t>
-      </w:r>
+      <w:hyperlink r:id="rId69">
+        <w:r>
+          <w:rPr>
+            <w:rStyle w:val="Hyperlink"/>
+          </w:rPr>
+          <w:t xml:space="preserve">Arctic Code Vault Contributor</w:t>
+        </w:r>
+      </w:hyperlink>
     </w:p>
     <w:p>
       <w:pPr>
@@ -1519,7 +1527,24 @@
         <w:pStyle w:val="Compact"/>
       </w:pPr>
       <w:r>
-        <w:t xml:space="preserve">English (Fluent speaker)</w:t>
+        <w:t xml:space="preserve">Mentored younger researcher</w:t>
+      </w:r>
+      <w:r>
+        <w:t xml:space="preserve"> </w:t>
+      </w:r>
+      <w:hyperlink r:id="rId70">
+        <w:r>
+          <w:rPr>
+            <w:rStyle w:val="Hyperlink"/>
+          </w:rPr>
+          <w:t xml:space="preserve">who won 2nd place</w:t>
+        </w:r>
+      </w:hyperlink>
+      <w:r>
+        <w:t xml:space="preserve"> </w:t>
+      </w:r>
+      <w:r>
+        <w:t xml:space="preserve">in SRC ESEC/FSE ’19.</w:t>
       </w:r>
     </w:p>
     <w:p>
@@ -1527,6 +1552,95 @@
         <w:numPr>
           <w:ilvl w:val="1"/>
           <w:numId w:val="1007"/>
+        </w:numPr>
+        <w:pStyle w:val="Compact"/>
+      </w:pPr>
+      <w:r>
+        <w:t xml:space="preserve">Best paper award from the 15th Annual DMST Student Conference (2018)</w:t>
+      </w:r>
+    </w:p>
+    <w:p>
+      <w:pPr>
+        <w:numPr>
+          <w:ilvl w:val="1"/>
+          <w:numId w:val="1007"/>
+        </w:numPr>
+        <w:pStyle w:val="Compact"/>
+      </w:pPr>
+      <w:r>
+        <w:t xml:space="preserve">Marie Skłodowska-Curie funds,</w:t>
+      </w:r>
+      <w:r>
+        <w:t xml:space="preserve"> </w:t>
+      </w:r>
+      <w:hyperlink r:id="rId71">
+        <w:r>
+          <w:rPr>
+            <w:rStyle w:val="Hyperlink"/>
+          </w:rPr>
+          <w:t xml:space="preserve">SENECA</w:t>
+        </w:r>
+      </w:hyperlink>
+      <w:r>
+        <w:t xml:space="preserve"> </w:t>
+      </w:r>
+      <w:r>
+        <w:t xml:space="preserve">(€ 62,400)</w:t>
+      </w:r>
+    </w:p>
+    <w:p>
+      <w:pPr>
+        <w:numPr>
+          <w:ilvl w:val="1"/>
+          <w:numId w:val="1007"/>
+        </w:numPr>
+        <w:pStyle w:val="Compact"/>
+      </w:pPr>
+      <w:r>
+        <w:t xml:space="preserve">Erasmus Mundus Masters Scholarship, PERCCOM (€ 12,0000)</w:t>
+      </w:r>
+    </w:p>
+    <w:p>
+      <w:pPr>
+        <w:numPr>
+          <w:ilvl w:val="0"/>
+          <w:numId w:val="1006"/>
+        </w:numPr>
+        <w:pStyle w:val="Compact"/>
+      </w:pPr>
+      <w:r>
+        <w:t xml:space="preserve">Human Languages:</w:t>
+      </w:r>
+    </w:p>
+    <w:p>
+      <w:pPr>
+        <w:numPr>
+          <w:ilvl w:val="1"/>
+          <w:numId w:val="1008"/>
+        </w:numPr>
+        <w:pStyle w:val="Compact"/>
+      </w:pPr>
+      <w:r>
+        <w:t xml:space="preserve">Greek/Hungarian (Native speaker)</w:t>
+      </w:r>
+    </w:p>
+    <w:p>
+      <w:pPr>
+        <w:numPr>
+          <w:ilvl w:val="1"/>
+          <w:numId w:val="1008"/>
+        </w:numPr>
+        <w:pStyle w:val="Compact"/>
+      </w:pPr>
+      <w:r>
+        <w:t xml:space="preserve">English (Fluent speaker)</w:t>
+      </w:r>
+    </w:p>
+    <w:p>
+      <w:pPr>
+        <w:numPr>
+          <w:ilvl w:val="1"/>
+          <w:numId w:val="1008"/>
         </w:numPr>
         <w:pStyle w:val="Compact"/>
       </w:pPr>
@@ -1799,6 +1913,9 @@
     <w:abstractNumId w:val="991"/>
   </w:num>
   <w:num w:numId="1007">
+    <w:abstractNumId w:val="991"/>
+  </w:num>
+  <w:num w:numId="1008">
     <w:abstractNumId w:val="991"/>
   </w:num>
 </w:numbering>

</xml_diff>

<commit_message>
New site fixes - Tue Dec  5 11:00:52 UTC 2023
</commit_message>
<xml_diff>
--- a/web/index.docx
+++ b/web/index.docx
@@ -58,7 +58,7 @@
         <w:t xml:space="preserve">Get in touch</w:t>
       </w:r>
       <w:r>
-        <w:t xml:space="preserve">: first name 1316 at gmail dot com, sgeorgiou at borocard dot com, Tel: +36 70 624 1550</w:t>
+        <w:t xml:space="preserve">: firstname at simpletechs dot com, sgeorgiou at borocard dot com, Tel: +36 70 624 1550</w:t>
       </w:r>
     </w:p>
     <w:p>
@@ -204,6 +204,36 @@
         <w:pStyle w:val="DefinitionTerm"/>
       </w:pPr>
       <w:r>
+        <w:t xml:space="preserve">2022-present</w:t>
+      </w:r>
+    </w:p>
+    <w:p>
+      <w:pPr>
+        <w:pStyle w:val="Definition"/>
+      </w:pPr>
+      <w:r>
+        <w:rPr>
+          <w:b/>
+        </w:rPr>
+        <w:t xml:space="preserve">MSc, Palinka Maaster Consulting</w:t>
+      </w:r>
+      <w:r>
+        <w:t xml:space="preserve">; Hungarian University of Agriculture and Life Science</w:t>
+      </w:r>
+    </w:p>
+    <w:p>
+      <w:pPr>
+        <w:pStyle w:val="Definition"/>
+      </w:pPr>
+      <w:r>
+        <w:t xml:space="preserve">*Still in progress</w:t>
+      </w:r>
+    </w:p>
+    <w:p>
+      <w:pPr>
+        <w:pStyle w:val="DefinitionTerm"/>
+      </w:pPr>
+      <w:r>
         <w:t xml:space="preserve">2016-2021</w:t>
       </w:r>
     </w:p>
@@ -400,7 +430,7 @@
         <w:pStyle w:val="DefinitionTerm"/>
       </w:pPr>
       <w:r>
-        <w:t xml:space="preserve">2022 – currently</w:t>
+        <w:t xml:space="preserve">Jul 2022 – currently</w:t>
       </w:r>
     </w:p>
     <w:p>
@@ -416,6 +446,12 @@
       <w:r>
         <w:t xml:space="preserve"> </w:t>
       </w:r>
+      <w:r>
+        <w:t xml:space="preserve">@</w:t>
+      </w:r>
+      <w:r>
+        <w:t xml:space="preserve"> </w:t>
+      </w:r>
       <w:hyperlink r:id="rId33">
         <w:r>
           <w:rPr>
@@ -469,7 +505,7 @@
         <w:pStyle w:val="Definition"/>
       </w:pPr>
       <w:r>
-        <w:t xml:space="preserve">Using Postgres as database and</w:t>
+        <w:t xml:space="preserve">Using Postgres as database, GQL, and</w:t>
       </w:r>
       <w:r>
         <w:t xml:space="preserve"> </w:t>
@@ -494,7 +530,7 @@
         <w:pStyle w:val="DefinitionTerm"/>
       </w:pPr>
       <w:r>
-        <w:t xml:space="preserve">2021 – Jul 2022</w:t>
+        <w:t xml:space="preserve">Feb 2021 – Jul 2022</w:t>
       </w:r>
     </w:p>
     <w:p>
@@ -510,6 +546,12 @@
       <w:r>
         <w:t xml:space="preserve"> </w:t>
       </w:r>
+      <w:r>
+        <w:t xml:space="preserve">@</w:t>
+      </w:r>
+      <w:r>
+        <w:t xml:space="preserve"> </w:t>
+      </w:r>
       <w:hyperlink r:id="rId36">
         <w:r>
           <w:rPr>
@@ -707,7 +749,7 @@
         <w:pStyle w:val="DefinitionTerm"/>
       </w:pPr>
       <w:r>
-        <w:t xml:space="preserve">2021 – 2022</w:t>
+        <w:t xml:space="preserve">Feb 2021 – Feb 2022</w:t>
       </w:r>
     </w:p>
     <w:p>
@@ -773,7 +815,7 @@
         <w:pStyle w:val="DefinitionTerm"/>
       </w:pPr>
       <w:r>
-        <w:t xml:space="preserve">2020 – 2021</w:t>
+        <w:t xml:space="preserve">Dec 2020 – Feb 2021</w:t>
       </w:r>
     </w:p>
     <w:p>
@@ -785,6 +827,12 @@
           <w:b/>
         </w:rPr>
         <w:t xml:space="preserve">Software Developer</w:t>
+      </w:r>
+      <w:r>
+        <w:t xml:space="preserve"> </w:t>
+      </w:r>
+      <w:r>
+        <w:t xml:space="preserve">@</w:t>
       </w:r>
       <w:r>
         <w:t xml:space="preserve"> </w:t>
@@ -899,7 +947,7 @@
         <w:pStyle w:val="DefinitionTerm"/>
       </w:pPr>
       <w:r>
-        <w:t xml:space="preserve">2019 – 2020</w:t>
+        <w:t xml:space="preserve">Jan 2019 – May 2020</w:t>
       </w:r>
     </w:p>
     <w:p>
@@ -915,6 +963,12 @@
       <w:r>
         <w:t xml:space="preserve"> </w:t>
       </w:r>
+      <w:r>
+        <w:t xml:space="preserve">@</w:t>
+      </w:r>
+      <w:r>
+        <w:t xml:space="preserve"> </w:t>
+      </w:r>
       <w:hyperlink r:id="rId48">
         <w:r>
           <w:rPr>
@@ -1180,7 +1234,7 @@
         <w:pStyle w:val="DefinitionTerm"/>
       </w:pPr>
       <w:r>
-        <w:t xml:space="preserve">2016 – 2019</w:t>
+        <w:t xml:space="preserve">Jan 2016 – Jan 2019</w:t>
       </w:r>
     </w:p>
     <w:p>

</xml_diff>